<commit_message>
Started passive item stuff
</commit_message>
<xml_diff>
--- a/Assets/Docs/Game Design Doc.docx
+++ b/Assets/Docs/Game Design Doc.docx
@@ -92,6 +92,13 @@
         </w:rPr>
         <w:t>Blacksmith (+1 damage)</w:t>
       </w:r>
+      <w:r>
+        <w:rPr>
+          <w:sz w:val="24"/>
+          <w:szCs w:val="24"/>
+        </w:rPr>
+        <w:t xml:space="preserve"> man</w:t>
+      </w:r>
     </w:p>
     <w:p>
       <w:pPr>
@@ -112,6 +119,13 @@
         </w:rPr>
         <w:t>Baker (+2 health (to total of 12))</w:t>
       </w:r>
+      <w:r>
+        <w:rPr>
+          <w:sz w:val="24"/>
+          <w:szCs w:val="24"/>
+        </w:rPr>
+        <w:t xml:space="preserve"> man</w:t>
+      </w:r>
     </w:p>
     <w:p>
       <w:pPr>
@@ -132,6 +146,13 @@
         </w:rPr>
         <w:t>Tanner (+1 armor)</w:t>
       </w:r>
+      <w:r>
+        <w:rPr>
+          <w:sz w:val="24"/>
+          <w:szCs w:val="24"/>
+        </w:rPr>
+        <w:t xml:space="preserve"> man</w:t>
+      </w:r>
     </w:p>
     <w:p>
       <w:pPr>
@@ -152,6 +173,13 @@
         </w:rPr>
         <w:t>Priest (resurrect once during a fight)</w:t>
       </w:r>
+      <w:r>
+        <w:rPr>
+          <w:sz w:val="24"/>
+          <w:szCs w:val="24"/>
+        </w:rPr>
+        <w:t xml:space="preserve"> man</w:t>
+      </w:r>
     </w:p>
     <w:p>
       <w:pPr>
@@ -172,6 +200,13 @@
         </w:rPr>
         <w:t>Miner (+1 damage on every turn/ regardless of a hit)</w:t>
       </w:r>
+      <w:r>
+        <w:rPr>
+          <w:sz w:val="24"/>
+          <w:szCs w:val="24"/>
+        </w:rPr>
+        <w:t xml:space="preserve"> man</w:t>
+      </w:r>
     </w:p>
     <w:p>
       <w:pPr>
@@ -194,6 +229,14 @@
         </w:rPr>
         <w:t>Cobbler (+1 speed)</w:t>
       </w:r>
+      <w:r>
+        <w:rPr>
+          <w:sz w:val="24"/>
+          <w:szCs w:val="24"/>
+          <w:highlight w:val="green"/>
+        </w:rPr>
+        <w:t xml:space="preserve"> man</w:t>
+      </w:r>
     </w:p>
     <w:p>
       <w:pPr>
@@ -214,6 +257,13 @@
         </w:rPr>
         <w:t>Alchemist (health potion increases health by +2 during fight)</w:t>
       </w:r>
+      <w:r>
+        <w:rPr>
+          <w:sz w:val="24"/>
+          <w:szCs w:val="24"/>
+        </w:rPr>
+        <w:t xml:space="preserve"> woman</w:t>
+      </w:r>
     </w:p>
     <w:p>
       <w:pPr>
@@ -234,6 +284,13 @@
         </w:rPr>
         <w:t>Doctor (heals half health once via potion)</w:t>
       </w:r>
+      <w:r>
+        <w:rPr>
+          <w:sz w:val="24"/>
+          <w:szCs w:val="24"/>
+        </w:rPr>
+        <w:t xml:space="preserve"> woman</w:t>
+      </w:r>
     </w:p>
     <w:p>
       <w:pPr>
@@ -254,6 +311,13 @@
         </w:rPr>
         <w:t>Grave Robber (take one item from someone who has already died: works on, Blacksmith, Tanner, Cobbler, Alchemist)</w:t>
       </w:r>
+      <w:r>
+        <w:rPr>
+          <w:sz w:val="24"/>
+          <w:szCs w:val="24"/>
+        </w:rPr>
+        <w:t xml:space="preserve"> man</w:t>
+      </w:r>
     </w:p>
     <w:p>
       <w:pPr>
@@ -274,6 +338,13 @@
         </w:rPr>
         <w:t>Hunter (gives you pelts which confuse the monster’s sense of smell, stuns for one turn)</w:t>
       </w:r>
+      <w:r>
+        <w:rPr>
+          <w:sz w:val="24"/>
+          <w:szCs w:val="24"/>
+        </w:rPr>
+        <w:t xml:space="preserve"> man</w:t>
+      </w:r>
     </w:p>
     <w:p>
       <w:pPr>
@@ -1018,6 +1089,7 @@
           <w:sz w:val="24"/>
           <w:szCs w:val="24"/>
         </w:rPr>
+        <w:lastRenderedPageBreak/>
         <w:t>You think you can talk to me that way?</w:t>
       </w:r>
     </w:p>
@@ -1058,7 +1130,6 @@
           <w:sz w:val="24"/>
           <w:szCs w:val="24"/>
         </w:rPr>
-        <w:lastRenderedPageBreak/>
         <w:t xml:space="preserve">A.R) The werewolf eh?... you’re gonna die hands down. Maybe I’ve got something in the back so at least you can go down fighting. </w:t>
       </w:r>
     </w:p>
@@ -1382,1184 +1453,1800 @@
           <w:sz w:val="24"/>
           <w:szCs w:val="24"/>
         </w:rPr>
-        <w:t>B.R) At least five hundred coins, but there’s… something about you. I had a friend about your age before the werewolf got ‘</w:t>
-      </w:r>
-      <w:proofErr w:type="spellStart"/>
-      <w:r>
-        <w:rPr>
-          <w:sz w:val="24"/>
-          <w:szCs w:val="24"/>
-        </w:rPr>
-        <w:t>em</w:t>
-      </w:r>
-      <w:proofErr w:type="spellEnd"/>
-      <w:r>
-        <w:rPr>
-          <w:sz w:val="24"/>
-          <w:szCs w:val="24"/>
-        </w:rPr>
-        <w:t xml:space="preserve">. Here, </w:t>
-      </w:r>
-      <w:proofErr w:type="gramStart"/>
-      <w:r>
-        <w:rPr>
-          <w:sz w:val="24"/>
-          <w:szCs w:val="24"/>
-        </w:rPr>
-        <w:t>take</w:t>
-      </w:r>
-      <w:proofErr w:type="gramEnd"/>
-      <w:r>
-        <w:rPr>
-          <w:sz w:val="24"/>
-          <w:szCs w:val="24"/>
-        </w:rPr>
-        <w:t xml:space="preserve"> this armor. It’ll do you good.</w:t>
-      </w:r>
-    </w:p>
-    <w:p>
-      <w:pPr>
-        <w:pStyle w:val="ListParagraph"/>
-        <w:numPr>
-          <w:ilvl w:val="2"/>
-          <w:numId w:val="5"/>
-        </w:numPr>
-        <w:rPr>
-          <w:sz w:val="24"/>
-          <w:szCs w:val="24"/>
-        </w:rPr>
-      </w:pPr>
-      <w:r>
-        <w:rPr>
-          <w:sz w:val="24"/>
-          <w:szCs w:val="24"/>
-        </w:rPr>
-        <w:t>C.R) Only the lord can promise such things and you look nothing like the lord. Get off my porch and pray you don’t die a sinner!</w:t>
-      </w:r>
-    </w:p>
-    <w:p>
-      <w:pPr>
-        <w:pStyle w:val="ListParagraph"/>
-        <w:numPr>
-          <w:ilvl w:val="0"/>
-          <w:numId w:val="5"/>
-        </w:numPr>
-        <w:rPr>
-          <w:sz w:val="24"/>
-          <w:szCs w:val="24"/>
-        </w:rPr>
-      </w:pPr>
-      <w:r>
-        <w:rPr>
-          <w:sz w:val="24"/>
-          <w:szCs w:val="24"/>
-        </w:rPr>
-        <w:t>Child, you come to this place of worship in your hour of need. How might I help you?</w:t>
-      </w:r>
-    </w:p>
-    <w:p>
-      <w:pPr>
-        <w:pStyle w:val="ListParagraph"/>
-        <w:numPr>
-          <w:ilvl w:val="1"/>
-          <w:numId w:val="5"/>
-        </w:numPr>
-        <w:rPr>
-          <w:sz w:val="24"/>
-          <w:szCs w:val="24"/>
-        </w:rPr>
-      </w:pPr>
-      <w:r>
-        <w:rPr>
-          <w:sz w:val="24"/>
-          <w:szCs w:val="24"/>
-        </w:rPr>
-        <w:t>I’ve come to pray, father.</w:t>
-      </w:r>
-    </w:p>
-    <w:p>
-      <w:pPr>
-        <w:pStyle w:val="ListParagraph"/>
-        <w:numPr>
-          <w:ilvl w:val="1"/>
-          <w:numId w:val="5"/>
-        </w:numPr>
-        <w:rPr>
-          <w:sz w:val="24"/>
-          <w:szCs w:val="24"/>
-        </w:rPr>
-      </w:pPr>
-      <w:r>
-        <w:rPr>
-          <w:sz w:val="24"/>
-          <w:szCs w:val="24"/>
-        </w:rPr>
-        <w:t>Would you be able to bless me? I might die tonight.</w:t>
-      </w:r>
-    </w:p>
-    <w:p>
-      <w:pPr>
-        <w:pStyle w:val="ListParagraph"/>
-        <w:numPr>
-          <w:ilvl w:val="1"/>
-          <w:numId w:val="5"/>
-        </w:numPr>
-        <w:rPr>
-          <w:sz w:val="24"/>
-          <w:szCs w:val="24"/>
-        </w:rPr>
-      </w:pPr>
-      <w:r>
-        <w:rPr>
-          <w:sz w:val="24"/>
-          <w:szCs w:val="24"/>
-        </w:rPr>
-        <w:t>How much did this church cost the town?</w:t>
-      </w:r>
-    </w:p>
-    <w:p>
-      <w:pPr>
-        <w:pStyle w:val="ListParagraph"/>
-        <w:numPr>
-          <w:ilvl w:val="2"/>
-          <w:numId w:val="5"/>
-        </w:numPr>
-        <w:rPr>
-          <w:sz w:val="24"/>
-          <w:szCs w:val="24"/>
-        </w:rPr>
-      </w:pPr>
-      <w:r>
-        <w:rPr>
-          <w:sz w:val="24"/>
-          <w:szCs w:val="24"/>
-        </w:rPr>
-        <w:t>A.R) I welcome a child of faith. Bend your knee and I shall bless you.</w:t>
-      </w:r>
-    </w:p>
-    <w:p>
-      <w:pPr>
-        <w:pStyle w:val="ListParagraph"/>
-        <w:numPr>
-          <w:ilvl w:val="2"/>
-          <w:numId w:val="5"/>
-        </w:numPr>
-        <w:rPr>
-          <w:sz w:val="24"/>
-          <w:szCs w:val="24"/>
-        </w:rPr>
-      </w:pPr>
-      <w:r>
-        <w:rPr>
-          <w:sz w:val="24"/>
-          <w:szCs w:val="24"/>
-        </w:rPr>
-        <w:t>B.R) To bless the wanting is sin enough. Now leave this place and find your own blessing elsewhere.</w:t>
-      </w:r>
-    </w:p>
-    <w:p>
-      <w:pPr>
-        <w:pStyle w:val="ListParagraph"/>
-        <w:numPr>
-          <w:ilvl w:val="2"/>
-          <w:numId w:val="5"/>
-        </w:numPr>
-        <w:rPr>
-          <w:sz w:val="24"/>
-          <w:szCs w:val="24"/>
-        </w:rPr>
-      </w:pPr>
-      <w:r>
-        <w:rPr>
-          <w:sz w:val="24"/>
-          <w:szCs w:val="24"/>
-        </w:rPr>
-        <w:t>C.R) It cost the lives of saints and the tears of widows. Be gone from this holy ground for you soil it with your venomous questions.</w:t>
-      </w:r>
-    </w:p>
-    <w:p>
-      <w:pPr>
-        <w:pStyle w:val="ListParagraph"/>
-        <w:numPr>
-          <w:ilvl w:val="0"/>
-          <w:numId w:val="5"/>
-        </w:numPr>
-        <w:rPr>
-          <w:sz w:val="24"/>
-          <w:szCs w:val="24"/>
-        </w:rPr>
-      </w:pPr>
-      <w:r>
-        <w:rPr>
-          <w:sz w:val="24"/>
-          <w:szCs w:val="24"/>
-        </w:rPr>
-        <w:t>Sorry for the dirt. Just got back from the mines. How can I help you?</w:t>
-      </w:r>
-    </w:p>
-    <w:p>
-      <w:pPr>
-        <w:pStyle w:val="ListParagraph"/>
-        <w:numPr>
-          <w:ilvl w:val="1"/>
-          <w:numId w:val="5"/>
-        </w:numPr>
-        <w:rPr>
-          <w:sz w:val="24"/>
-          <w:szCs w:val="24"/>
-        </w:rPr>
-      </w:pPr>
-      <w:r>
-        <w:rPr>
-          <w:sz w:val="24"/>
-          <w:szCs w:val="24"/>
-        </w:rPr>
-        <w:t>I’ve brought soap and clean clothes, the priest told me to bring these gifts to you.</w:t>
-      </w:r>
-    </w:p>
-    <w:p>
-      <w:pPr>
-        <w:pStyle w:val="ListParagraph"/>
-        <w:numPr>
-          <w:ilvl w:val="1"/>
-          <w:numId w:val="5"/>
-        </w:numPr>
-        <w:rPr>
-          <w:sz w:val="24"/>
-          <w:szCs w:val="24"/>
-        </w:rPr>
-      </w:pPr>
-      <w:r>
-        <w:rPr>
-          <w:sz w:val="24"/>
-          <w:szCs w:val="24"/>
-        </w:rPr>
-        <w:t>You seem wise and well learned. What treasures have you found in the earth?</w:t>
-      </w:r>
-    </w:p>
-    <w:p>
-      <w:pPr>
-        <w:pStyle w:val="ListParagraph"/>
-        <w:numPr>
-          <w:ilvl w:val="1"/>
-          <w:numId w:val="5"/>
-        </w:numPr>
-        <w:rPr>
-          <w:sz w:val="24"/>
-          <w:szCs w:val="24"/>
-        </w:rPr>
-      </w:pPr>
-      <w:r>
-        <w:rPr>
-          <w:sz w:val="24"/>
-          <w:szCs w:val="24"/>
-        </w:rPr>
-        <w:t>I bet you’re rich.</w:t>
-      </w:r>
-    </w:p>
-    <w:p>
-      <w:pPr>
-        <w:pStyle w:val="ListParagraph"/>
-        <w:numPr>
-          <w:ilvl w:val="2"/>
-          <w:numId w:val="5"/>
-        </w:numPr>
-        <w:rPr>
-          <w:sz w:val="24"/>
-          <w:szCs w:val="24"/>
-        </w:rPr>
-      </w:pPr>
-      <w:r>
-        <w:rPr>
-          <w:sz w:val="24"/>
-          <w:szCs w:val="24"/>
-        </w:rPr>
-        <w:t>A.R) The priest is filthier than me and so are you!</w:t>
-      </w:r>
-    </w:p>
-    <w:p>
-      <w:pPr>
-        <w:pStyle w:val="ListParagraph"/>
-        <w:numPr>
-          <w:ilvl w:val="2"/>
-          <w:numId w:val="5"/>
-        </w:numPr>
-        <w:rPr>
-          <w:sz w:val="24"/>
-          <w:szCs w:val="24"/>
-        </w:rPr>
-      </w:pPr>
-      <w:r>
-        <w:rPr>
-          <w:sz w:val="24"/>
-          <w:szCs w:val="24"/>
-        </w:rPr>
-        <w:lastRenderedPageBreak/>
-        <w:t>B.R) You read that line out of a book? Come back when you’ve emptied your head of all that paper shit.</w:t>
-      </w:r>
-    </w:p>
-    <w:p>
-      <w:pPr>
-        <w:pStyle w:val="ListParagraph"/>
-        <w:numPr>
-          <w:ilvl w:val="2"/>
-          <w:numId w:val="5"/>
-        </w:numPr>
-        <w:rPr>
-          <w:sz w:val="24"/>
-          <w:szCs w:val="24"/>
-        </w:rPr>
-      </w:pPr>
-      <w:r>
-        <w:rPr>
-          <w:sz w:val="24"/>
-          <w:szCs w:val="24"/>
-        </w:rPr>
-        <w:t>C.R) Course! Just got a bunch of silver today. Too much actually, can’t store it all. Here, have some.</w:t>
-      </w:r>
-    </w:p>
-    <w:p>
-      <w:pPr>
-        <w:pStyle w:val="ListParagraph"/>
-        <w:numPr>
-          <w:ilvl w:val="0"/>
-          <w:numId w:val="5"/>
-        </w:numPr>
-        <w:rPr>
-          <w:sz w:val="24"/>
-          <w:szCs w:val="24"/>
-        </w:rPr>
-      </w:pPr>
-      <w:r>
-        <w:rPr>
-          <w:sz w:val="24"/>
-          <w:szCs w:val="24"/>
-        </w:rPr>
-        <w:t>Shoes got a hole in them? I’ll patch them right up! Mender of soles, holes, and knotter of laces.</w:t>
-      </w:r>
-    </w:p>
-    <w:p>
-      <w:pPr>
-        <w:pStyle w:val="ListParagraph"/>
-        <w:numPr>
-          <w:ilvl w:val="1"/>
-          <w:numId w:val="5"/>
-        </w:numPr>
-        <w:rPr>
-          <w:sz w:val="24"/>
-          <w:szCs w:val="24"/>
-        </w:rPr>
-      </w:pPr>
-      <w:r>
-        <w:rPr>
-          <w:sz w:val="24"/>
-          <w:szCs w:val="24"/>
-        </w:rPr>
-        <w:t>Mender of souls, I pray to you ever night. Am I saved?</w:t>
-      </w:r>
-    </w:p>
-    <w:p>
-      <w:pPr>
-        <w:pStyle w:val="ListParagraph"/>
-        <w:numPr>
-          <w:ilvl w:val="1"/>
-          <w:numId w:val="5"/>
-        </w:numPr>
-        <w:rPr>
-          <w:sz w:val="24"/>
-          <w:szCs w:val="24"/>
-        </w:rPr>
-      </w:pPr>
-      <w:r>
-        <w:rPr>
-          <w:sz w:val="24"/>
-          <w:szCs w:val="24"/>
-        </w:rPr>
-        <w:t>My shoes need some mending for sure. I’ve been walking for ages.</w:t>
-      </w:r>
-    </w:p>
-    <w:p>
-      <w:pPr>
-        <w:pStyle w:val="ListParagraph"/>
-        <w:numPr>
-          <w:ilvl w:val="1"/>
-          <w:numId w:val="5"/>
-        </w:numPr>
-        <w:rPr>
-          <w:sz w:val="24"/>
-          <w:szCs w:val="24"/>
-        </w:rPr>
-      </w:pPr>
-      <w:r>
-        <w:rPr>
-          <w:sz w:val="24"/>
-          <w:szCs w:val="24"/>
-        </w:rPr>
-        <w:t>My shoes could use a shining but not much else. How much will it cost?</w:t>
-      </w:r>
-    </w:p>
-    <w:p>
-      <w:pPr>
-        <w:pStyle w:val="ListParagraph"/>
-        <w:numPr>
-          <w:ilvl w:val="2"/>
-          <w:numId w:val="5"/>
-        </w:numPr>
-        <w:rPr>
-          <w:sz w:val="24"/>
-          <w:szCs w:val="24"/>
-        </w:rPr>
-      </w:pPr>
-      <w:r>
-        <w:rPr>
-          <w:sz w:val="24"/>
-          <w:szCs w:val="24"/>
-        </w:rPr>
-        <w:t>A.R) You’re funny, I like it. Here, your shoes look a bit worn. Take these, can’t have a hero such as yourself without a strong soul.</w:t>
-      </w:r>
-    </w:p>
-    <w:p>
-      <w:pPr>
-        <w:pStyle w:val="ListParagraph"/>
-        <w:numPr>
-          <w:ilvl w:val="2"/>
-          <w:numId w:val="5"/>
-        </w:numPr>
-        <w:rPr>
-          <w:sz w:val="24"/>
-          <w:szCs w:val="24"/>
-        </w:rPr>
-      </w:pPr>
-      <w:r>
-        <w:rPr>
-          <w:sz w:val="24"/>
-          <w:szCs w:val="24"/>
-        </w:rPr>
-        <w:t xml:space="preserve">B.R) I can tell from your shoes that you’ve been walking only ten miles or so. A cobbler might beat </w:t>
-      </w:r>
-      <w:proofErr w:type="gramStart"/>
-      <w:r>
-        <w:rPr>
-          <w:sz w:val="24"/>
-          <w:szCs w:val="24"/>
-        </w:rPr>
-        <w:t>shoes</w:t>
-      </w:r>
-      <w:proofErr w:type="gramEnd"/>
-      <w:r>
-        <w:rPr>
-          <w:sz w:val="24"/>
-          <w:szCs w:val="24"/>
-        </w:rPr>
-        <w:t xml:space="preserve"> but he’s not beat in the head!</w:t>
-      </w:r>
-    </w:p>
-    <w:p>
-      <w:pPr>
-        <w:pStyle w:val="ListParagraph"/>
-        <w:numPr>
-          <w:ilvl w:val="2"/>
-          <w:numId w:val="5"/>
-        </w:numPr>
-        <w:rPr>
-          <w:sz w:val="24"/>
-          <w:szCs w:val="24"/>
-        </w:rPr>
-      </w:pPr>
-      <w:r>
-        <w:rPr>
-          <w:sz w:val="24"/>
-          <w:szCs w:val="24"/>
-        </w:rPr>
-        <w:t>C.R) A pretty penny for a pretty shining, but you’re in luck. I’ve lowered my prices to just 100 coins a shoe. Maybe next time you’ll have something more in your purse than lint.</w:t>
-      </w:r>
-    </w:p>
-    <w:p>
-      <w:pPr>
-        <w:pStyle w:val="ListParagraph"/>
-        <w:numPr>
-          <w:ilvl w:val="0"/>
-          <w:numId w:val="5"/>
-        </w:numPr>
-        <w:rPr>
-          <w:sz w:val="24"/>
-          <w:szCs w:val="24"/>
-        </w:rPr>
-      </w:pPr>
-      <w:r>
-        <w:rPr>
-          <w:sz w:val="24"/>
-          <w:szCs w:val="24"/>
-        </w:rPr>
-        <w:t xml:space="preserve">The boundaries of elements are an illusion. Wake up and brace yourself. I’ll show you how to spin common cotton into rich </w:t>
-      </w:r>
-      <w:proofErr w:type="spellStart"/>
-      <w:r>
-        <w:rPr>
-          <w:sz w:val="24"/>
-          <w:szCs w:val="24"/>
-        </w:rPr>
-        <w:t>rich</w:t>
-      </w:r>
-      <w:proofErr w:type="spellEnd"/>
-      <w:r>
-        <w:rPr>
-          <w:sz w:val="24"/>
-          <w:szCs w:val="24"/>
-        </w:rPr>
-        <w:t xml:space="preserve"> gold.</w:t>
-      </w:r>
-    </w:p>
-    <w:p>
-      <w:pPr>
-        <w:pStyle w:val="ListParagraph"/>
-        <w:numPr>
-          <w:ilvl w:val="1"/>
-          <w:numId w:val="5"/>
-        </w:numPr>
-        <w:rPr>
-          <w:sz w:val="24"/>
-          <w:szCs w:val="24"/>
-        </w:rPr>
-      </w:pPr>
-      <w:r>
-        <w:rPr>
-          <w:sz w:val="24"/>
-          <w:szCs w:val="24"/>
-        </w:rPr>
-        <w:t>You’re crazy lady.</w:t>
-      </w:r>
-    </w:p>
-    <w:p>
-      <w:pPr>
-        <w:pStyle w:val="ListParagraph"/>
-        <w:numPr>
-          <w:ilvl w:val="1"/>
-          <w:numId w:val="5"/>
-        </w:numPr>
-        <w:rPr>
-          <w:sz w:val="24"/>
-          <w:szCs w:val="24"/>
-        </w:rPr>
-      </w:pPr>
-      <w:r>
-        <w:rPr>
-          <w:sz w:val="24"/>
-          <w:szCs w:val="24"/>
-        </w:rPr>
-        <w:t>Aren’t you supposed to turn lead into gold?</w:t>
-      </w:r>
-    </w:p>
-    <w:p>
-      <w:pPr>
-        <w:pStyle w:val="ListParagraph"/>
-        <w:numPr>
-          <w:ilvl w:val="1"/>
-          <w:numId w:val="5"/>
-        </w:numPr>
-        <w:rPr>
-          <w:sz w:val="24"/>
-          <w:szCs w:val="24"/>
-        </w:rPr>
-      </w:pPr>
-      <w:r>
-        <w:rPr>
-          <w:sz w:val="24"/>
-          <w:szCs w:val="24"/>
-        </w:rPr>
-        <w:t>I’m wide awake miss, had my coffee and everything.</w:t>
-      </w:r>
-    </w:p>
-    <w:p>
-      <w:pPr>
-        <w:pStyle w:val="ListParagraph"/>
-        <w:numPr>
-          <w:ilvl w:val="2"/>
-          <w:numId w:val="5"/>
-        </w:numPr>
-        <w:rPr>
-          <w:sz w:val="24"/>
-          <w:szCs w:val="24"/>
-        </w:rPr>
-      </w:pPr>
-      <w:r>
-        <w:rPr>
-          <w:sz w:val="24"/>
-          <w:szCs w:val="24"/>
-        </w:rPr>
-        <w:t>A.R) They called me mad, my husband. But he doesn’t call me mad any longer.</w:t>
-      </w:r>
-    </w:p>
-    <w:p>
-      <w:pPr>
-        <w:pStyle w:val="ListParagraph"/>
-        <w:numPr>
-          <w:ilvl w:val="2"/>
-          <w:numId w:val="5"/>
-        </w:numPr>
-        <w:rPr>
-          <w:sz w:val="24"/>
-          <w:szCs w:val="24"/>
-        </w:rPr>
-      </w:pPr>
-      <w:r>
-        <w:rPr>
-          <w:sz w:val="24"/>
-          <w:szCs w:val="24"/>
-        </w:rPr>
-        <w:t>B.R) THE BOUNDERIES OF ELEMENTS ARE AN ILLUSION. LEAVE NON-BELIEVER!</w:t>
-      </w:r>
-    </w:p>
-    <w:p>
-      <w:pPr>
-        <w:pStyle w:val="ListParagraph"/>
-        <w:numPr>
-          <w:ilvl w:val="2"/>
-          <w:numId w:val="5"/>
-        </w:numPr>
-        <w:rPr>
-          <w:sz w:val="24"/>
-          <w:szCs w:val="24"/>
-        </w:rPr>
-      </w:pPr>
-      <w:r>
-        <w:rPr>
-          <w:sz w:val="24"/>
-          <w:szCs w:val="24"/>
-        </w:rPr>
-        <w:t>Good, good. Here. To begin your journey into the art of alchemy, this potion will help you when times are hard, when the elements may lend you their strength.</w:t>
-      </w:r>
-    </w:p>
-    <w:p>
-      <w:pPr>
-        <w:pStyle w:val="ListParagraph"/>
-        <w:numPr>
-          <w:ilvl w:val="0"/>
-          <w:numId w:val="5"/>
-        </w:numPr>
-        <w:rPr>
-          <w:sz w:val="24"/>
-          <w:szCs w:val="24"/>
-        </w:rPr>
-      </w:pPr>
-      <w:r>
-        <w:rPr>
-          <w:sz w:val="24"/>
-          <w:szCs w:val="24"/>
-        </w:rPr>
-        <w:t xml:space="preserve">I might be </w:t>
-      </w:r>
-      <w:proofErr w:type="gramStart"/>
-      <w:r>
-        <w:rPr>
-          <w:sz w:val="24"/>
-          <w:szCs w:val="24"/>
-        </w:rPr>
-        <w:t>old</w:t>
-      </w:r>
-      <w:proofErr w:type="gramEnd"/>
-      <w:r>
-        <w:rPr>
-          <w:sz w:val="24"/>
-          <w:szCs w:val="24"/>
-        </w:rPr>
-        <w:t xml:space="preserve"> but I can here you knocking so loudly at my door! Quiet – oh you’re right here. Nice to meet you. I’m the doctor, what ails you?</w:t>
-      </w:r>
-    </w:p>
-    <w:p>
-      <w:pPr>
-        <w:pStyle w:val="ListParagraph"/>
-        <w:numPr>
-          <w:ilvl w:val="1"/>
-          <w:numId w:val="5"/>
-        </w:numPr>
-        <w:rPr>
-          <w:sz w:val="24"/>
-          <w:szCs w:val="24"/>
-        </w:rPr>
-      </w:pPr>
-      <w:r>
-        <w:rPr>
-          <w:sz w:val="24"/>
-          <w:szCs w:val="24"/>
-        </w:rPr>
-        <w:t>I wanted to see how you were doing.</w:t>
-      </w:r>
-    </w:p>
-    <w:p>
-      <w:pPr>
-        <w:pStyle w:val="ListParagraph"/>
-        <w:numPr>
-          <w:ilvl w:val="1"/>
-          <w:numId w:val="5"/>
-        </w:numPr>
-        <w:rPr>
-          <w:sz w:val="24"/>
-          <w:szCs w:val="24"/>
-        </w:rPr>
-      </w:pPr>
-      <w:r>
-        <w:rPr>
-          <w:sz w:val="24"/>
-          <w:szCs w:val="24"/>
-        </w:rPr>
-        <w:t>You have a lot of wrinkles.</w:t>
-      </w:r>
-    </w:p>
-    <w:p>
-      <w:pPr>
-        <w:pStyle w:val="ListParagraph"/>
-        <w:numPr>
-          <w:ilvl w:val="1"/>
-          <w:numId w:val="5"/>
-        </w:numPr>
-        <w:rPr>
-          <w:sz w:val="24"/>
-          <w:szCs w:val="24"/>
-        </w:rPr>
-      </w:pPr>
-      <w:r>
-        <w:rPr>
-          <w:sz w:val="24"/>
-          <w:szCs w:val="24"/>
-        </w:rPr>
-        <w:t>I’m so ill – please – medicine or I’ll surely die.</w:t>
-      </w:r>
-    </w:p>
-    <w:p>
-      <w:pPr>
-        <w:pStyle w:val="ListParagraph"/>
-        <w:numPr>
-          <w:ilvl w:val="2"/>
-          <w:numId w:val="5"/>
-        </w:numPr>
-        <w:rPr>
-          <w:sz w:val="24"/>
-          <w:szCs w:val="24"/>
-        </w:rPr>
-      </w:pPr>
-      <w:r>
-        <w:rPr>
-          <w:sz w:val="24"/>
-          <w:szCs w:val="24"/>
-        </w:rPr>
-        <w:t>A.R) So sweet. No one ever wonders how the doctor is doing. I’m doing just fine dear. Here, have this. It only works once but it packs a wallop.</w:t>
-      </w:r>
-    </w:p>
-    <w:p>
-      <w:pPr>
-        <w:pStyle w:val="ListParagraph"/>
-        <w:numPr>
-          <w:ilvl w:val="2"/>
-          <w:numId w:val="5"/>
-        </w:numPr>
-        <w:rPr>
-          <w:sz w:val="24"/>
-          <w:szCs w:val="24"/>
-        </w:rPr>
-      </w:pPr>
-      <w:r>
-        <w:rPr>
-          <w:sz w:val="24"/>
-          <w:szCs w:val="24"/>
-        </w:rPr>
-        <w:t xml:space="preserve">B.R) Of course I do! I’m old! You think I don’t know? You’re denser than I thought. Get out or you’ll spread </w:t>
-      </w:r>
-      <w:r>
-        <w:rPr>
-          <w:sz w:val="24"/>
-          <w:szCs w:val="24"/>
-        </w:rPr>
-        <w:t>your</w:t>
-      </w:r>
-      <w:r>
-        <w:rPr>
-          <w:sz w:val="24"/>
-          <w:szCs w:val="24"/>
-        </w:rPr>
-        <w:t xml:space="preserve"> idiocy to the rest of us.</w:t>
-      </w:r>
-    </w:p>
-    <w:p>
-      <w:pPr>
-        <w:pStyle w:val="ListParagraph"/>
-        <w:numPr>
-          <w:ilvl w:val="2"/>
-          <w:numId w:val="5"/>
-        </w:numPr>
-        <w:rPr>
-          <w:sz w:val="24"/>
-          <w:szCs w:val="24"/>
-        </w:rPr>
-      </w:pPr>
-      <w:r>
-        <w:rPr>
-          <w:sz w:val="24"/>
-          <w:szCs w:val="24"/>
-        </w:rPr>
-        <w:t xml:space="preserve">C.R) Your skin is </w:t>
-      </w:r>
-      <w:proofErr w:type="gramStart"/>
-      <w:r>
-        <w:rPr>
-          <w:sz w:val="24"/>
-          <w:szCs w:val="24"/>
-        </w:rPr>
-        <w:t>oily</w:t>
-      </w:r>
-      <w:proofErr w:type="gramEnd"/>
-      <w:r>
-        <w:rPr>
-          <w:sz w:val="24"/>
-          <w:szCs w:val="24"/>
-        </w:rPr>
-        <w:t xml:space="preserve"> and your breath smells terrible. You’re fine. Now leave, I’m busy.</w:t>
-      </w:r>
-    </w:p>
-    <w:p>
-      <w:pPr>
-        <w:pStyle w:val="ListParagraph"/>
-        <w:numPr>
-          <w:ilvl w:val="0"/>
-          <w:numId w:val="5"/>
-        </w:numPr>
-        <w:rPr>
-          <w:sz w:val="24"/>
-          <w:szCs w:val="24"/>
-        </w:rPr>
-      </w:pPr>
-      <w:r>
-        <w:rPr>
-          <w:sz w:val="24"/>
-          <w:szCs w:val="24"/>
-        </w:rPr>
-        <w:t>Hey, get away. Don’t need the whole town to know I’m grave robbing.</w:t>
-      </w:r>
-    </w:p>
-    <w:p>
-      <w:pPr>
-        <w:pStyle w:val="ListParagraph"/>
-        <w:numPr>
-          <w:ilvl w:val="1"/>
-          <w:numId w:val="5"/>
-        </w:numPr>
-        <w:rPr>
-          <w:sz w:val="24"/>
-          <w:szCs w:val="24"/>
-        </w:rPr>
-      </w:pPr>
-      <w:r>
-        <w:rPr>
-          <w:sz w:val="24"/>
-          <w:szCs w:val="24"/>
-        </w:rPr>
-        <w:t>You just told me you were grave robbing.</w:t>
-      </w:r>
-    </w:p>
-    <w:p>
-      <w:pPr>
-        <w:pStyle w:val="ListParagraph"/>
-        <w:numPr>
-          <w:ilvl w:val="1"/>
-          <w:numId w:val="5"/>
-        </w:numPr>
-        <w:rPr>
-          <w:sz w:val="24"/>
-          <w:szCs w:val="24"/>
-        </w:rPr>
-      </w:pPr>
-      <w:r>
-        <w:rPr>
-          <w:sz w:val="24"/>
-          <w:szCs w:val="24"/>
-        </w:rPr>
-        <w:lastRenderedPageBreak/>
-        <w:t>How has no one found you out yet?</w:t>
-      </w:r>
-    </w:p>
-    <w:p>
-      <w:pPr>
-        <w:pStyle w:val="ListParagraph"/>
-        <w:numPr>
-          <w:ilvl w:val="1"/>
-          <w:numId w:val="5"/>
-        </w:numPr>
-        <w:rPr>
-          <w:sz w:val="24"/>
-          <w:szCs w:val="24"/>
-        </w:rPr>
-      </w:pPr>
-      <w:r>
-        <w:rPr>
-          <w:sz w:val="24"/>
-          <w:szCs w:val="24"/>
-        </w:rPr>
-        <w:t>Teach me your skills and I’ll keep my mouth shut.</w:t>
-      </w:r>
-    </w:p>
-    <w:p>
-      <w:pPr>
-        <w:pStyle w:val="ListParagraph"/>
-        <w:numPr>
-          <w:ilvl w:val="2"/>
-          <w:numId w:val="5"/>
-        </w:numPr>
-        <w:rPr>
-          <w:sz w:val="24"/>
-          <w:szCs w:val="24"/>
-        </w:rPr>
-      </w:pPr>
-      <w:r>
-        <w:rPr>
-          <w:sz w:val="24"/>
-          <w:szCs w:val="24"/>
-        </w:rPr>
-        <w:t xml:space="preserve">A.R) I did. Now </w:t>
-      </w:r>
-      <w:proofErr w:type="gramStart"/>
-      <w:r>
-        <w:rPr>
-          <w:sz w:val="24"/>
-          <w:szCs w:val="24"/>
-        </w:rPr>
-        <w:t>you</w:t>
-      </w:r>
-      <w:proofErr w:type="gramEnd"/>
-      <w:r>
-        <w:rPr>
-          <w:sz w:val="24"/>
-          <w:szCs w:val="24"/>
-        </w:rPr>
-        <w:t xml:space="preserve"> getter get gone before I decide to slice your tongue out.</w:t>
-      </w:r>
-    </w:p>
-    <w:p>
-      <w:pPr>
-        <w:pStyle w:val="ListParagraph"/>
-        <w:numPr>
-          <w:ilvl w:val="2"/>
-          <w:numId w:val="5"/>
-        </w:numPr>
-        <w:rPr>
-          <w:sz w:val="24"/>
-          <w:szCs w:val="24"/>
-        </w:rPr>
-      </w:pPr>
-      <w:r>
-        <w:rPr>
-          <w:sz w:val="24"/>
-          <w:szCs w:val="24"/>
-        </w:rPr>
-        <w:t>B.R) Because I’m good at what I do kid.</w:t>
-      </w:r>
-    </w:p>
-    <w:p>
-      <w:pPr>
-        <w:pStyle w:val="ListParagraph"/>
-        <w:numPr>
-          <w:ilvl w:val="2"/>
-          <w:numId w:val="5"/>
-        </w:numPr>
-        <w:rPr>
-          <w:sz w:val="24"/>
-          <w:szCs w:val="24"/>
-        </w:rPr>
-      </w:pPr>
-      <w:r>
-        <w:rPr>
-          <w:sz w:val="24"/>
-          <w:szCs w:val="24"/>
-        </w:rPr>
-        <w:t xml:space="preserve">C.R) …I’ve been looking for </w:t>
-      </w:r>
-      <w:proofErr w:type="spellStart"/>
-      <w:r>
-        <w:rPr>
-          <w:sz w:val="24"/>
-          <w:szCs w:val="24"/>
-        </w:rPr>
-        <w:t>a</w:t>
-      </w:r>
-      <w:proofErr w:type="spellEnd"/>
-      <w:r>
-        <w:rPr>
-          <w:sz w:val="24"/>
-          <w:szCs w:val="24"/>
-        </w:rPr>
-        <w:t xml:space="preserve"> new</w:t>
-      </w:r>
-      <w:r>
-        <w:rPr>
-          <w:sz w:val="24"/>
-          <w:szCs w:val="24"/>
-        </w:rPr>
-        <w:t xml:space="preserve"> apprentice. </w:t>
-      </w:r>
-      <w:r>
-        <w:rPr>
-          <w:sz w:val="24"/>
-          <w:szCs w:val="24"/>
-        </w:rPr>
-        <w:t>Sure, why not, you won’t die anytime soon right? The last one turned out to be full of worms.</w:t>
-      </w:r>
-    </w:p>
-    <w:p>
-      <w:pPr>
-        <w:pStyle w:val="ListParagraph"/>
-        <w:numPr>
-          <w:ilvl w:val="0"/>
-          <w:numId w:val="5"/>
-        </w:numPr>
-        <w:rPr>
-          <w:sz w:val="24"/>
-          <w:szCs w:val="24"/>
-        </w:rPr>
-      </w:pPr>
-      <w:r>
-        <w:rPr>
-          <w:sz w:val="24"/>
-          <w:szCs w:val="24"/>
-        </w:rPr>
-        <w:t xml:space="preserve"> Name’s hunter, figure it out. You woke me up from my rest. What’d you want?</w:t>
-      </w:r>
-    </w:p>
-    <w:p>
-      <w:pPr>
-        <w:pStyle w:val="ListParagraph"/>
-        <w:numPr>
-          <w:ilvl w:val="1"/>
-          <w:numId w:val="5"/>
-        </w:numPr>
-        <w:rPr>
-          <w:sz w:val="24"/>
-          <w:szCs w:val="24"/>
-        </w:rPr>
-      </w:pPr>
-      <w:r>
-        <w:rPr>
-          <w:sz w:val="24"/>
-          <w:szCs w:val="24"/>
-        </w:rPr>
-        <w:t>I need a gun.</w:t>
-      </w:r>
-    </w:p>
-    <w:p>
-      <w:pPr>
-        <w:pStyle w:val="ListParagraph"/>
-        <w:numPr>
-          <w:ilvl w:val="1"/>
-          <w:numId w:val="5"/>
-        </w:numPr>
-        <w:rPr>
-          <w:sz w:val="24"/>
-          <w:szCs w:val="24"/>
-        </w:rPr>
-      </w:pPr>
-      <w:r>
-        <w:rPr>
-          <w:sz w:val="24"/>
-          <w:szCs w:val="24"/>
-        </w:rPr>
-        <w:t>Your house is covered in…pelts. Doesn’t it smell?</w:t>
-      </w:r>
-    </w:p>
-    <w:p>
-      <w:pPr>
-        <w:pStyle w:val="ListParagraph"/>
-        <w:numPr>
-          <w:ilvl w:val="1"/>
-          <w:numId w:val="5"/>
-        </w:numPr>
-        <w:rPr>
-          <w:sz w:val="24"/>
-          <w:szCs w:val="24"/>
-        </w:rPr>
-      </w:pPr>
-      <w:r>
-        <w:rPr>
-          <w:sz w:val="24"/>
-          <w:szCs w:val="24"/>
-        </w:rPr>
-        <w:t>Sorry, please, get some rest.</w:t>
-      </w:r>
-    </w:p>
-    <w:p>
-      <w:pPr>
-        <w:pStyle w:val="ListParagraph"/>
-        <w:numPr>
-          <w:ilvl w:val="2"/>
-          <w:numId w:val="5"/>
-        </w:numPr>
-        <w:rPr>
-          <w:sz w:val="24"/>
-          <w:szCs w:val="24"/>
-        </w:rPr>
-      </w:pPr>
-      <w:r>
-        <w:rPr>
-          <w:sz w:val="24"/>
-          <w:szCs w:val="24"/>
-        </w:rPr>
-        <w:t xml:space="preserve">A.R) I don’t hunt with guns! What do I look like, </w:t>
-      </w:r>
-      <w:proofErr w:type="gramStart"/>
-      <w:r>
-        <w:rPr>
-          <w:sz w:val="24"/>
-          <w:szCs w:val="24"/>
-        </w:rPr>
-        <w:t>an</w:t>
-      </w:r>
-      <w:proofErr w:type="gramEnd"/>
-      <w:r>
-        <w:rPr>
-          <w:sz w:val="24"/>
-          <w:szCs w:val="24"/>
-        </w:rPr>
-        <w:t xml:space="preserve"> coward? I use a bow like any honorable hunter.</w:t>
-      </w:r>
-    </w:p>
-    <w:p>
-      <w:pPr>
-        <w:pStyle w:val="ListParagraph"/>
-        <w:numPr>
-          <w:ilvl w:val="2"/>
-          <w:numId w:val="5"/>
-        </w:numPr>
-        <w:rPr>
-          <w:sz w:val="24"/>
-          <w:szCs w:val="24"/>
-        </w:rPr>
-      </w:pPr>
-      <w:r>
-        <w:rPr>
-          <w:sz w:val="24"/>
-          <w:szCs w:val="24"/>
-        </w:rPr>
-        <w:t>B.R) Sure is! Smells like a dream. Nothing like the smell of hide and fur to wake you up in the night. Here, take some, it’ll keep you alert and awake.</w:t>
-      </w:r>
-    </w:p>
-    <w:p>
-      <w:pPr>
-        <w:pStyle w:val="ListParagraph"/>
-        <w:numPr>
-          <w:ilvl w:val="2"/>
-          <w:numId w:val="5"/>
-        </w:numPr>
-        <w:rPr>
-          <w:sz w:val="24"/>
-          <w:szCs w:val="24"/>
-        </w:rPr>
-      </w:pPr>
-      <w:r>
-        <w:rPr>
-          <w:sz w:val="24"/>
-          <w:szCs w:val="24"/>
-        </w:rPr>
-        <w:t>C.R) No sorry about it – I’m already up – now get out! You’re scaring away the game!</w:t>
+        <w:t xml:space="preserve">B.R) At least five hundred coins, but there’s… something about you. I had </w:t>
       </w:r>
       <w:bookmarkStart w:id="0" w:name="_GoBack"/>
       <w:bookmarkEnd w:id="0"/>
+      <w:r>
+        <w:rPr>
+          <w:sz w:val="24"/>
+          <w:szCs w:val="24"/>
+        </w:rPr>
+        <w:t>a friend about your age before the werewolf got ‘</w:t>
+      </w:r>
+      <w:proofErr w:type="spellStart"/>
+      <w:r>
+        <w:rPr>
+          <w:sz w:val="24"/>
+          <w:szCs w:val="24"/>
+        </w:rPr>
+        <w:t>em</w:t>
+      </w:r>
+      <w:proofErr w:type="spellEnd"/>
+      <w:r>
+        <w:rPr>
+          <w:sz w:val="24"/>
+          <w:szCs w:val="24"/>
+        </w:rPr>
+        <w:t xml:space="preserve">. Here, </w:t>
+      </w:r>
+      <w:proofErr w:type="gramStart"/>
+      <w:r>
+        <w:rPr>
+          <w:sz w:val="24"/>
+          <w:szCs w:val="24"/>
+        </w:rPr>
+        <w:t>take</w:t>
+      </w:r>
+      <w:proofErr w:type="gramEnd"/>
+      <w:r>
+        <w:rPr>
+          <w:sz w:val="24"/>
+          <w:szCs w:val="24"/>
+        </w:rPr>
+        <w:t xml:space="preserve"> this armor. It’ll do you good.</w:t>
+      </w:r>
+    </w:p>
+    <w:p>
+      <w:pPr>
+        <w:pStyle w:val="ListParagraph"/>
+        <w:numPr>
+          <w:ilvl w:val="2"/>
+          <w:numId w:val="5"/>
+        </w:numPr>
+        <w:rPr>
+          <w:sz w:val="24"/>
+          <w:szCs w:val="24"/>
+        </w:rPr>
+      </w:pPr>
+      <w:r>
+        <w:rPr>
+          <w:sz w:val="24"/>
+          <w:szCs w:val="24"/>
+        </w:rPr>
+        <w:t>C.R) Only the lord can promise such things and you look nothing like the lord. Get off my porch and pray you don’t die a sinner!</w:t>
+      </w:r>
+    </w:p>
+    <w:p>
+      <w:pPr>
+        <w:pStyle w:val="ListParagraph"/>
+        <w:numPr>
+          <w:ilvl w:val="0"/>
+          <w:numId w:val="5"/>
+        </w:numPr>
+        <w:rPr>
+          <w:sz w:val="24"/>
+          <w:szCs w:val="24"/>
+        </w:rPr>
+      </w:pPr>
+      <w:r>
+        <w:rPr>
+          <w:sz w:val="24"/>
+          <w:szCs w:val="24"/>
+        </w:rPr>
+        <w:t>Child, you come to this place of worship in your hour of need. How might I help you?</w:t>
+      </w:r>
+    </w:p>
+    <w:p>
+      <w:pPr>
+        <w:pStyle w:val="ListParagraph"/>
+        <w:numPr>
+          <w:ilvl w:val="1"/>
+          <w:numId w:val="5"/>
+        </w:numPr>
+        <w:rPr>
+          <w:sz w:val="24"/>
+          <w:szCs w:val="24"/>
+        </w:rPr>
+      </w:pPr>
+      <w:r>
+        <w:rPr>
+          <w:sz w:val="24"/>
+          <w:szCs w:val="24"/>
+        </w:rPr>
+        <w:t>I’ve come to pray, father.</w:t>
+      </w:r>
+    </w:p>
+    <w:p>
+      <w:pPr>
+        <w:pStyle w:val="ListParagraph"/>
+        <w:numPr>
+          <w:ilvl w:val="1"/>
+          <w:numId w:val="5"/>
+        </w:numPr>
+        <w:rPr>
+          <w:sz w:val="24"/>
+          <w:szCs w:val="24"/>
+        </w:rPr>
+      </w:pPr>
+      <w:r>
+        <w:rPr>
+          <w:sz w:val="24"/>
+          <w:szCs w:val="24"/>
+        </w:rPr>
+        <w:t>Would you be able to bless me? I might die tonight.</w:t>
+      </w:r>
+    </w:p>
+    <w:p>
+      <w:pPr>
+        <w:pStyle w:val="ListParagraph"/>
+        <w:numPr>
+          <w:ilvl w:val="1"/>
+          <w:numId w:val="5"/>
+        </w:numPr>
+        <w:rPr>
+          <w:sz w:val="24"/>
+          <w:szCs w:val="24"/>
+        </w:rPr>
+      </w:pPr>
+      <w:r>
+        <w:rPr>
+          <w:sz w:val="24"/>
+          <w:szCs w:val="24"/>
+        </w:rPr>
+        <w:t>How much did this church cost the town?</w:t>
+      </w:r>
+    </w:p>
+    <w:p>
+      <w:pPr>
+        <w:pStyle w:val="ListParagraph"/>
+        <w:numPr>
+          <w:ilvl w:val="2"/>
+          <w:numId w:val="5"/>
+        </w:numPr>
+        <w:rPr>
+          <w:sz w:val="24"/>
+          <w:szCs w:val="24"/>
+        </w:rPr>
+      </w:pPr>
+      <w:r>
+        <w:rPr>
+          <w:sz w:val="24"/>
+          <w:szCs w:val="24"/>
+        </w:rPr>
+        <w:t>A.R) I welcome a child of faith. Bend your knee and I shall bless you.</w:t>
+      </w:r>
+    </w:p>
+    <w:p>
+      <w:pPr>
+        <w:pStyle w:val="ListParagraph"/>
+        <w:numPr>
+          <w:ilvl w:val="2"/>
+          <w:numId w:val="5"/>
+        </w:numPr>
+        <w:rPr>
+          <w:sz w:val="24"/>
+          <w:szCs w:val="24"/>
+        </w:rPr>
+      </w:pPr>
+      <w:r>
+        <w:rPr>
+          <w:sz w:val="24"/>
+          <w:szCs w:val="24"/>
+        </w:rPr>
+        <w:t>B.R) To bless the wanting is sin enough. Now leave this place and find your own blessing elsewhere.</w:t>
+      </w:r>
+    </w:p>
+    <w:p>
+      <w:pPr>
+        <w:pStyle w:val="ListParagraph"/>
+        <w:numPr>
+          <w:ilvl w:val="2"/>
+          <w:numId w:val="5"/>
+        </w:numPr>
+        <w:rPr>
+          <w:sz w:val="24"/>
+          <w:szCs w:val="24"/>
+        </w:rPr>
+      </w:pPr>
+      <w:r>
+        <w:rPr>
+          <w:sz w:val="24"/>
+          <w:szCs w:val="24"/>
+        </w:rPr>
+        <w:t>C.R) It cost the lives of saints and the tears of widows. Be gone from this holy ground for you soil it with your venomous questions.</w:t>
+      </w:r>
+    </w:p>
+    <w:p>
+      <w:pPr>
+        <w:pStyle w:val="ListParagraph"/>
+        <w:numPr>
+          <w:ilvl w:val="0"/>
+          <w:numId w:val="5"/>
+        </w:numPr>
+        <w:rPr>
+          <w:sz w:val="24"/>
+          <w:szCs w:val="24"/>
+        </w:rPr>
+      </w:pPr>
+      <w:r>
+        <w:rPr>
+          <w:sz w:val="24"/>
+          <w:szCs w:val="24"/>
+        </w:rPr>
+        <w:t>Sorry for the dirt. Just got back from the mines. How can I help you?</w:t>
+      </w:r>
+    </w:p>
+    <w:p>
+      <w:pPr>
+        <w:pStyle w:val="ListParagraph"/>
+        <w:numPr>
+          <w:ilvl w:val="1"/>
+          <w:numId w:val="5"/>
+        </w:numPr>
+        <w:rPr>
+          <w:sz w:val="24"/>
+          <w:szCs w:val="24"/>
+        </w:rPr>
+      </w:pPr>
+      <w:r>
+        <w:rPr>
+          <w:sz w:val="24"/>
+          <w:szCs w:val="24"/>
+        </w:rPr>
+        <w:t>I’ve brought soap and clean clothes, the priest told me to bring these gifts to you.</w:t>
+      </w:r>
+    </w:p>
+    <w:p>
+      <w:pPr>
+        <w:pStyle w:val="ListParagraph"/>
+        <w:numPr>
+          <w:ilvl w:val="1"/>
+          <w:numId w:val="5"/>
+        </w:numPr>
+        <w:rPr>
+          <w:sz w:val="24"/>
+          <w:szCs w:val="24"/>
+        </w:rPr>
+      </w:pPr>
+      <w:r>
+        <w:rPr>
+          <w:sz w:val="24"/>
+          <w:szCs w:val="24"/>
+        </w:rPr>
+        <w:t>You seem wise and well learned. What treasures have you found in the earth?</w:t>
+      </w:r>
+    </w:p>
+    <w:p>
+      <w:pPr>
+        <w:pStyle w:val="ListParagraph"/>
+        <w:numPr>
+          <w:ilvl w:val="1"/>
+          <w:numId w:val="5"/>
+        </w:numPr>
+        <w:rPr>
+          <w:sz w:val="24"/>
+          <w:szCs w:val="24"/>
+        </w:rPr>
+      </w:pPr>
+      <w:r>
+        <w:rPr>
+          <w:sz w:val="24"/>
+          <w:szCs w:val="24"/>
+        </w:rPr>
+        <w:lastRenderedPageBreak/>
+        <w:t>I bet you’re rich.</w:t>
+      </w:r>
+    </w:p>
+    <w:p>
+      <w:pPr>
+        <w:pStyle w:val="ListParagraph"/>
+        <w:numPr>
+          <w:ilvl w:val="2"/>
+          <w:numId w:val="5"/>
+        </w:numPr>
+        <w:rPr>
+          <w:sz w:val="24"/>
+          <w:szCs w:val="24"/>
+        </w:rPr>
+      </w:pPr>
+      <w:r>
+        <w:rPr>
+          <w:sz w:val="24"/>
+          <w:szCs w:val="24"/>
+        </w:rPr>
+        <w:t>A.R) The priest is filthier than me and so are you!</w:t>
+      </w:r>
+    </w:p>
+    <w:p>
+      <w:pPr>
+        <w:pStyle w:val="ListParagraph"/>
+        <w:numPr>
+          <w:ilvl w:val="2"/>
+          <w:numId w:val="5"/>
+        </w:numPr>
+        <w:rPr>
+          <w:sz w:val="24"/>
+          <w:szCs w:val="24"/>
+        </w:rPr>
+      </w:pPr>
+      <w:r>
+        <w:rPr>
+          <w:sz w:val="24"/>
+          <w:szCs w:val="24"/>
+        </w:rPr>
+        <w:t>B.R) You read that line out of a book? Come back when you’ve emptied your head of all that paper shit.</w:t>
+      </w:r>
+    </w:p>
+    <w:p>
+      <w:pPr>
+        <w:pStyle w:val="ListParagraph"/>
+        <w:numPr>
+          <w:ilvl w:val="2"/>
+          <w:numId w:val="5"/>
+        </w:numPr>
+        <w:rPr>
+          <w:sz w:val="24"/>
+          <w:szCs w:val="24"/>
+        </w:rPr>
+      </w:pPr>
+      <w:r>
+        <w:rPr>
+          <w:sz w:val="24"/>
+          <w:szCs w:val="24"/>
+        </w:rPr>
+        <w:t>C.R) Course! Just got a bunch of silver today. Too much actually, can’t store it all. Here, have some.</w:t>
+      </w:r>
+    </w:p>
+    <w:p>
+      <w:pPr>
+        <w:pStyle w:val="ListParagraph"/>
+        <w:numPr>
+          <w:ilvl w:val="0"/>
+          <w:numId w:val="5"/>
+        </w:numPr>
+        <w:rPr>
+          <w:sz w:val="24"/>
+          <w:szCs w:val="24"/>
+        </w:rPr>
+      </w:pPr>
+      <w:r>
+        <w:rPr>
+          <w:sz w:val="24"/>
+          <w:szCs w:val="24"/>
+        </w:rPr>
+        <w:t>Shoes got a hole in them? I’ll patch them right up! Mender of soles, holes, and knotter of laces.</w:t>
+      </w:r>
+    </w:p>
+    <w:p>
+      <w:pPr>
+        <w:pStyle w:val="ListParagraph"/>
+        <w:numPr>
+          <w:ilvl w:val="1"/>
+          <w:numId w:val="5"/>
+        </w:numPr>
+        <w:rPr>
+          <w:sz w:val="24"/>
+          <w:szCs w:val="24"/>
+        </w:rPr>
+      </w:pPr>
+      <w:r>
+        <w:rPr>
+          <w:sz w:val="24"/>
+          <w:szCs w:val="24"/>
+        </w:rPr>
+        <w:t>Mender of souls, I pray to you ever night. Am I saved?</w:t>
+      </w:r>
+    </w:p>
+    <w:p>
+      <w:pPr>
+        <w:pStyle w:val="ListParagraph"/>
+        <w:numPr>
+          <w:ilvl w:val="1"/>
+          <w:numId w:val="5"/>
+        </w:numPr>
+        <w:rPr>
+          <w:sz w:val="24"/>
+          <w:szCs w:val="24"/>
+        </w:rPr>
+      </w:pPr>
+      <w:r>
+        <w:rPr>
+          <w:sz w:val="24"/>
+          <w:szCs w:val="24"/>
+        </w:rPr>
+        <w:t>My shoes need some mending for sure. I’ve been walking for ages.</w:t>
+      </w:r>
+    </w:p>
+    <w:p>
+      <w:pPr>
+        <w:pStyle w:val="ListParagraph"/>
+        <w:numPr>
+          <w:ilvl w:val="1"/>
+          <w:numId w:val="5"/>
+        </w:numPr>
+        <w:rPr>
+          <w:sz w:val="24"/>
+          <w:szCs w:val="24"/>
+        </w:rPr>
+      </w:pPr>
+      <w:r>
+        <w:rPr>
+          <w:sz w:val="24"/>
+          <w:szCs w:val="24"/>
+        </w:rPr>
+        <w:t>My shoes could use a shining but not much else. How much will it cost?</w:t>
+      </w:r>
+    </w:p>
+    <w:p>
+      <w:pPr>
+        <w:pStyle w:val="ListParagraph"/>
+        <w:numPr>
+          <w:ilvl w:val="2"/>
+          <w:numId w:val="5"/>
+        </w:numPr>
+        <w:rPr>
+          <w:sz w:val="24"/>
+          <w:szCs w:val="24"/>
+        </w:rPr>
+      </w:pPr>
+      <w:r>
+        <w:rPr>
+          <w:sz w:val="24"/>
+          <w:szCs w:val="24"/>
+        </w:rPr>
+        <w:t>A.R) You’re funny, I like it. Here, your shoes look a bit worn. Take these, can’t have a hero such as yourself without a strong soul.</w:t>
+      </w:r>
+    </w:p>
+    <w:p>
+      <w:pPr>
+        <w:pStyle w:val="ListParagraph"/>
+        <w:numPr>
+          <w:ilvl w:val="2"/>
+          <w:numId w:val="5"/>
+        </w:numPr>
+        <w:rPr>
+          <w:sz w:val="24"/>
+          <w:szCs w:val="24"/>
+        </w:rPr>
+      </w:pPr>
+      <w:r>
+        <w:rPr>
+          <w:sz w:val="24"/>
+          <w:szCs w:val="24"/>
+        </w:rPr>
+        <w:t xml:space="preserve">B.R) I can tell from your shoes that you’ve been walking only ten miles or so. A cobbler might beat </w:t>
+      </w:r>
+      <w:proofErr w:type="gramStart"/>
+      <w:r>
+        <w:rPr>
+          <w:sz w:val="24"/>
+          <w:szCs w:val="24"/>
+        </w:rPr>
+        <w:t>shoes</w:t>
+      </w:r>
+      <w:proofErr w:type="gramEnd"/>
+      <w:r>
+        <w:rPr>
+          <w:sz w:val="24"/>
+          <w:szCs w:val="24"/>
+        </w:rPr>
+        <w:t xml:space="preserve"> but he’s not beat in the head!</w:t>
+      </w:r>
+    </w:p>
+    <w:p>
+      <w:pPr>
+        <w:pStyle w:val="ListParagraph"/>
+        <w:numPr>
+          <w:ilvl w:val="2"/>
+          <w:numId w:val="5"/>
+        </w:numPr>
+        <w:rPr>
+          <w:sz w:val="24"/>
+          <w:szCs w:val="24"/>
+        </w:rPr>
+      </w:pPr>
+      <w:r>
+        <w:rPr>
+          <w:sz w:val="24"/>
+          <w:szCs w:val="24"/>
+        </w:rPr>
+        <w:t>C.R) A pretty penny for a pretty shining, but you’re in luck. I’ve lowered my prices to just 100 coins a shoe. Maybe next time you’ll have something more in your purse than lint.</w:t>
+      </w:r>
+    </w:p>
+    <w:p>
+      <w:pPr>
+        <w:pStyle w:val="ListParagraph"/>
+        <w:numPr>
+          <w:ilvl w:val="0"/>
+          <w:numId w:val="5"/>
+        </w:numPr>
+        <w:rPr>
+          <w:sz w:val="24"/>
+          <w:szCs w:val="24"/>
+        </w:rPr>
+      </w:pPr>
+      <w:r>
+        <w:rPr>
+          <w:sz w:val="24"/>
+          <w:szCs w:val="24"/>
+        </w:rPr>
+        <w:t xml:space="preserve">The boundaries of elements are an illusion. Wake up and brace yourself. I’ll show you how to spin common cotton into rich </w:t>
+      </w:r>
+      <w:proofErr w:type="spellStart"/>
+      <w:r>
+        <w:rPr>
+          <w:sz w:val="24"/>
+          <w:szCs w:val="24"/>
+        </w:rPr>
+        <w:t>rich</w:t>
+      </w:r>
+      <w:proofErr w:type="spellEnd"/>
+      <w:r>
+        <w:rPr>
+          <w:sz w:val="24"/>
+          <w:szCs w:val="24"/>
+        </w:rPr>
+        <w:t xml:space="preserve"> gold.</w:t>
+      </w:r>
+    </w:p>
+    <w:p>
+      <w:pPr>
+        <w:pStyle w:val="ListParagraph"/>
+        <w:numPr>
+          <w:ilvl w:val="1"/>
+          <w:numId w:val="5"/>
+        </w:numPr>
+        <w:rPr>
+          <w:sz w:val="24"/>
+          <w:szCs w:val="24"/>
+        </w:rPr>
+      </w:pPr>
+      <w:r>
+        <w:rPr>
+          <w:sz w:val="24"/>
+          <w:szCs w:val="24"/>
+        </w:rPr>
+        <w:t>You’re crazy lady.</w:t>
+      </w:r>
+    </w:p>
+    <w:p>
+      <w:pPr>
+        <w:pStyle w:val="ListParagraph"/>
+        <w:numPr>
+          <w:ilvl w:val="1"/>
+          <w:numId w:val="5"/>
+        </w:numPr>
+        <w:rPr>
+          <w:sz w:val="24"/>
+          <w:szCs w:val="24"/>
+        </w:rPr>
+      </w:pPr>
+      <w:r>
+        <w:rPr>
+          <w:sz w:val="24"/>
+          <w:szCs w:val="24"/>
+        </w:rPr>
+        <w:t>Aren’t you supposed to turn lead into gold?</w:t>
+      </w:r>
+    </w:p>
+    <w:p>
+      <w:pPr>
+        <w:pStyle w:val="ListParagraph"/>
+        <w:numPr>
+          <w:ilvl w:val="1"/>
+          <w:numId w:val="5"/>
+        </w:numPr>
+        <w:rPr>
+          <w:sz w:val="24"/>
+          <w:szCs w:val="24"/>
+        </w:rPr>
+      </w:pPr>
+      <w:r>
+        <w:rPr>
+          <w:sz w:val="24"/>
+          <w:szCs w:val="24"/>
+        </w:rPr>
+        <w:t>I’m wide awake miss, had my coffee and everything.</w:t>
+      </w:r>
+    </w:p>
+    <w:p>
+      <w:pPr>
+        <w:pStyle w:val="ListParagraph"/>
+        <w:numPr>
+          <w:ilvl w:val="2"/>
+          <w:numId w:val="5"/>
+        </w:numPr>
+        <w:rPr>
+          <w:sz w:val="24"/>
+          <w:szCs w:val="24"/>
+        </w:rPr>
+      </w:pPr>
+      <w:r>
+        <w:rPr>
+          <w:sz w:val="24"/>
+          <w:szCs w:val="24"/>
+        </w:rPr>
+        <w:t>A.R) They called me mad, my husband. But he doesn’t call me mad any longer.</w:t>
+      </w:r>
+    </w:p>
+    <w:p>
+      <w:pPr>
+        <w:pStyle w:val="ListParagraph"/>
+        <w:numPr>
+          <w:ilvl w:val="2"/>
+          <w:numId w:val="5"/>
+        </w:numPr>
+        <w:rPr>
+          <w:sz w:val="24"/>
+          <w:szCs w:val="24"/>
+        </w:rPr>
+      </w:pPr>
+      <w:r>
+        <w:rPr>
+          <w:sz w:val="24"/>
+          <w:szCs w:val="24"/>
+        </w:rPr>
+        <w:t>B.R) THE BOUNDERIES OF ELEMENTS ARE AN ILLUSION. LEAVE NON-BELIEVER!</w:t>
+      </w:r>
+    </w:p>
+    <w:p>
+      <w:pPr>
+        <w:pStyle w:val="ListParagraph"/>
+        <w:numPr>
+          <w:ilvl w:val="2"/>
+          <w:numId w:val="5"/>
+        </w:numPr>
+        <w:rPr>
+          <w:sz w:val="24"/>
+          <w:szCs w:val="24"/>
+        </w:rPr>
+      </w:pPr>
+      <w:r>
+        <w:rPr>
+          <w:sz w:val="24"/>
+          <w:szCs w:val="24"/>
+        </w:rPr>
+        <w:t>Good, good. Here. To begin your journey into the art of alchemy, this potion will help you when times are hard, when the elements may lend you their strength.</w:t>
+      </w:r>
+    </w:p>
+    <w:p>
+      <w:pPr>
+        <w:pStyle w:val="ListParagraph"/>
+        <w:numPr>
+          <w:ilvl w:val="0"/>
+          <w:numId w:val="5"/>
+        </w:numPr>
+        <w:rPr>
+          <w:sz w:val="24"/>
+          <w:szCs w:val="24"/>
+        </w:rPr>
+      </w:pPr>
+      <w:r>
+        <w:rPr>
+          <w:sz w:val="24"/>
+          <w:szCs w:val="24"/>
+        </w:rPr>
+        <w:t xml:space="preserve">I might be </w:t>
+      </w:r>
+      <w:proofErr w:type="gramStart"/>
+      <w:r>
+        <w:rPr>
+          <w:sz w:val="24"/>
+          <w:szCs w:val="24"/>
+        </w:rPr>
+        <w:t>old</w:t>
+      </w:r>
+      <w:proofErr w:type="gramEnd"/>
+      <w:r>
+        <w:rPr>
+          <w:sz w:val="24"/>
+          <w:szCs w:val="24"/>
+        </w:rPr>
+        <w:t xml:space="preserve"> but I can here you knocking so loudly at my door! Quiet – oh you’re right here. Nice to meet you. I’m the doctor, what ails you?</w:t>
+      </w:r>
+    </w:p>
+    <w:p>
+      <w:pPr>
+        <w:pStyle w:val="ListParagraph"/>
+        <w:numPr>
+          <w:ilvl w:val="1"/>
+          <w:numId w:val="5"/>
+        </w:numPr>
+        <w:rPr>
+          <w:sz w:val="24"/>
+          <w:szCs w:val="24"/>
+        </w:rPr>
+      </w:pPr>
+      <w:r>
+        <w:rPr>
+          <w:sz w:val="24"/>
+          <w:szCs w:val="24"/>
+        </w:rPr>
+        <w:t>I wanted to see how you were doing.</w:t>
+      </w:r>
+    </w:p>
+    <w:p>
+      <w:pPr>
+        <w:pStyle w:val="ListParagraph"/>
+        <w:numPr>
+          <w:ilvl w:val="1"/>
+          <w:numId w:val="5"/>
+        </w:numPr>
+        <w:rPr>
+          <w:sz w:val="24"/>
+          <w:szCs w:val="24"/>
+        </w:rPr>
+      </w:pPr>
+      <w:r>
+        <w:rPr>
+          <w:sz w:val="24"/>
+          <w:szCs w:val="24"/>
+        </w:rPr>
+        <w:t>You have a lot of wrinkles.</w:t>
+      </w:r>
+    </w:p>
+    <w:p>
+      <w:pPr>
+        <w:pStyle w:val="ListParagraph"/>
+        <w:numPr>
+          <w:ilvl w:val="1"/>
+          <w:numId w:val="5"/>
+        </w:numPr>
+        <w:rPr>
+          <w:sz w:val="24"/>
+          <w:szCs w:val="24"/>
+        </w:rPr>
+      </w:pPr>
+      <w:r>
+        <w:rPr>
+          <w:sz w:val="24"/>
+          <w:szCs w:val="24"/>
+        </w:rPr>
+        <w:t>I’m so ill – please – medicine or I’ll surely die.</w:t>
+      </w:r>
+    </w:p>
+    <w:p>
+      <w:pPr>
+        <w:pStyle w:val="ListParagraph"/>
+        <w:numPr>
+          <w:ilvl w:val="2"/>
+          <w:numId w:val="5"/>
+        </w:numPr>
+        <w:rPr>
+          <w:sz w:val="24"/>
+          <w:szCs w:val="24"/>
+        </w:rPr>
+      </w:pPr>
+      <w:r>
+        <w:rPr>
+          <w:sz w:val="24"/>
+          <w:szCs w:val="24"/>
+        </w:rPr>
+        <w:t>A.R) So sweet. No one ever wonders how the doctor is doing. I’m doing just fine dear. Here, have this. It only works once but it packs a wallop.</w:t>
+      </w:r>
+    </w:p>
+    <w:p>
+      <w:pPr>
+        <w:pStyle w:val="ListParagraph"/>
+        <w:numPr>
+          <w:ilvl w:val="2"/>
+          <w:numId w:val="5"/>
+        </w:numPr>
+        <w:rPr>
+          <w:sz w:val="24"/>
+          <w:szCs w:val="24"/>
+        </w:rPr>
+      </w:pPr>
+      <w:r>
+        <w:rPr>
+          <w:sz w:val="24"/>
+          <w:szCs w:val="24"/>
+        </w:rPr>
+        <w:t xml:space="preserve">B.R) Of course I do! I’m old! You think I don’t know? You’re denser than I thought. Get out or you’ll spread </w:t>
+      </w:r>
+      <w:r>
+        <w:rPr>
+          <w:sz w:val="24"/>
+          <w:szCs w:val="24"/>
+        </w:rPr>
+        <w:t>your</w:t>
+      </w:r>
+      <w:r>
+        <w:rPr>
+          <w:sz w:val="24"/>
+          <w:szCs w:val="24"/>
+        </w:rPr>
+        <w:t xml:space="preserve"> idiocy to the rest of us.</w:t>
+      </w:r>
+    </w:p>
+    <w:p>
+      <w:pPr>
+        <w:pStyle w:val="ListParagraph"/>
+        <w:numPr>
+          <w:ilvl w:val="2"/>
+          <w:numId w:val="5"/>
+        </w:numPr>
+        <w:rPr>
+          <w:sz w:val="24"/>
+          <w:szCs w:val="24"/>
+        </w:rPr>
+      </w:pPr>
+      <w:r>
+        <w:rPr>
+          <w:sz w:val="24"/>
+          <w:szCs w:val="24"/>
+        </w:rPr>
+        <w:t xml:space="preserve">C.R) Your skin is </w:t>
+      </w:r>
+      <w:proofErr w:type="gramStart"/>
+      <w:r>
+        <w:rPr>
+          <w:sz w:val="24"/>
+          <w:szCs w:val="24"/>
+        </w:rPr>
+        <w:t>oily</w:t>
+      </w:r>
+      <w:proofErr w:type="gramEnd"/>
+      <w:r>
+        <w:rPr>
+          <w:sz w:val="24"/>
+          <w:szCs w:val="24"/>
+        </w:rPr>
+        <w:t xml:space="preserve"> and your breath smells terrible. You’re fine. Now leave, I’m busy.</w:t>
+      </w:r>
+    </w:p>
+    <w:p>
+      <w:pPr>
+        <w:pStyle w:val="ListParagraph"/>
+        <w:numPr>
+          <w:ilvl w:val="0"/>
+          <w:numId w:val="5"/>
+        </w:numPr>
+        <w:rPr>
+          <w:sz w:val="24"/>
+          <w:szCs w:val="24"/>
+        </w:rPr>
+      </w:pPr>
+      <w:r>
+        <w:rPr>
+          <w:sz w:val="24"/>
+          <w:szCs w:val="24"/>
+        </w:rPr>
+        <w:lastRenderedPageBreak/>
+        <w:t>Hey, get away. Don’t need the whole town to know I’m grave robbing.</w:t>
+      </w:r>
+    </w:p>
+    <w:p>
+      <w:pPr>
+        <w:pStyle w:val="ListParagraph"/>
+        <w:numPr>
+          <w:ilvl w:val="1"/>
+          <w:numId w:val="5"/>
+        </w:numPr>
+        <w:rPr>
+          <w:sz w:val="24"/>
+          <w:szCs w:val="24"/>
+        </w:rPr>
+      </w:pPr>
+      <w:r>
+        <w:rPr>
+          <w:sz w:val="24"/>
+          <w:szCs w:val="24"/>
+        </w:rPr>
+        <w:t>You just told me you were grave robbing.</w:t>
+      </w:r>
+    </w:p>
+    <w:p>
+      <w:pPr>
+        <w:pStyle w:val="ListParagraph"/>
+        <w:numPr>
+          <w:ilvl w:val="1"/>
+          <w:numId w:val="5"/>
+        </w:numPr>
+        <w:rPr>
+          <w:sz w:val="24"/>
+          <w:szCs w:val="24"/>
+        </w:rPr>
+      </w:pPr>
+      <w:r>
+        <w:rPr>
+          <w:sz w:val="24"/>
+          <w:szCs w:val="24"/>
+        </w:rPr>
+        <w:t>How has no one found you out yet?</w:t>
+      </w:r>
+    </w:p>
+    <w:p>
+      <w:pPr>
+        <w:pStyle w:val="ListParagraph"/>
+        <w:numPr>
+          <w:ilvl w:val="1"/>
+          <w:numId w:val="5"/>
+        </w:numPr>
+        <w:rPr>
+          <w:sz w:val="24"/>
+          <w:szCs w:val="24"/>
+        </w:rPr>
+      </w:pPr>
+      <w:r>
+        <w:rPr>
+          <w:sz w:val="24"/>
+          <w:szCs w:val="24"/>
+        </w:rPr>
+        <w:t>Teach me your skills and I’ll keep my mouth shut.</w:t>
+      </w:r>
+    </w:p>
+    <w:p>
+      <w:pPr>
+        <w:pStyle w:val="ListParagraph"/>
+        <w:numPr>
+          <w:ilvl w:val="2"/>
+          <w:numId w:val="5"/>
+        </w:numPr>
+        <w:rPr>
+          <w:sz w:val="24"/>
+          <w:szCs w:val="24"/>
+        </w:rPr>
+      </w:pPr>
+      <w:r>
+        <w:rPr>
+          <w:sz w:val="24"/>
+          <w:szCs w:val="24"/>
+        </w:rPr>
+        <w:t xml:space="preserve">A.R) I did. Now </w:t>
+      </w:r>
+      <w:proofErr w:type="gramStart"/>
+      <w:r>
+        <w:rPr>
+          <w:sz w:val="24"/>
+          <w:szCs w:val="24"/>
+        </w:rPr>
+        <w:t>you</w:t>
+      </w:r>
+      <w:proofErr w:type="gramEnd"/>
+      <w:r>
+        <w:rPr>
+          <w:sz w:val="24"/>
+          <w:szCs w:val="24"/>
+        </w:rPr>
+        <w:t xml:space="preserve"> getter get gone before I decide to slice your tongue out.</w:t>
+      </w:r>
+    </w:p>
+    <w:p>
+      <w:pPr>
+        <w:pStyle w:val="ListParagraph"/>
+        <w:numPr>
+          <w:ilvl w:val="2"/>
+          <w:numId w:val="5"/>
+        </w:numPr>
+        <w:rPr>
+          <w:sz w:val="24"/>
+          <w:szCs w:val="24"/>
+        </w:rPr>
+      </w:pPr>
+      <w:r>
+        <w:rPr>
+          <w:sz w:val="24"/>
+          <w:szCs w:val="24"/>
+        </w:rPr>
+        <w:t>B.R) Because I’m good at what I do kid.</w:t>
+      </w:r>
+    </w:p>
+    <w:p>
+      <w:pPr>
+        <w:pStyle w:val="ListParagraph"/>
+        <w:numPr>
+          <w:ilvl w:val="2"/>
+          <w:numId w:val="5"/>
+        </w:numPr>
+        <w:rPr>
+          <w:sz w:val="24"/>
+          <w:szCs w:val="24"/>
+        </w:rPr>
+      </w:pPr>
+      <w:r>
+        <w:rPr>
+          <w:sz w:val="24"/>
+          <w:szCs w:val="24"/>
+        </w:rPr>
+        <w:t>C.R) …I’ve been looking for a</w:t>
+      </w:r>
+      <w:r>
+        <w:rPr>
+          <w:sz w:val="24"/>
+          <w:szCs w:val="24"/>
+        </w:rPr>
+        <w:t xml:space="preserve"> new</w:t>
+      </w:r>
+      <w:r>
+        <w:rPr>
+          <w:sz w:val="24"/>
+          <w:szCs w:val="24"/>
+        </w:rPr>
+        <w:t xml:space="preserve"> apprentice. </w:t>
+      </w:r>
+      <w:r>
+        <w:rPr>
+          <w:sz w:val="24"/>
+          <w:szCs w:val="24"/>
+        </w:rPr>
+        <w:t>Sure, why not, you won’t die anytime soon right? The last one turned out to be full of worms.</w:t>
+      </w:r>
+    </w:p>
+    <w:p>
+      <w:pPr>
+        <w:pStyle w:val="ListParagraph"/>
+        <w:numPr>
+          <w:ilvl w:val="0"/>
+          <w:numId w:val="5"/>
+        </w:numPr>
+        <w:rPr>
+          <w:sz w:val="24"/>
+          <w:szCs w:val="24"/>
+        </w:rPr>
+      </w:pPr>
+      <w:r>
+        <w:rPr>
+          <w:sz w:val="24"/>
+          <w:szCs w:val="24"/>
+        </w:rPr>
+        <w:t xml:space="preserve"> Name’s hunter, figure it out. You woke me up from my rest. What’d you want?</w:t>
+      </w:r>
+    </w:p>
+    <w:p>
+      <w:pPr>
+        <w:pStyle w:val="ListParagraph"/>
+        <w:numPr>
+          <w:ilvl w:val="1"/>
+          <w:numId w:val="5"/>
+        </w:numPr>
+        <w:rPr>
+          <w:sz w:val="24"/>
+          <w:szCs w:val="24"/>
+        </w:rPr>
+      </w:pPr>
+      <w:r>
+        <w:rPr>
+          <w:sz w:val="24"/>
+          <w:szCs w:val="24"/>
+        </w:rPr>
+        <w:t>I need a gun.</w:t>
+      </w:r>
+    </w:p>
+    <w:p>
+      <w:pPr>
+        <w:pStyle w:val="ListParagraph"/>
+        <w:numPr>
+          <w:ilvl w:val="1"/>
+          <w:numId w:val="5"/>
+        </w:numPr>
+        <w:rPr>
+          <w:sz w:val="24"/>
+          <w:szCs w:val="24"/>
+        </w:rPr>
+      </w:pPr>
+      <w:r>
+        <w:rPr>
+          <w:sz w:val="24"/>
+          <w:szCs w:val="24"/>
+        </w:rPr>
+        <w:t>Your house is covered in…pelts. Doesn’t it smell?</w:t>
+      </w:r>
+    </w:p>
+    <w:p>
+      <w:pPr>
+        <w:pStyle w:val="ListParagraph"/>
+        <w:numPr>
+          <w:ilvl w:val="1"/>
+          <w:numId w:val="5"/>
+        </w:numPr>
+        <w:rPr>
+          <w:sz w:val="24"/>
+          <w:szCs w:val="24"/>
+        </w:rPr>
+      </w:pPr>
+      <w:r>
+        <w:rPr>
+          <w:sz w:val="24"/>
+          <w:szCs w:val="24"/>
+        </w:rPr>
+        <w:t>Sorry, please, get some rest.</w:t>
+      </w:r>
+    </w:p>
+    <w:p>
+      <w:pPr>
+        <w:pStyle w:val="ListParagraph"/>
+        <w:numPr>
+          <w:ilvl w:val="2"/>
+          <w:numId w:val="5"/>
+        </w:numPr>
+        <w:rPr>
+          <w:sz w:val="24"/>
+          <w:szCs w:val="24"/>
+        </w:rPr>
+      </w:pPr>
+      <w:r>
+        <w:rPr>
+          <w:sz w:val="24"/>
+          <w:szCs w:val="24"/>
+        </w:rPr>
+        <w:t xml:space="preserve">A.R) I don’t hunt with guns! What do I look like, </w:t>
+      </w:r>
+      <w:proofErr w:type="gramStart"/>
+      <w:r>
+        <w:rPr>
+          <w:sz w:val="24"/>
+          <w:szCs w:val="24"/>
+        </w:rPr>
+        <w:t>an</w:t>
+      </w:r>
+      <w:proofErr w:type="gramEnd"/>
+      <w:r>
+        <w:rPr>
+          <w:sz w:val="24"/>
+          <w:szCs w:val="24"/>
+        </w:rPr>
+        <w:t xml:space="preserve"> coward? I use a bow like any honorable hunter.</w:t>
+      </w:r>
+    </w:p>
+    <w:p>
+      <w:pPr>
+        <w:pStyle w:val="ListParagraph"/>
+        <w:numPr>
+          <w:ilvl w:val="2"/>
+          <w:numId w:val="5"/>
+        </w:numPr>
+        <w:rPr>
+          <w:sz w:val="24"/>
+          <w:szCs w:val="24"/>
+        </w:rPr>
+      </w:pPr>
+      <w:r>
+        <w:rPr>
+          <w:sz w:val="24"/>
+          <w:szCs w:val="24"/>
+        </w:rPr>
+        <w:t>B.R) Sure is! Smells like a dream. Nothing like the smell of hide and fur to wake you up in the night. Here, take some, it’ll keep you alert and awake.</w:t>
+      </w:r>
+    </w:p>
+    <w:p>
+      <w:pPr>
+        <w:pStyle w:val="ListParagraph"/>
+        <w:numPr>
+          <w:ilvl w:val="2"/>
+          <w:numId w:val="5"/>
+        </w:numPr>
+        <w:rPr>
+          <w:sz w:val="24"/>
+          <w:szCs w:val="24"/>
+        </w:rPr>
+      </w:pPr>
+      <w:r>
+        <w:rPr>
+          <w:sz w:val="24"/>
+          <w:szCs w:val="24"/>
+        </w:rPr>
+        <w:t>C.R) No sorry about it – I’m already up – now get out! You’re scaring away the game!</w:t>
+      </w:r>
+    </w:p>
+    <w:p>
+      <w:pPr>
+        <w:rPr>
+          <w:b/>
+          <w:sz w:val="24"/>
+          <w:szCs w:val="24"/>
+        </w:rPr>
+      </w:pPr>
+      <w:r>
+        <w:rPr>
+          <w:b/>
+          <w:sz w:val="24"/>
+          <w:szCs w:val="24"/>
+        </w:rPr>
+        <w:t>Death Dialogue:</w:t>
+      </w:r>
+    </w:p>
+    <w:p>
+      <w:pPr>
+        <w:rPr>
+          <w:sz w:val="24"/>
+          <w:szCs w:val="24"/>
+        </w:rPr>
+      </w:pPr>
+      <w:r>
+        <w:rPr>
+          <w:sz w:val="24"/>
+          <w:szCs w:val="24"/>
+        </w:rPr>
+        <w:t>“Nobody answers.”</w:t>
+      </w:r>
+    </w:p>
+    <w:p>
+      <w:pPr>
+        <w:rPr>
+          <w:sz w:val="24"/>
+          <w:szCs w:val="24"/>
+        </w:rPr>
+      </w:pPr>
+      <w:r>
+        <w:rPr>
+          <w:sz w:val="24"/>
+          <w:szCs w:val="24"/>
+        </w:rPr>
+        <w:t>“The house is dark, the door is open, everything is destroyed inside. You can’t bring yourself to enter.”</w:t>
+      </w:r>
+    </w:p>
+    <w:p>
+      <w:pPr>
+        <w:rPr>
+          <w:sz w:val="24"/>
+          <w:szCs w:val="24"/>
+        </w:rPr>
+      </w:pPr>
+      <w:r>
+        <w:rPr>
+          <w:sz w:val="24"/>
+          <w:szCs w:val="24"/>
+        </w:rPr>
+        <w:t>“Check the graveyard.”</w:t>
+      </w:r>
+    </w:p>
+    <w:p>
+      <w:pPr>
+        <w:rPr>
+          <w:sz w:val="24"/>
+          <w:szCs w:val="24"/>
+        </w:rPr>
+      </w:pPr>
+    </w:p>
+    <w:p>
+      <w:pPr>
+        <w:rPr>
+          <w:b/>
+          <w:sz w:val="24"/>
+          <w:szCs w:val="24"/>
+        </w:rPr>
+      </w:pPr>
+      <w:r>
+        <w:rPr>
+          <w:b/>
+          <w:sz w:val="24"/>
+          <w:szCs w:val="24"/>
+        </w:rPr>
+        <w:t>If the timer runs out:</w:t>
+      </w:r>
+    </w:p>
+    <w:p>
+      <w:pPr>
+        <w:rPr>
+          <w:sz w:val="24"/>
+          <w:szCs w:val="24"/>
+        </w:rPr>
+      </w:pPr>
+      <w:r>
+        <w:rPr>
+          <w:sz w:val="24"/>
+          <w:szCs w:val="24"/>
+        </w:rPr>
+        <w:t>“You’ve wasted the day. Night falls. You hear a wolf howl in the distance.”</w:t>
+      </w:r>
+    </w:p>
+    <w:p>
+      <w:pPr>
+        <w:rPr>
+          <w:sz w:val="24"/>
+          <w:szCs w:val="24"/>
+        </w:rPr>
+      </w:pPr>
+      <w:r>
+        <w:rPr>
+          <w:sz w:val="24"/>
+          <w:szCs w:val="24"/>
+        </w:rPr>
+        <w:t>“The day has ended.”</w:t>
+      </w:r>
+    </w:p>
+    <w:p>
+      <w:pPr>
+        <w:rPr>
+          <w:sz w:val="24"/>
+          <w:szCs w:val="24"/>
+        </w:rPr>
+      </w:pPr>
+    </w:p>
+    <w:p>
+      <w:pPr>
+        <w:rPr>
+          <w:b/>
+          <w:sz w:val="24"/>
+          <w:szCs w:val="24"/>
+        </w:rPr>
+      </w:pPr>
+      <w:r>
+        <w:rPr>
+          <w:b/>
+          <w:sz w:val="24"/>
+          <w:szCs w:val="24"/>
+        </w:rPr>
+        <w:t>When you get an item</w:t>
+      </w:r>
+    </w:p>
+    <w:p>
+      <w:pPr>
+        <w:rPr>
+          <w:sz w:val="24"/>
+          <w:szCs w:val="24"/>
+        </w:rPr>
+      </w:pPr>
+      <w:r>
+        <w:rPr>
+          <w:sz w:val="24"/>
+          <w:szCs w:val="24"/>
+        </w:rPr>
+        <w:t>“You have received: [item name here]”</w:t>
+      </w:r>
+    </w:p>
+    <w:p>
+      <w:pPr>
+        <w:pStyle w:val="ListParagraph"/>
+        <w:numPr>
+          <w:ilvl w:val="0"/>
+          <w:numId w:val="7"/>
+        </w:numPr>
+        <w:rPr>
+          <w:sz w:val="24"/>
+          <w:szCs w:val="24"/>
+        </w:rPr>
+      </w:pPr>
+      <w:r>
+        <w:rPr>
+          <w:sz w:val="24"/>
+          <w:szCs w:val="24"/>
+        </w:rPr>
+        <w:t>A sword</w:t>
+      </w:r>
+      <w:r>
+        <w:rPr>
+          <w:sz w:val="24"/>
+          <w:szCs w:val="24"/>
+        </w:rPr>
+        <w:t xml:space="preserve"> (black smith)</w:t>
+      </w:r>
+    </w:p>
+    <w:p>
+      <w:pPr>
+        <w:pStyle w:val="ListParagraph"/>
+        <w:numPr>
+          <w:ilvl w:val="0"/>
+          <w:numId w:val="7"/>
+        </w:numPr>
+        <w:rPr>
+          <w:sz w:val="24"/>
+          <w:szCs w:val="24"/>
+        </w:rPr>
+      </w:pPr>
+      <w:r>
+        <w:rPr>
+          <w:sz w:val="24"/>
+          <w:szCs w:val="24"/>
+        </w:rPr>
+        <w:t>A loaf of bread</w:t>
+      </w:r>
+      <w:r>
+        <w:rPr>
+          <w:sz w:val="24"/>
+          <w:szCs w:val="24"/>
+        </w:rPr>
+        <w:t xml:space="preserve"> (baker)</w:t>
+      </w:r>
+    </w:p>
+    <w:p>
+      <w:pPr>
+        <w:pStyle w:val="ListParagraph"/>
+        <w:numPr>
+          <w:ilvl w:val="0"/>
+          <w:numId w:val="7"/>
+        </w:numPr>
+        <w:rPr>
+          <w:sz w:val="24"/>
+          <w:szCs w:val="24"/>
+        </w:rPr>
+      </w:pPr>
+      <w:r>
+        <w:rPr>
+          <w:sz w:val="24"/>
+          <w:szCs w:val="24"/>
+        </w:rPr>
+        <w:t>Leather armor</w:t>
+      </w:r>
+      <w:r>
+        <w:rPr>
+          <w:sz w:val="24"/>
+          <w:szCs w:val="24"/>
+        </w:rPr>
+        <w:t xml:space="preserve"> (tanner)</w:t>
+      </w:r>
+    </w:p>
+    <w:p>
+      <w:pPr>
+        <w:pStyle w:val="ListParagraph"/>
+        <w:numPr>
+          <w:ilvl w:val="0"/>
+          <w:numId w:val="7"/>
+        </w:numPr>
+        <w:rPr>
+          <w:sz w:val="24"/>
+          <w:szCs w:val="24"/>
+        </w:rPr>
+      </w:pPr>
+      <w:r>
+        <w:rPr>
+          <w:sz w:val="24"/>
+          <w:szCs w:val="24"/>
+        </w:rPr>
+        <w:lastRenderedPageBreak/>
+        <w:t>Faith</w:t>
+      </w:r>
+      <w:r>
+        <w:rPr>
+          <w:sz w:val="24"/>
+          <w:szCs w:val="24"/>
+        </w:rPr>
+        <w:t xml:space="preserve"> (priest)</w:t>
+      </w:r>
+    </w:p>
+    <w:p>
+      <w:pPr>
+        <w:pStyle w:val="ListParagraph"/>
+        <w:numPr>
+          <w:ilvl w:val="0"/>
+          <w:numId w:val="7"/>
+        </w:numPr>
+        <w:rPr>
+          <w:sz w:val="24"/>
+          <w:szCs w:val="24"/>
+        </w:rPr>
+      </w:pPr>
+      <w:r>
+        <w:rPr>
+          <w:sz w:val="24"/>
+          <w:szCs w:val="24"/>
+        </w:rPr>
+        <w:t>Silver bar</w:t>
+      </w:r>
+      <w:r>
+        <w:rPr>
+          <w:sz w:val="24"/>
+          <w:szCs w:val="24"/>
+        </w:rPr>
+        <w:t xml:space="preserve"> (miner)</w:t>
+      </w:r>
+    </w:p>
+    <w:p>
+      <w:pPr>
+        <w:pStyle w:val="ListParagraph"/>
+        <w:numPr>
+          <w:ilvl w:val="0"/>
+          <w:numId w:val="7"/>
+        </w:numPr>
+        <w:rPr>
+          <w:sz w:val="24"/>
+          <w:szCs w:val="24"/>
+        </w:rPr>
+      </w:pPr>
+      <w:r>
+        <w:rPr>
+          <w:sz w:val="24"/>
+          <w:szCs w:val="24"/>
+        </w:rPr>
+        <w:t>Shoes</w:t>
+      </w:r>
+      <w:r>
+        <w:rPr>
+          <w:sz w:val="24"/>
+          <w:szCs w:val="24"/>
+        </w:rPr>
+        <w:t xml:space="preserve"> (cobbler)</w:t>
+      </w:r>
+    </w:p>
+    <w:p>
+      <w:pPr>
+        <w:pStyle w:val="ListParagraph"/>
+        <w:numPr>
+          <w:ilvl w:val="0"/>
+          <w:numId w:val="7"/>
+        </w:numPr>
+        <w:rPr>
+          <w:sz w:val="24"/>
+          <w:szCs w:val="24"/>
+        </w:rPr>
+      </w:pPr>
+      <w:r>
+        <w:rPr>
+          <w:sz w:val="24"/>
+          <w:szCs w:val="24"/>
+        </w:rPr>
+        <w:t>Health potion</w:t>
+      </w:r>
+      <w:r>
+        <w:rPr>
+          <w:sz w:val="24"/>
+          <w:szCs w:val="24"/>
+        </w:rPr>
+        <w:t xml:space="preserve"> (alchemist)</w:t>
+      </w:r>
+    </w:p>
+    <w:p>
+      <w:pPr>
+        <w:pStyle w:val="ListParagraph"/>
+        <w:numPr>
+          <w:ilvl w:val="0"/>
+          <w:numId w:val="7"/>
+        </w:numPr>
+        <w:rPr>
+          <w:sz w:val="24"/>
+          <w:szCs w:val="24"/>
+        </w:rPr>
+      </w:pPr>
+      <w:r>
+        <w:rPr>
+          <w:sz w:val="24"/>
+          <w:szCs w:val="24"/>
+        </w:rPr>
+        <w:t>Mega health potion</w:t>
+      </w:r>
+      <w:r>
+        <w:rPr>
+          <w:sz w:val="24"/>
+          <w:szCs w:val="24"/>
+        </w:rPr>
+        <w:t xml:space="preserve"> (doctor)</w:t>
+      </w:r>
+    </w:p>
+    <w:p>
+      <w:pPr>
+        <w:pStyle w:val="ListParagraph"/>
+        <w:numPr>
+          <w:ilvl w:val="0"/>
+          <w:numId w:val="7"/>
+        </w:numPr>
+        <w:rPr>
+          <w:sz w:val="24"/>
+          <w:szCs w:val="24"/>
+        </w:rPr>
+      </w:pPr>
+      <w:r>
+        <w:rPr>
+          <w:sz w:val="24"/>
+          <w:szCs w:val="24"/>
+        </w:rPr>
+        <w:t xml:space="preserve">*item from someone is has already died </w:t>
+      </w:r>
+      <w:r>
+        <w:rPr>
+          <w:b/>
+          <w:sz w:val="24"/>
+          <w:szCs w:val="24"/>
+        </w:rPr>
+        <w:t>(if someone has not died yet, the player receives a shovel which does nothing)</w:t>
+      </w:r>
+      <w:r>
+        <w:rPr>
+          <w:sz w:val="24"/>
+          <w:szCs w:val="24"/>
+        </w:rPr>
+        <w:t xml:space="preserve"> (grave robber)</w:t>
+      </w:r>
+    </w:p>
+    <w:p>
+      <w:pPr>
+        <w:pStyle w:val="ListParagraph"/>
+        <w:numPr>
+          <w:ilvl w:val="0"/>
+          <w:numId w:val="7"/>
+        </w:numPr>
+        <w:rPr>
+          <w:sz w:val="24"/>
+          <w:szCs w:val="24"/>
+        </w:rPr>
+      </w:pPr>
+      <w:r>
+        <w:rPr>
+          <w:sz w:val="24"/>
+          <w:szCs w:val="24"/>
+        </w:rPr>
+        <w:t>Smelly pelts</w:t>
+      </w:r>
+      <w:r>
+        <w:rPr>
+          <w:sz w:val="24"/>
+          <w:szCs w:val="24"/>
+        </w:rPr>
+        <w:t xml:space="preserve"> (hunter)</w:t>
+      </w:r>
+    </w:p>
+    <w:p>
+      <w:pPr>
+        <w:rPr>
+          <w:b/>
+          <w:sz w:val="24"/>
+          <w:szCs w:val="24"/>
+        </w:rPr>
+      </w:pPr>
+      <w:r>
+        <w:rPr>
+          <w:b/>
+          <w:sz w:val="24"/>
+          <w:szCs w:val="24"/>
+        </w:rPr>
+        <w:t>Intro:</w:t>
+      </w:r>
+    </w:p>
+    <w:p>
+      <w:pPr>
+        <w:rPr>
+          <w:sz w:val="24"/>
+          <w:szCs w:val="24"/>
+        </w:rPr>
+      </w:pPr>
+      <w:r>
+        <w:rPr>
+          <w:sz w:val="24"/>
+          <w:szCs w:val="24"/>
+        </w:rPr>
+        <w:t xml:space="preserve">As a young hero, you find yourself in a quiet town plagued by a powerful werewolf. Every night the werewolf tears through the town and kills one villager. Stop the wolf before it’s too </w:t>
+      </w:r>
+      <w:proofErr w:type="gramStart"/>
+      <w:r>
+        <w:rPr>
+          <w:sz w:val="24"/>
+          <w:szCs w:val="24"/>
+        </w:rPr>
+        <w:t>late, and</w:t>
+      </w:r>
+      <w:proofErr w:type="gramEnd"/>
+      <w:r>
+        <w:rPr>
+          <w:sz w:val="24"/>
+          <w:szCs w:val="24"/>
+        </w:rPr>
+        <w:t xml:space="preserve"> take what items you can from each villager. But you can only take one item per night, choose wisely, and honor each sacrifice.</w:t>
+      </w:r>
+    </w:p>
+    <w:p>
+      <w:pPr>
+        <w:rPr>
+          <w:sz w:val="24"/>
+          <w:szCs w:val="24"/>
+        </w:rPr>
+      </w:pPr>
+      <w:r>
+        <w:rPr>
+          <w:sz w:val="24"/>
+          <w:szCs w:val="24"/>
+        </w:rPr>
+        <w:t>Of course, you can fight the werewolf at any time… but the odds are not on your side.</w:t>
+      </w:r>
+    </w:p>
+    <w:p>
+      <w:pPr>
+        <w:rPr>
+          <w:sz w:val="24"/>
+          <w:szCs w:val="24"/>
+        </w:rPr>
+      </w:pPr>
+    </w:p>
+    <w:p>
+      <w:pPr>
+        <w:rPr>
+          <w:b/>
+          <w:sz w:val="24"/>
+          <w:szCs w:val="24"/>
+        </w:rPr>
+      </w:pPr>
+      <w:r>
+        <w:rPr>
+          <w:b/>
+          <w:sz w:val="24"/>
+          <w:szCs w:val="24"/>
+        </w:rPr>
+        <w:t>Endings:</w:t>
+      </w:r>
+    </w:p>
+    <w:p>
+      <w:pPr>
+        <w:pStyle w:val="ListParagraph"/>
+        <w:numPr>
+          <w:ilvl w:val="0"/>
+          <w:numId w:val="8"/>
+        </w:numPr>
+        <w:rPr>
+          <w:sz w:val="24"/>
+          <w:szCs w:val="24"/>
+        </w:rPr>
+      </w:pPr>
+      <w:r>
+        <w:rPr>
+          <w:sz w:val="24"/>
+          <w:szCs w:val="24"/>
+        </w:rPr>
+        <w:t xml:space="preserve">“Congrats you saved the village! Zero casualties! </w:t>
+      </w:r>
+      <w:r>
+        <w:rPr>
+          <w:sz w:val="24"/>
+          <w:szCs w:val="24"/>
+        </w:rPr>
+        <w:t>Hold your head high, call yourself a hero, and hope the towns people don’t burn you at the stake for witchcraft.”</w:t>
+      </w:r>
+    </w:p>
+    <w:p>
+      <w:pPr>
+        <w:pStyle w:val="ListParagraph"/>
+        <w:numPr>
+          <w:ilvl w:val="0"/>
+          <w:numId w:val="8"/>
+        </w:numPr>
+        <w:rPr>
+          <w:sz w:val="24"/>
+          <w:szCs w:val="24"/>
+        </w:rPr>
+      </w:pPr>
+      <w:r>
+        <w:rPr>
+          <w:sz w:val="24"/>
+          <w:szCs w:val="24"/>
+        </w:rPr>
+        <w:t>“Only one person died! Give yourself a pat on the back and a prayer to the church, they were getting old anyway.”</w:t>
+      </w:r>
+    </w:p>
+    <w:p>
+      <w:pPr>
+        <w:pStyle w:val="ListParagraph"/>
+        <w:numPr>
+          <w:ilvl w:val="0"/>
+          <w:numId w:val="8"/>
+        </w:numPr>
+        <w:rPr>
+          <w:sz w:val="24"/>
+          <w:szCs w:val="24"/>
+        </w:rPr>
+      </w:pPr>
+      <w:r>
+        <w:rPr>
+          <w:sz w:val="24"/>
+          <w:szCs w:val="24"/>
+        </w:rPr>
+        <w:t>“Two people died – that’s 80% a passing grade! Run and tell your friends that you’re not mediocre – a true almost perfect victory.”</w:t>
+      </w:r>
+    </w:p>
+    <w:p>
+      <w:pPr>
+        <w:pStyle w:val="ListParagraph"/>
+        <w:numPr>
+          <w:ilvl w:val="0"/>
+          <w:numId w:val="8"/>
+        </w:numPr>
+        <w:rPr>
+          <w:sz w:val="24"/>
+          <w:szCs w:val="24"/>
+        </w:rPr>
+      </w:pPr>
+      <w:r>
+        <w:rPr>
+          <w:sz w:val="24"/>
+          <w:szCs w:val="24"/>
+        </w:rPr>
+        <w:t>“Three people are dead… maybe not your best work but better than some. Just think about it, if you hadn’t shown up</w:t>
+      </w:r>
+      <w:r>
+        <w:rPr>
+          <w:sz w:val="24"/>
+          <w:szCs w:val="24"/>
+        </w:rPr>
+        <w:t xml:space="preserve"> the werewolf </w:t>
+      </w:r>
     </w:p>
     <w:sectPr>
       <w:pgSz w:w="12240" w:h="15840"/>
@@ -2752,6 +3439,95 @@
     </w:lvl>
   </w:abstractNum>
   <w:abstractNum w:abstractNumId="2" w15:restartNumberingAfterBreak="0">
+    <w:nsid w:val="192B373A"/>
+    <w:multiLevelType w:val="hybridMultilevel"/>
+    <w:tmpl w:val="B8505F86"/>
+    <w:lvl w:ilvl="0" w:tplc="0409000F">
+      <w:start w:val="1"/>
+      <w:numFmt w:val="decimal"/>
+      <w:lvlText w:val="%1."/>
+      <w:lvlJc w:val="left"/>
+      <w:pPr>
+        <w:ind w:left="720" w:hanging="360"/>
+      </w:pPr>
+      <w:rPr>
+        <w:rFonts w:hint="default"/>
+      </w:rPr>
+    </w:lvl>
+    <w:lvl w:ilvl="1" w:tplc="04090019" w:tentative="1">
+      <w:start w:val="1"/>
+      <w:numFmt w:val="lowerLetter"/>
+      <w:lvlText w:val="%2."/>
+      <w:lvlJc w:val="left"/>
+      <w:pPr>
+        <w:ind w:left="1440" w:hanging="360"/>
+      </w:pPr>
+    </w:lvl>
+    <w:lvl w:ilvl="2" w:tplc="0409001B" w:tentative="1">
+      <w:start w:val="1"/>
+      <w:numFmt w:val="lowerRoman"/>
+      <w:lvlText w:val="%3."/>
+      <w:lvlJc w:val="right"/>
+      <w:pPr>
+        <w:ind w:left="2160" w:hanging="180"/>
+      </w:pPr>
+    </w:lvl>
+    <w:lvl w:ilvl="3" w:tplc="0409000F" w:tentative="1">
+      <w:start w:val="1"/>
+      <w:numFmt w:val="decimal"/>
+      <w:lvlText w:val="%4."/>
+      <w:lvlJc w:val="left"/>
+      <w:pPr>
+        <w:ind w:left="2880" w:hanging="360"/>
+      </w:pPr>
+    </w:lvl>
+    <w:lvl w:ilvl="4" w:tplc="04090019" w:tentative="1">
+      <w:start w:val="1"/>
+      <w:numFmt w:val="lowerLetter"/>
+      <w:lvlText w:val="%5."/>
+      <w:lvlJc w:val="left"/>
+      <w:pPr>
+        <w:ind w:left="3600" w:hanging="360"/>
+      </w:pPr>
+    </w:lvl>
+    <w:lvl w:ilvl="5" w:tplc="0409001B" w:tentative="1">
+      <w:start w:val="1"/>
+      <w:numFmt w:val="lowerRoman"/>
+      <w:lvlText w:val="%6."/>
+      <w:lvlJc w:val="right"/>
+      <w:pPr>
+        <w:ind w:left="4320" w:hanging="180"/>
+      </w:pPr>
+    </w:lvl>
+    <w:lvl w:ilvl="6" w:tplc="0409000F" w:tentative="1">
+      <w:start w:val="1"/>
+      <w:numFmt w:val="decimal"/>
+      <w:lvlText w:val="%7."/>
+      <w:lvlJc w:val="left"/>
+      <w:pPr>
+        <w:ind w:left="5040" w:hanging="360"/>
+      </w:pPr>
+    </w:lvl>
+    <w:lvl w:ilvl="7" w:tplc="04090019" w:tentative="1">
+      <w:start w:val="1"/>
+      <w:numFmt w:val="lowerLetter"/>
+      <w:lvlText w:val="%8."/>
+      <w:lvlJc w:val="left"/>
+      <w:pPr>
+        <w:ind w:left="5760" w:hanging="360"/>
+      </w:pPr>
+    </w:lvl>
+    <w:lvl w:ilvl="8" w:tplc="0409001B" w:tentative="1">
+      <w:start w:val="1"/>
+      <w:numFmt w:val="lowerRoman"/>
+      <w:lvlText w:val="%9."/>
+      <w:lvlJc w:val="right"/>
+      <w:pPr>
+        <w:ind w:left="6480" w:hanging="180"/>
+      </w:pPr>
+    </w:lvl>
+  </w:abstractNum>
+  <w:abstractNum w:abstractNumId="3" w15:restartNumberingAfterBreak="0">
     <w:nsid w:val="1FCF09FD"/>
     <w:multiLevelType w:val="hybridMultilevel"/>
     <w:tmpl w:val="43F81262"/>
@@ -2840,7 +3616,93 @@
       </w:pPr>
     </w:lvl>
   </w:abstractNum>
-  <w:abstractNum w:abstractNumId="3" w15:restartNumberingAfterBreak="0">
+  <w:abstractNum w:abstractNumId="4" w15:restartNumberingAfterBreak="0">
+    <w:nsid w:val="2E105A93"/>
+    <w:multiLevelType w:val="hybridMultilevel"/>
+    <w:tmpl w:val="ED0A1DD2"/>
+    <w:lvl w:ilvl="0" w:tplc="0409000F">
+      <w:start w:val="1"/>
+      <w:numFmt w:val="decimal"/>
+      <w:lvlText w:val="%1."/>
+      <w:lvlJc w:val="left"/>
+      <w:pPr>
+        <w:ind w:left="720" w:hanging="360"/>
+      </w:pPr>
+    </w:lvl>
+    <w:lvl w:ilvl="1" w:tplc="04090019" w:tentative="1">
+      <w:start w:val="1"/>
+      <w:numFmt w:val="lowerLetter"/>
+      <w:lvlText w:val="%2."/>
+      <w:lvlJc w:val="left"/>
+      <w:pPr>
+        <w:ind w:left="1440" w:hanging="360"/>
+      </w:pPr>
+    </w:lvl>
+    <w:lvl w:ilvl="2" w:tplc="0409001B" w:tentative="1">
+      <w:start w:val="1"/>
+      <w:numFmt w:val="lowerRoman"/>
+      <w:lvlText w:val="%3."/>
+      <w:lvlJc w:val="right"/>
+      <w:pPr>
+        <w:ind w:left="2160" w:hanging="180"/>
+      </w:pPr>
+    </w:lvl>
+    <w:lvl w:ilvl="3" w:tplc="0409000F" w:tentative="1">
+      <w:start w:val="1"/>
+      <w:numFmt w:val="decimal"/>
+      <w:lvlText w:val="%4."/>
+      <w:lvlJc w:val="left"/>
+      <w:pPr>
+        <w:ind w:left="2880" w:hanging="360"/>
+      </w:pPr>
+    </w:lvl>
+    <w:lvl w:ilvl="4" w:tplc="04090019" w:tentative="1">
+      <w:start w:val="1"/>
+      <w:numFmt w:val="lowerLetter"/>
+      <w:lvlText w:val="%5."/>
+      <w:lvlJc w:val="left"/>
+      <w:pPr>
+        <w:ind w:left="3600" w:hanging="360"/>
+      </w:pPr>
+    </w:lvl>
+    <w:lvl w:ilvl="5" w:tplc="0409001B" w:tentative="1">
+      <w:start w:val="1"/>
+      <w:numFmt w:val="lowerRoman"/>
+      <w:lvlText w:val="%6."/>
+      <w:lvlJc w:val="right"/>
+      <w:pPr>
+        <w:ind w:left="4320" w:hanging="180"/>
+      </w:pPr>
+    </w:lvl>
+    <w:lvl w:ilvl="6" w:tplc="0409000F" w:tentative="1">
+      <w:start w:val="1"/>
+      <w:numFmt w:val="decimal"/>
+      <w:lvlText w:val="%7."/>
+      <w:lvlJc w:val="left"/>
+      <w:pPr>
+        <w:ind w:left="5040" w:hanging="360"/>
+      </w:pPr>
+    </w:lvl>
+    <w:lvl w:ilvl="7" w:tplc="04090019" w:tentative="1">
+      <w:start w:val="1"/>
+      <w:numFmt w:val="lowerLetter"/>
+      <w:lvlText w:val="%8."/>
+      <w:lvlJc w:val="left"/>
+      <w:pPr>
+        <w:ind w:left="5760" w:hanging="360"/>
+      </w:pPr>
+    </w:lvl>
+    <w:lvl w:ilvl="8" w:tplc="0409001B" w:tentative="1">
+      <w:start w:val="1"/>
+      <w:numFmt w:val="lowerRoman"/>
+      <w:lvlText w:val="%9."/>
+      <w:lvlJc w:val="right"/>
+      <w:pPr>
+        <w:ind w:left="6480" w:hanging="180"/>
+      </w:pPr>
+    </w:lvl>
+  </w:abstractNum>
+  <w:abstractNum w:abstractNumId="5" w15:restartNumberingAfterBreak="0">
     <w:nsid w:val="56D863DE"/>
     <w:multiLevelType w:val="hybridMultilevel"/>
     <w:tmpl w:val="B8505F86"/>
@@ -2929,7 +3791,7 @@
       </w:pPr>
     </w:lvl>
   </w:abstractNum>
-  <w:abstractNum w:abstractNumId="4" w15:restartNumberingAfterBreak="0">
+  <w:abstractNum w:abstractNumId="6" w15:restartNumberingAfterBreak="0">
     <w:nsid w:val="63476F78"/>
     <w:multiLevelType w:val="hybridMultilevel"/>
     <w:tmpl w:val="5650C444"/>
@@ -3042,8 +3904,96 @@
       </w:rPr>
     </w:lvl>
   </w:abstractNum>
+  <w:abstractNum w:abstractNumId="7" w15:restartNumberingAfterBreak="0">
+    <w:nsid w:val="7CA1798C"/>
+    <w:multiLevelType w:val="hybridMultilevel"/>
+    <w:tmpl w:val="7A48AB1C"/>
+    <w:lvl w:ilvl="0" w:tplc="0409000F">
+      <w:numFmt w:val="decimal"/>
+      <w:lvlText w:val="%1."/>
+      <w:lvlJc w:val="left"/>
+      <w:pPr>
+        <w:ind w:left="720" w:hanging="360"/>
+      </w:pPr>
+      <w:rPr>
+        <w:rFonts w:hint="default"/>
+      </w:rPr>
+    </w:lvl>
+    <w:lvl w:ilvl="1" w:tplc="04090019" w:tentative="1">
+      <w:start w:val="1"/>
+      <w:numFmt w:val="lowerLetter"/>
+      <w:lvlText w:val="%2."/>
+      <w:lvlJc w:val="left"/>
+      <w:pPr>
+        <w:ind w:left="1440" w:hanging="360"/>
+      </w:pPr>
+    </w:lvl>
+    <w:lvl w:ilvl="2" w:tplc="0409001B" w:tentative="1">
+      <w:start w:val="1"/>
+      <w:numFmt w:val="lowerRoman"/>
+      <w:lvlText w:val="%3."/>
+      <w:lvlJc w:val="right"/>
+      <w:pPr>
+        <w:ind w:left="2160" w:hanging="180"/>
+      </w:pPr>
+    </w:lvl>
+    <w:lvl w:ilvl="3" w:tplc="0409000F" w:tentative="1">
+      <w:start w:val="1"/>
+      <w:numFmt w:val="decimal"/>
+      <w:lvlText w:val="%4."/>
+      <w:lvlJc w:val="left"/>
+      <w:pPr>
+        <w:ind w:left="2880" w:hanging="360"/>
+      </w:pPr>
+    </w:lvl>
+    <w:lvl w:ilvl="4" w:tplc="04090019" w:tentative="1">
+      <w:start w:val="1"/>
+      <w:numFmt w:val="lowerLetter"/>
+      <w:lvlText w:val="%5."/>
+      <w:lvlJc w:val="left"/>
+      <w:pPr>
+        <w:ind w:left="3600" w:hanging="360"/>
+      </w:pPr>
+    </w:lvl>
+    <w:lvl w:ilvl="5" w:tplc="0409001B" w:tentative="1">
+      <w:start w:val="1"/>
+      <w:numFmt w:val="lowerRoman"/>
+      <w:lvlText w:val="%6."/>
+      <w:lvlJc w:val="right"/>
+      <w:pPr>
+        <w:ind w:left="4320" w:hanging="180"/>
+      </w:pPr>
+    </w:lvl>
+    <w:lvl w:ilvl="6" w:tplc="0409000F" w:tentative="1">
+      <w:start w:val="1"/>
+      <w:numFmt w:val="decimal"/>
+      <w:lvlText w:val="%7."/>
+      <w:lvlJc w:val="left"/>
+      <w:pPr>
+        <w:ind w:left="5040" w:hanging="360"/>
+      </w:pPr>
+    </w:lvl>
+    <w:lvl w:ilvl="7" w:tplc="04090019" w:tentative="1">
+      <w:start w:val="1"/>
+      <w:numFmt w:val="lowerLetter"/>
+      <w:lvlText w:val="%8."/>
+      <w:lvlJc w:val="left"/>
+      <w:pPr>
+        <w:ind w:left="5760" w:hanging="360"/>
+      </w:pPr>
+    </w:lvl>
+    <w:lvl w:ilvl="8" w:tplc="0409001B" w:tentative="1">
+      <w:start w:val="1"/>
+      <w:numFmt w:val="lowerRoman"/>
+      <w:lvlText w:val="%9."/>
+      <w:lvlJc w:val="right"/>
+      <w:pPr>
+        <w:ind w:left="6480" w:hanging="180"/>
+      </w:pPr>
+    </w:lvl>
+  </w:abstractNum>
   <w:num w:numId="1">
-    <w:abstractNumId w:val="4"/>
+    <w:abstractNumId w:val="6"/>
   </w:num>
   <w:num w:numId="2">
     <w:abstractNumId w:val="1"/>
@@ -3052,10 +4002,19 @@
     <w:abstractNumId w:val="0"/>
   </w:num>
   <w:num w:numId="4">
+    <w:abstractNumId w:val="5"/>
+  </w:num>
+  <w:num w:numId="5">
     <w:abstractNumId w:val="3"/>
   </w:num>
-  <w:num w:numId="5">
+  <w:num w:numId="6">
     <w:abstractNumId w:val="2"/>
+  </w:num>
+  <w:num w:numId="7">
+    <w:abstractNumId w:val="4"/>
+  </w:num>
+  <w:num w:numId="8">
+    <w:abstractNumId w:val="7"/>
   </w:num>
 </w:numbering>
 </file>

</xml_diff>

<commit_message>
Started plumbing for the audio
</commit_message>
<xml_diff>
--- a/Assets/Docs/Game Design Doc.docx
+++ b/Assets/Docs/Game Design Doc.docx
@@ -1453,7 +1453,2213 @@
           <w:sz w:val="24"/>
           <w:szCs w:val="24"/>
         </w:rPr>
-        <w:t xml:space="preserve">B.R) At least five hundred coins, but there’s… something about you. I had </w:t>
+        <w:t>B.R) At least five hundred coins, but there’s… something about you. I had a friend about your age before the werewolf got ‘</w:t>
+      </w:r>
+      <w:proofErr w:type="spellStart"/>
+      <w:r>
+        <w:rPr>
+          <w:sz w:val="24"/>
+          <w:szCs w:val="24"/>
+        </w:rPr>
+        <w:t>em</w:t>
+      </w:r>
+      <w:proofErr w:type="spellEnd"/>
+      <w:r>
+        <w:rPr>
+          <w:sz w:val="24"/>
+          <w:szCs w:val="24"/>
+        </w:rPr>
+        <w:t xml:space="preserve">. Here, </w:t>
+      </w:r>
+      <w:proofErr w:type="gramStart"/>
+      <w:r>
+        <w:rPr>
+          <w:sz w:val="24"/>
+          <w:szCs w:val="24"/>
+        </w:rPr>
+        <w:t>take</w:t>
+      </w:r>
+      <w:proofErr w:type="gramEnd"/>
+      <w:r>
+        <w:rPr>
+          <w:sz w:val="24"/>
+          <w:szCs w:val="24"/>
+        </w:rPr>
+        <w:t xml:space="preserve"> this armor. It’ll do you good.</w:t>
+      </w:r>
+    </w:p>
+    <w:p>
+      <w:pPr>
+        <w:pStyle w:val="ListParagraph"/>
+        <w:numPr>
+          <w:ilvl w:val="2"/>
+          <w:numId w:val="5"/>
+        </w:numPr>
+        <w:rPr>
+          <w:sz w:val="24"/>
+          <w:szCs w:val="24"/>
+        </w:rPr>
+      </w:pPr>
+      <w:r>
+        <w:rPr>
+          <w:sz w:val="24"/>
+          <w:szCs w:val="24"/>
+        </w:rPr>
+        <w:t>C.R) Only the lord can promise such things and you look nothing like the lord. Get off my porch and pray you don’t die a sinner!</w:t>
+      </w:r>
+    </w:p>
+    <w:p>
+      <w:pPr>
+        <w:pStyle w:val="ListParagraph"/>
+        <w:numPr>
+          <w:ilvl w:val="0"/>
+          <w:numId w:val="5"/>
+        </w:numPr>
+        <w:rPr>
+          <w:sz w:val="24"/>
+          <w:szCs w:val="24"/>
+        </w:rPr>
+      </w:pPr>
+      <w:r>
+        <w:rPr>
+          <w:sz w:val="24"/>
+          <w:szCs w:val="24"/>
+        </w:rPr>
+        <w:t>Child, you come to this place of worship in your hour of need. How might I help you?</w:t>
+      </w:r>
+    </w:p>
+    <w:p>
+      <w:pPr>
+        <w:pStyle w:val="ListParagraph"/>
+        <w:numPr>
+          <w:ilvl w:val="1"/>
+          <w:numId w:val="5"/>
+        </w:numPr>
+        <w:rPr>
+          <w:sz w:val="24"/>
+          <w:szCs w:val="24"/>
+        </w:rPr>
+      </w:pPr>
+      <w:r>
+        <w:rPr>
+          <w:sz w:val="24"/>
+          <w:szCs w:val="24"/>
+        </w:rPr>
+        <w:t>I’ve come to pray, father.</w:t>
+      </w:r>
+    </w:p>
+    <w:p>
+      <w:pPr>
+        <w:pStyle w:val="ListParagraph"/>
+        <w:numPr>
+          <w:ilvl w:val="1"/>
+          <w:numId w:val="5"/>
+        </w:numPr>
+        <w:rPr>
+          <w:sz w:val="24"/>
+          <w:szCs w:val="24"/>
+        </w:rPr>
+      </w:pPr>
+      <w:r>
+        <w:rPr>
+          <w:sz w:val="24"/>
+          <w:szCs w:val="24"/>
+        </w:rPr>
+        <w:t>Would you be able to bless me? I might die tonight.</w:t>
+      </w:r>
+    </w:p>
+    <w:p>
+      <w:pPr>
+        <w:pStyle w:val="ListParagraph"/>
+        <w:numPr>
+          <w:ilvl w:val="1"/>
+          <w:numId w:val="5"/>
+        </w:numPr>
+        <w:rPr>
+          <w:sz w:val="24"/>
+          <w:szCs w:val="24"/>
+        </w:rPr>
+      </w:pPr>
+      <w:r>
+        <w:rPr>
+          <w:sz w:val="24"/>
+          <w:szCs w:val="24"/>
+        </w:rPr>
+        <w:t>How much did this church cost the town?</w:t>
+      </w:r>
+    </w:p>
+    <w:p>
+      <w:pPr>
+        <w:pStyle w:val="ListParagraph"/>
+        <w:numPr>
+          <w:ilvl w:val="2"/>
+          <w:numId w:val="5"/>
+        </w:numPr>
+        <w:rPr>
+          <w:sz w:val="24"/>
+          <w:szCs w:val="24"/>
+        </w:rPr>
+      </w:pPr>
+      <w:r>
+        <w:rPr>
+          <w:sz w:val="24"/>
+          <w:szCs w:val="24"/>
+        </w:rPr>
+        <w:t>A.R) I welcome a child of faith. Bend your knee and I shall bless you.</w:t>
+      </w:r>
+    </w:p>
+    <w:p>
+      <w:pPr>
+        <w:pStyle w:val="ListParagraph"/>
+        <w:numPr>
+          <w:ilvl w:val="2"/>
+          <w:numId w:val="5"/>
+        </w:numPr>
+        <w:rPr>
+          <w:sz w:val="24"/>
+          <w:szCs w:val="24"/>
+        </w:rPr>
+      </w:pPr>
+      <w:r>
+        <w:rPr>
+          <w:sz w:val="24"/>
+          <w:szCs w:val="24"/>
+        </w:rPr>
+        <w:t>B.R) To bless the wanting is sin enough. Now leave this place and find your own blessing elsewhere.</w:t>
+      </w:r>
+    </w:p>
+    <w:p>
+      <w:pPr>
+        <w:pStyle w:val="ListParagraph"/>
+        <w:numPr>
+          <w:ilvl w:val="2"/>
+          <w:numId w:val="5"/>
+        </w:numPr>
+        <w:rPr>
+          <w:sz w:val="24"/>
+          <w:szCs w:val="24"/>
+        </w:rPr>
+      </w:pPr>
+      <w:r>
+        <w:rPr>
+          <w:sz w:val="24"/>
+          <w:szCs w:val="24"/>
+        </w:rPr>
+        <w:t>C.R) It cost the lives of saints and the tears of widows. Be gone from this holy ground for you soil it with your venomous questions.</w:t>
+      </w:r>
+    </w:p>
+    <w:p>
+      <w:pPr>
+        <w:pStyle w:val="ListParagraph"/>
+        <w:numPr>
+          <w:ilvl w:val="0"/>
+          <w:numId w:val="5"/>
+        </w:numPr>
+        <w:rPr>
+          <w:sz w:val="24"/>
+          <w:szCs w:val="24"/>
+        </w:rPr>
+      </w:pPr>
+      <w:r>
+        <w:rPr>
+          <w:sz w:val="24"/>
+          <w:szCs w:val="24"/>
+        </w:rPr>
+        <w:t>Sorry for the dirt. Just got back from the mines. How can I help you?</w:t>
+      </w:r>
+    </w:p>
+    <w:p>
+      <w:pPr>
+        <w:pStyle w:val="ListParagraph"/>
+        <w:numPr>
+          <w:ilvl w:val="1"/>
+          <w:numId w:val="5"/>
+        </w:numPr>
+        <w:rPr>
+          <w:sz w:val="24"/>
+          <w:szCs w:val="24"/>
+        </w:rPr>
+      </w:pPr>
+      <w:r>
+        <w:rPr>
+          <w:sz w:val="24"/>
+          <w:szCs w:val="24"/>
+        </w:rPr>
+        <w:t>I’ve brought soap and clean clothes, the priest told me to bring these gifts to you.</w:t>
+      </w:r>
+    </w:p>
+    <w:p>
+      <w:pPr>
+        <w:pStyle w:val="ListParagraph"/>
+        <w:numPr>
+          <w:ilvl w:val="1"/>
+          <w:numId w:val="5"/>
+        </w:numPr>
+        <w:rPr>
+          <w:sz w:val="24"/>
+          <w:szCs w:val="24"/>
+        </w:rPr>
+      </w:pPr>
+      <w:r>
+        <w:rPr>
+          <w:sz w:val="24"/>
+          <w:szCs w:val="24"/>
+        </w:rPr>
+        <w:t>You seem wise and well learned. What treasures have you found in the earth?</w:t>
+      </w:r>
+    </w:p>
+    <w:p>
+      <w:pPr>
+        <w:pStyle w:val="ListParagraph"/>
+        <w:numPr>
+          <w:ilvl w:val="1"/>
+          <w:numId w:val="5"/>
+        </w:numPr>
+        <w:rPr>
+          <w:sz w:val="24"/>
+          <w:szCs w:val="24"/>
+        </w:rPr>
+      </w:pPr>
+      <w:r>
+        <w:rPr>
+          <w:sz w:val="24"/>
+          <w:szCs w:val="24"/>
+        </w:rPr>
+        <w:lastRenderedPageBreak/>
+        <w:t>I bet you’re rich.</w:t>
+      </w:r>
+    </w:p>
+    <w:p>
+      <w:pPr>
+        <w:pStyle w:val="ListParagraph"/>
+        <w:numPr>
+          <w:ilvl w:val="2"/>
+          <w:numId w:val="5"/>
+        </w:numPr>
+        <w:rPr>
+          <w:sz w:val="24"/>
+          <w:szCs w:val="24"/>
+        </w:rPr>
+      </w:pPr>
+      <w:r>
+        <w:rPr>
+          <w:sz w:val="24"/>
+          <w:szCs w:val="24"/>
+        </w:rPr>
+        <w:t>A.R) The priest is filthier than me and so are you!</w:t>
+      </w:r>
+    </w:p>
+    <w:p>
+      <w:pPr>
+        <w:pStyle w:val="ListParagraph"/>
+        <w:numPr>
+          <w:ilvl w:val="2"/>
+          <w:numId w:val="5"/>
+        </w:numPr>
+        <w:rPr>
+          <w:sz w:val="24"/>
+          <w:szCs w:val="24"/>
+        </w:rPr>
+      </w:pPr>
+      <w:r>
+        <w:rPr>
+          <w:sz w:val="24"/>
+          <w:szCs w:val="24"/>
+        </w:rPr>
+        <w:t>B.R) You read that line out of a book? Come back when you’ve emptied your head of all that paper shit.</w:t>
+      </w:r>
+    </w:p>
+    <w:p>
+      <w:pPr>
+        <w:pStyle w:val="ListParagraph"/>
+        <w:numPr>
+          <w:ilvl w:val="2"/>
+          <w:numId w:val="5"/>
+        </w:numPr>
+        <w:rPr>
+          <w:sz w:val="24"/>
+          <w:szCs w:val="24"/>
+        </w:rPr>
+      </w:pPr>
+      <w:r>
+        <w:rPr>
+          <w:sz w:val="24"/>
+          <w:szCs w:val="24"/>
+        </w:rPr>
+        <w:t>C.R) Course! Just got a bunch of silver today. Too much actually, can’t store it all. Here, have some.</w:t>
+      </w:r>
+    </w:p>
+    <w:p>
+      <w:pPr>
+        <w:pStyle w:val="ListParagraph"/>
+        <w:numPr>
+          <w:ilvl w:val="0"/>
+          <w:numId w:val="5"/>
+        </w:numPr>
+        <w:rPr>
+          <w:sz w:val="24"/>
+          <w:szCs w:val="24"/>
+        </w:rPr>
+      </w:pPr>
+      <w:r>
+        <w:rPr>
+          <w:sz w:val="24"/>
+          <w:szCs w:val="24"/>
+        </w:rPr>
+        <w:t>Shoes got a hole in them? I’ll patch them right up! Mender of soles, holes, and knotter of laces.</w:t>
+      </w:r>
+    </w:p>
+    <w:p>
+      <w:pPr>
+        <w:pStyle w:val="ListParagraph"/>
+        <w:numPr>
+          <w:ilvl w:val="1"/>
+          <w:numId w:val="5"/>
+        </w:numPr>
+        <w:rPr>
+          <w:sz w:val="24"/>
+          <w:szCs w:val="24"/>
+        </w:rPr>
+      </w:pPr>
+      <w:r>
+        <w:rPr>
+          <w:sz w:val="24"/>
+          <w:szCs w:val="24"/>
+        </w:rPr>
+        <w:t>Mender of souls, I pray to you ever night. Am I saved?</w:t>
+      </w:r>
+    </w:p>
+    <w:p>
+      <w:pPr>
+        <w:pStyle w:val="ListParagraph"/>
+        <w:numPr>
+          <w:ilvl w:val="1"/>
+          <w:numId w:val="5"/>
+        </w:numPr>
+        <w:rPr>
+          <w:sz w:val="24"/>
+          <w:szCs w:val="24"/>
+        </w:rPr>
+      </w:pPr>
+      <w:r>
+        <w:rPr>
+          <w:sz w:val="24"/>
+          <w:szCs w:val="24"/>
+        </w:rPr>
+        <w:t>My shoes need some mending for sure. I’ve been walking for ages.</w:t>
+      </w:r>
+    </w:p>
+    <w:p>
+      <w:pPr>
+        <w:pStyle w:val="ListParagraph"/>
+        <w:numPr>
+          <w:ilvl w:val="1"/>
+          <w:numId w:val="5"/>
+        </w:numPr>
+        <w:rPr>
+          <w:sz w:val="24"/>
+          <w:szCs w:val="24"/>
+        </w:rPr>
+      </w:pPr>
+      <w:r>
+        <w:rPr>
+          <w:sz w:val="24"/>
+          <w:szCs w:val="24"/>
+        </w:rPr>
+        <w:t>My shoes could use a shining but not much else. How much will it cost?</w:t>
+      </w:r>
+    </w:p>
+    <w:p>
+      <w:pPr>
+        <w:pStyle w:val="ListParagraph"/>
+        <w:numPr>
+          <w:ilvl w:val="2"/>
+          <w:numId w:val="5"/>
+        </w:numPr>
+        <w:rPr>
+          <w:sz w:val="24"/>
+          <w:szCs w:val="24"/>
+        </w:rPr>
+      </w:pPr>
+      <w:r>
+        <w:rPr>
+          <w:sz w:val="24"/>
+          <w:szCs w:val="24"/>
+        </w:rPr>
+        <w:t>A.R) You’re funny, I like it. Here, your shoes look a bit worn. Take these, can’t have a hero such as yourself without a strong soul.</w:t>
+      </w:r>
+    </w:p>
+    <w:p>
+      <w:pPr>
+        <w:pStyle w:val="ListParagraph"/>
+        <w:numPr>
+          <w:ilvl w:val="2"/>
+          <w:numId w:val="5"/>
+        </w:numPr>
+        <w:rPr>
+          <w:sz w:val="24"/>
+          <w:szCs w:val="24"/>
+        </w:rPr>
+      </w:pPr>
+      <w:r>
+        <w:rPr>
+          <w:sz w:val="24"/>
+          <w:szCs w:val="24"/>
+        </w:rPr>
+        <w:t xml:space="preserve">B.R) I can tell from your shoes that you’ve been walking only ten miles or so. A cobbler might beat </w:t>
+      </w:r>
+      <w:proofErr w:type="gramStart"/>
+      <w:r>
+        <w:rPr>
+          <w:sz w:val="24"/>
+          <w:szCs w:val="24"/>
+        </w:rPr>
+        <w:t>shoes</w:t>
+      </w:r>
+      <w:proofErr w:type="gramEnd"/>
+      <w:r>
+        <w:rPr>
+          <w:sz w:val="24"/>
+          <w:szCs w:val="24"/>
+        </w:rPr>
+        <w:t xml:space="preserve"> but he’s not beat in the head!</w:t>
+      </w:r>
+    </w:p>
+    <w:p>
+      <w:pPr>
+        <w:pStyle w:val="ListParagraph"/>
+        <w:numPr>
+          <w:ilvl w:val="2"/>
+          <w:numId w:val="5"/>
+        </w:numPr>
+        <w:rPr>
+          <w:sz w:val="24"/>
+          <w:szCs w:val="24"/>
+        </w:rPr>
+      </w:pPr>
+      <w:r>
+        <w:rPr>
+          <w:sz w:val="24"/>
+          <w:szCs w:val="24"/>
+        </w:rPr>
+        <w:t>C.R) A pretty penny for a pretty shining, but you’re in luck. I’ve lowered my prices to just 100 coins a shoe. Maybe next time you’ll have something more in your purse than lint.</w:t>
+      </w:r>
+    </w:p>
+    <w:p>
+      <w:pPr>
+        <w:pStyle w:val="ListParagraph"/>
+        <w:numPr>
+          <w:ilvl w:val="0"/>
+          <w:numId w:val="5"/>
+        </w:numPr>
+        <w:rPr>
+          <w:sz w:val="24"/>
+          <w:szCs w:val="24"/>
+        </w:rPr>
+      </w:pPr>
+      <w:r>
+        <w:rPr>
+          <w:sz w:val="24"/>
+          <w:szCs w:val="24"/>
+        </w:rPr>
+        <w:t xml:space="preserve">The boundaries of elements are an illusion. Wake up and brace yourself. I’ll show you how to spin common cotton into rich </w:t>
+      </w:r>
+      <w:proofErr w:type="spellStart"/>
+      <w:r>
+        <w:rPr>
+          <w:sz w:val="24"/>
+          <w:szCs w:val="24"/>
+        </w:rPr>
+        <w:t>rich</w:t>
+      </w:r>
+      <w:proofErr w:type="spellEnd"/>
+      <w:r>
+        <w:rPr>
+          <w:sz w:val="24"/>
+          <w:szCs w:val="24"/>
+        </w:rPr>
+        <w:t xml:space="preserve"> gold.</w:t>
+      </w:r>
+    </w:p>
+    <w:p>
+      <w:pPr>
+        <w:pStyle w:val="ListParagraph"/>
+        <w:numPr>
+          <w:ilvl w:val="1"/>
+          <w:numId w:val="5"/>
+        </w:numPr>
+        <w:rPr>
+          <w:sz w:val="24"/>
+          <w:szCs w:val="24"/>
+        </w:rPr>
+      </w:pPr>
+      <w:r>
+        <w:rPr>
+          <w:sz w:val="24"/>
+          <w:szCs w:val="24"/>
+        </w:rPr>
+        <w:t>You’re crazy lady.</w:t>
+      </w:r>
+    </w:p>
+    <w:p>
+      <w:pPr>
+        <w:pStyle w:val="ListParagraph"/>
+        <w:numPr>
+          <w:ilvl w:val="1"/>
+          <w:numId w:val="5"/>
+        </w:numPr>
+        <w:rPr>
+          <w:sz w:val="24"/>
+          <w:szCs w:val="24"/>
+        </w:rPr>
+      </w:pPr>
+      <w:r>
+        <w:rPr>
+          <w:sz w:val="24"/>
+          <w:szCs w:val="24"/>
+        </w:rPr>
+        <w:t>Aren’t you supposed to turn lead into gold?</w:t>
+      </w:r>
+    </w:p>
+    <w:p>
+      <w:pPr>
+        <w:pStyle w:val="ListParagraph"/>
+        <w:numPr>
+          <w:ilvl w:val="1"/>
+          <w:numId w:val="5"/>
+        </w:numPr>
+        <w:rPr>
+          <w:sz w:val="24"/>
+          <w:szCs w:val="24"/>
+        </w:rPr>
+      </w:pPr>
+      <w:r>
+        <w:rPr>
+          <w:sz w:val="24"/>
+          <w:szCs w:val="24"/>
+        </w:rPr>
+        <w:t>I’m wide awake miss, had my coffee and everything.</w:t>
+      </w:r>
+    </w:p>
+    <w:p>
+      <w:pPr>
+        <w:pStyle w:val="ListParagraph"/>
+        <w:numPr>
+          <w:ilvl w:val="2"/>
+          <w:numId w:val="5"/>
+        </w:numPr>
+        <w:rPr>
+          <w:sz w:val="24"/>
+          <w:szCs w:val="24"/>
+        </w:rPr>
+      </w:pPr>
+      <w:r>
+        <w:rPr>
+          <w:sz w:val="24"/>
+          <w:szCs w:val="24"/>
+        </w:rPr>
+        <w:t>A.R) They called me mad, my husband. But he doesn’t call me mad any longer.</w:t>
+      </w:r>
+    </w:p>
+    <w:p>
+      <w:pPr>
+        <w:pStyle w:val="ListParagraph"/>
+        <w:numPr>
+          <w:ilvl w:val="2"/>
+          <w:numId w:val="5"/>
+        </w:numPr>
+        <w:rPr>
+          <w:sz w:val="24"/>
+          <w:szCs w:val="24"/>
+        </w:rPr>
+      </w:pPr>
+      <w:r>
+        <w:rPr>
+          <w:sz w:val="24"/>
+          <w:szCs w:val="24"/>
+        </w:rPr>
+        <w:t>B.R) THE BOUNDERIES OF ELEMENTS ARE AN ILLUSION. LEAVE NON-BELIEVER!</w:t>
+      </w:r>
+    </w:p>
+    <w:p>
+      <w:pPr>
+        <w:pStyle w:val="ListParagraph"/>
+        <w:numPr>
+          <w:ilvl w:val="2"/>
+          <w:numId w:val="5"/>
+        </w:numPr>
+        <w:rPr>
+          <w:sz w:val="24"/>
+          <w:szCs w:val="24"/>
+        </w:rPr>
+      </w:pPr>
+      <w:r>
+        <w:rPr>
+          <w:sz w:val="24"/>
+          <w:szCs w:val="24"/>
+        </w:rPr>
+        <w:t>Good, good. Here. To begin your journey into the art of alchemy, this potion will help you when times are hard, when the elements may lend you their strength.</w:t>
+      </w:r>
+    </w:p>
+    <w:p>
+      <w:pPr>
+        <w:pStyle w:val="ListParagraph"/>
+        <w:numPr>
+          <w:ilvl w:val="0"/>
+          <w:numId w:val="5"/>
+        </w:numPr>
+        <w:rPr>
+          <w:sz w:val="24"/>
+          <w:szCs w:val="24"/>
+        </w:rPr>
+      </w:pPr>
+      <w:r>
+        <w:rPr>
+          <w:sz w:val="24"/>
+          <w:szCs w:val="24"/>
+        </w:rPr>
+        <w:t xml:space="preserve">I might be </w:t>
+      </w:r>
+      <w:proofErr w:type="gramStart"/>
+      <w:r>
+        <w:rPr>
+          <w:sz w:val="24"/>
+          <w:szCs w:val="24"/>
+        </w:rPr>
+        <w:t>old</w:t>
+      </w:r>
+      <w:proofErr w:type="gramEnd"/>
+      <w:r>
+        <w:rPr>
+          <w:sz w:val="24"/>
+          <w:szCs w:val="24"/>
+        </w:rPr>
+        <w:t xml:space="preserve"> but I can here you knocking so loudly at my door! Quiet – oh you’re right here. Nice to meet you. I’m the doctor, what ails you?</w:t>
+      </w:r>
+    </w:p>
+    <w:p>
+      <w:pPr>
+        <w:pStyle w:val="ListParagraph"/>
+        <w:numPr>
+          <w:ilvl w:val="1"/>
+          <w:numId w:val="5"/>
+        </w:numPr>
+        <w:rPr>
+          <w:sz w:val="24"/>
+          <w:szCs w:val="24"/>
+        </w:rPr>
+      </w:pPr>
+      <w:r>
+        <w:rPr>
+          <w:sz w:val="24"/>
+          <w:szCs w:val="24"/>
+        </w:rPr>
+        <w:t>I wanted to see how you were doing.</w:t>
+      </w:r>
+    </w:p>
+    <w:p>
+      <w:pPr>
+        <w:pStyle w:val="ListParagraph"/>
+        <w:numPr>
+          <w:ilvl w:val="1"/>
+          <w:numId w:val="5"/>
+        </w:numPr>
+        <w:rPr>
+          <w:sz w:val="24"/>
+          <w:szCs w:val="24"/>
+        </w:rPr>
+      </w:pPr>
+      <w:r>
+        <w:rPr>
+          <w:sz w:val="24"/>
+          <w:szCs w:val="24"/>
+        </w:rPr>
+        <w:t>You have a lot of wrinkles.</w:t>
+      </w:r>
+    </w:p>
+    <w:p>
+      <w:pPr>
+        <w:pStyle w:val="ListParagraph"/>
+        <w:numPr>
+          <w:ilvl w:val="1"/>
+          <w:numId w:val="5"/>
+        </w:numPr>
+        <w:rPr>
+          <w:sz w:val="24"/>
+          <w:szCs w:val="24"/>
+        </w:rPr>
+      </w:pPr>
+      <w:r>
+        <w:rPr>
+          <w:sz w:val="24"/>
+          <w:szCs w:val="24"/>
+        </w:rPr>
+        <w:t>I’m so ill – please – medicine or I’ll surely die.</w:t>
+      </w:r>
+    </w:p>
+    <w:p>
+      <w:pPr>
+        <w:pStyle w:val="ListParagraph"/>
+        <w:numPr>
+          <w:ilvl w:val="2"/>
+          <w:numId w:val="5"/>
+        </w:numPr>
+        <w:rPr>
+          <w:sz w:val="24"/>
+          <w:szCs w:val="24"/>
+        </w:rPr>
+      </w:pPr>
+      <w:r>
+        <w:rPr>
+          <w:sz w:val="24"/>
+          <w:szCs w:val="24"/>
+        </w:rPr>
+        <w:t>A.R) So sweet. No one ever wonders how the doctor is doing. I’m doing just fine dear. Here, have this. It only works once but it packs a wallop.</w:t>
+      </w:r>
+    </w:p>
+    <w:p>
+      <w:pPr>
+        <w:pStyle w:val="ListParagraph"/>
+        <w:numPr>
+          <w:ilvl w:val="2"/>
+          <w:numId w:val="5"/>
+        </w:numPr>
+        <w:rPr>
+          <w:sz w:val="24"/>
+          <w:szCs w:val="24"/>
+        </w:rPr>
+      </w:pPr>
+      <w:r>
+        <w:rPr>
+          <w:sz w:val="24"/>
+          <w:szCs w:val="24"/>
+        </w:rPr>
+        <w:t xml:space="preserve">B.R) Of course I do! I’m old! You think I don’t know? You’re denser than I thought. Get out or you’ll spread </w:t>
+      </w:r>
+      <w:r>
+        <w:rPr>
+          <w:sz w:val="24"/>
+          <w:szCs w:val="24"/>
+        </w:rPr>
+        <w:t>your</w:t>
+      </w:r>
+      <w:r>
+        <w:rPr>
+          <w:sz w:val="24"/>
+          <w:szCs w:val="24"/>
+        </w:rPr>
+        <w:t xml:space="preserve"> idiocy to the rest of us.</w:t>
+      </w:r>
+    </w:p>
+    <w:p>
+      <w:pPr>
+        <w:pStyle w:val="ListParagraph"/>
+        <w:numPr>
+          <w:ilvl w:val="2"/>
+          <w:numId w:val="5"/>
+        </w:numPr>
+        <w:rPr>
+          <w:sz w:val="24"/>
+          <w:szCs w:val="24"/>
+        </w:rPr>
+      </w:pPr>
+      <w:r>
+        <w:rPr>
+          <w:sz w:val="24"/>
+          <w:szCs w:val="24"/>
+        </w:rPr>
+        <w:t xml:space="preserve">C.R) Your skin is </w:t>
+      </w:r>
+      <w:proofErr w:type="gramStart"/>
+      <w:r>
+        <w:rPr>
+          <w:sz w:val="24"/>
+          <w:szCs w:val="24"/>
+        </w:rPr>
+        <w:t>oily</w:t>
+      </w:r>
+      <w:proofErr w:type="gramEnd"/>
+      <w:r>
+        <w:rPr>
+          <w:sz w:val="24"/>
+          <w:szCs w:val="24"/>
+        </w:rPr>
+        <w:t xml:space="preserve"> and your breath smells terrible. You’re fine. Now leave, I’m busy.</w:t>
+      </w:r>
+    </w:p>
+    <w:p>
+      <w:pPr>
+        <w:pStyle w:val="ListParagraph"/>
+        <w:numPr>
+          <w:ilvl w:val="0"/>
+          <w:numId w:val="5"/>
+        </w:numPr>
+        <w:rPr>
+          <w:sz w:val="24"/>
+          <w:szCs w:val="24"/>
+        </w:rPr>
+      </w:pPr>
+      <w:r>
+        <w:rPr>
+          <w:sz w:val="24"/>
+          <w:szCs w:val="24"/>
+        </w:rPr>
+        <w:lastRenderedPageBreak/>
+        <w:t>Hey, get away. Don’t need the whole town to know I’m grave robbing.</w:t>
+      </w:r>
+    </w:p>
+    <w:p>
+      <w:pPr>
+        <w:pStyle w:val="ListParagraph"/>
+        <w:numPr>
+          <w:ilvl w:val="1"/>
+          <w:numId w:val="5"/>
+        </w:numPr>
+        <w:rPr>
+          <w:sz w:val="24"/>
+          <w:szCs w:val="24"/>
+        </w:rPr>
+      </w:pPr>
+      <w:r>
+        <w:rPr>
+          <w:sz w:val="24"/>
+          <w:szCs w:val="24"/>
+        </w:rPr>
+        <w:t>You just told me you were grave robbing.</w:t>
+      </w:r>
+    </w:p>
+    <w:p>
+      <w:pPr>
+        <w:pStyle w:val="ListParagraph"/>
+        <w:numPr>
+          <w:ilvl w:val="1"/>
+          <w:numId w:val="5"/>
+        </w:numPr>
+        <w:rPr>
+          <w:sz w:val="24"/>
+          <w:szCs w:val="24"/>
+        </w:rPr>
+      </w:pPr>
+      <w:r>
+        <w:rPr>
+          <w:sz w:val="24"/>
+          <w:szCs w:val="24"/>
+        </w:rPr>
+        <w:t>How has no one found you out yet?</w:t>
+      </w:r>
+    </w:p>
+    <w:p>
+      <w:pPr>
+        <w:pStyle w:val="ListParagraph"/>
+        <w:numPr>
+          <w:ilvl w:val="1"/>
+          <w:numId w:val="5"/>
+        </w:numPr>
+        <w:rPr>
+          <w:sz w:val="24"/>
+          <w:szCs w:val="24"/>
+        </w:rPr>
+      </w:pPr>
+      <w:r>
+        <w:rPr>
+          <w:sz w:val="24"/>
+          <w:szCs w:val="24"/>
+        </w:rPr>
+        <w:t>Teach me your skills and I’ll keep my mouth shut.</w:t>
+      </w:r>
+    </w:p>
+    <w:p>
+      <w:pPr>
+        <w:pStyle w:val="ListParagraph"/>
+        <w:numPr>
+          <w:ilvl w:val="2"/>
+          <w:numId w:val="5"/>
+        </w:numPr>
+        <w:rPr>
+          <w:sz w:val="24"/>
+          <w:szCs w:val="24"/>
+        </w:rPr>
+      </w:pPr>
+      <w:r>
+        <w:rPr>
+          <w:sz w:val="24"/>
+          <w:szCs w:val="24"/>
+        </w:rPr>
+        <w:t xml:space="preserve">A.R) I did. Now </w:t>
+      </w:r>
+      <w:proofErr w:type="gramStart"/>
+      <w:r>
+        <w:rPr>
+          <w:sz w:val="24"/>
+          <w:szCs w:val="24"/>
+        </w:rPr>
+        <w:t>you</w:t>
+      </w:r>
+      <w:proofErr w:type="gramEnd"/>
+      <w:r>
+        <w:rPr>
+          <w:sz w:val="24"/>
+          <w:szCs w:val="24"/>
+        </w:rPr>
+        <w:t xml:space="preserve"> getter get gone before I decide to slice your tongue out.</w:t>
+      </w:r>
+    </w:p>
+    <w:p>
+      <w:pPr>
+        <w:pStyle w:val="ListParagraph"/>
+        <w:numPr>
+          <w:ilvl w:val="2"/>
+          <w:numId w:val="5"/>
+        </w:numPr>
+        <w:rPr>
+          <w:sz w:val="24"/>
+          <w:szCs w:val="24"/>
+        </w:rPr>
+      </w:pPr>
+      <w:r>
+        <w:rPr>
+          <w:sz w:val="24"/>
+          <w:szCs w:val="24"/>
+        </w:rPr>
+        <w:t>B.R) Because I’m good at what I do kid.</w:t>
+      </w:r>
+    </w:p>
+    <w:p>
+      <w:pPr>
+        <w:pStyle w:val="ListParagraph"/>
+        <w:numPr>
+          <w:ilvl w:val="2"/>
+          <w:numId w:val="5"/>
+        </w:numPr>
+        <w:rPr>
+          <w:sz w:val="24"/>
+          <w:szCs w:val="24"/>
+        </w:rPr>
+      </w:pPr>
+      <w:r>
+        <w:rPr>
+          <w:sz w:val="24"/>
+          <w:szCs w:val="24"/>
+        </w:rPr>
+        <w:t>C.R) …I’ve been looking for a</w:t>
+      </w:r>
+      <w:r>
+        <w:rPr>
+          <w:sz w:val="24"/>
+          <w:szCs w:val="24"/>
+        </w:rPr>
+        <w:t xml:space="preserve"> new</w:t>
+      </w:r>
+      <w:r>
+        <w:rPr>
+          <w:sz w:val="24"/>
+          <w:szCs w:val="24"/>
+        </w:rPr>
+        <w:t xml:space="preserve"> apprentice. </w:t>
+      </w:r>
+      <w:r>
+        <w:rPr>
+          <w:sz w:val="24"/>
+          <w:szCs w:val="24"/>
+        </w:rPr>
+        <w:t>Sure, why not, you won’t die anytime soon right? The last one turned out to be full of worms.</w:t>
+      </w:r>
+    </w:p>
+    <w:p>
+      <w:pPr>
+        <w:pStyle w:val="ListParagraph"/>
+        <w:numPr>
+          <w:ilvl w:val="0"/>
+          <w:numId w:val="5"/>
+        </w:numPr>
+        <w:rPr>
+          <w:sz w:val="24"/>
+          <w:szCs w:val="24"/>
+        </w:rPr>
+      </w:pPr>
+      <w:r>
+        <w:rPr>
+          <w:sz w:val="24"/>
+          <w:szCs w:val="24"/>
+        </w:rPr>
+        <w:t xml:space="preserve"> Name’s hunter, figure it out. You woke me up from my rest. What’d you want?</w:t>
+      </w:r>
+    </w:p>
+    <w:p>
+      <w:pPr>
+        <w:pStyle w:val="ListParagraph"/>
+        <w:numPr>
+          <w:ilvl w:val="1"/>
+          <w:numId w:val="5"/>
+        </w:numPr>
+        <w:rPr>
+          <w:sz w:val="24"/>
+          <w:szCs w:val="24"/>
+        </w:rPr>
+      </w:pPr>
+      <w:r>
+        <w:rPr>
+          <w:sz w:val="24"/>
+          <w:szCs w:val="24"/>
+        </w:rPr>
+        <w:t>I need a gun.</w:t>
+      </w:r>
+    </w:p>
+    <w:p>
+      <w:pPr>
+        <w:pStyle w:val="ListParagraph"/>
+        <w:numPr>
+          <w:ilvl w:val="1"/>
+          <w:numId w:val="5"/>
+        </w:numPr>
+        <w:rPr>
+          <w:sz w:val="24"/>
+          <w:szCs w:val="24"/>
+        </w:rPr>
+      </w:pPr>
+      <w:r>
+        <w:rPr>
+          <w:sz w:val="24"/>
+          <w:szCs w:val="24"/>
+        </w:rPr>
+        <w:t>Your house is covered in…pelts. Doesn’t it smell?</w:t>
+      </w:r>
+    </w:p>
+    <w:p>
+      <w:pPr>
+        <w:pStyle w:val="ListParagraph"/>
+        <w:numPr>
+          <w:ilvl w:val="1"/>
+          <w:numId w:val="5"/>
+        </w:numPr>
+        <w:rPr>
+          <w:sz w:val="24"/>
+          <w:szCs w:val="24"/>
+        </w:rPr>
+      </w:pPr>
+      <w:r>
+        <w:rPr>
+          <w:sz w:val="24"/>
+          <w:szCs w:val="24"/>
+        </w:rPr>
+        <w:t>Sorry, please, get some rest.</w:t>
+      </w:r>
+    </w:p>
+    <w:p>
+      <w:pPr>
+        <w:pStyle w:val="ListParagraph"/>
+        <w:numPr>
+          <w:ilvl w:val="2"/>
+          <w:numId w:val="5"/>
+        </w:numPr>
+        <w:rPr>
+          <w:sz w:val="24"/>
+          <w:szCs w:val="24"/>
+        </w:rPr>
+      </w:pPr>
+      <w:r>
+        <w:rPr>
+          <w:sz w:val="24"/>
+          <w:szCs w:val="24"/>
+        </w:rPr>
+        <w:t xml:space="preserve">A.R) I don’t hunt with guns! What do I look like, </w:t>
+      </w:r>
+      <w:proofErr w:type="gramStart"/>
+      <w:r>
+        <w:rPr>
+          <w:sz w:val="24"/>
+          <w:szCs w:val="24"/>
+        </w:rPr>
+        <w:t>an</w:t>
+      </w:r>
+      <w:proofErr w:type="gramEnd"/>
+      <w:r>
+        <w:rPr>
+          <w:sz w:val="24"/>
+          <w:szCs w:val="24"/>
+        </w:rPr>
+        <w:t xml:space="preserve"> coward? I use a bow like any honorable hunter.</w:t>
+      </w:r>
+    </w:p>
+    <w:p>
+      <w:pPr>
+        <w:pStyle w:val="ListParagraph"/>
+        <w:numPr>
+          <w:ilvl w:val="2"/>
+          <w:numId w:val="5"/>
+        </w:numPr>
+        <w:rPr>
+          <w:sz w:val="24"/>
+          <w:szCs w:val="24"/>
+        </w:rPr>
+      </w:pPr>
+      <w:r>
+        <w:rPr>
+          <w:sz w:val="24"/>
+          <w:szCs w:val="24"/>
+        </w:rPr>
+        <w:t>B.R) Sure is! Smells like a dream. Nothing like the smell of hide and fur to wake you up in the night. Here, take some, it’ll keep you alert and awake.</w:t>
+      </w:r>
+    </w:p>
+    <w:p>
+      <w:pPr>
+        <w:pStyle w:val="ListParagraph"/>
+        <w:numPr>
+          <w:ilvl w:val="2"/>
+          <w:numId w:val="5"/>
+        </w:numPr>
+        <w:rPr>
+          <w:sz w:val="24"/>
+          <w:szCs w:val="24"/>
+        </w:rPr>
+      </w:pPr>
+      <w:r>
+        <w:rPr>
+          <w:sz w:val="24"/>
+          <w:szCs w:val="24"/>
+        </w:rPr>
+        <w:t>C.R) No sorry about it – I’m already up – now get out! You’re scaring away the game!</w:t>
+      </w:r>
+    </w:p>
+    <w:p>
+      <w:pPr>
+        <w:rPr>
+          <w:b/>
+          <w:sz w:val="24"/>
+          <w:szCs w:val="24"/>
+        </w:rPr>
+      </w:pPr>
+      <w:r>
+        <w:rPr>
+          <w:b/>
+          <w:sz w:val="24"/>
+          <w:szCs w:val="24"/>
+        </w:rPr>
+        <w:t>Death Dialogue:</w:t>
+      </w:r>
+    </w:p>
+    <w:p>
+      <w:pPr>
+        <w:rPr>
+          <w:sz w:val="24"/>
+          <w:szCs w:val="24"/>
+        </w:rPr>
+      </w:pPr>
+      <w:r>
+        <w:rPr>
+          <w:sz w:val="24"/>
+          <w:szCs w:val="24"/>
+        </w:rPr>
+        <w:t>“Nobody answers.”</w:t>
+      </w:r>
+    </w:p>
+    <w:p>
+      <w:pPr>
+        <w:rPr>
+          <w:sz w:val="24"/>
+          <w:szCs w:val="24"/>
+        </w:rPr>
+      </w:pPr>
+      <w:r>
+        <w:rPr>
+          <w:sz w:val="24"/>
+          <w:szCs w:val="24"/>
+        </w:rPr>
+        <w:t>“The house is dark, the door is open, everything is destroyed inside. You can’t bring yourself to enter.”</w:t>
+      </w:r>
+    </w:p>
+    <w:p>
+      <w:pPr>
+        <w:rPr>
+          <w:sz w:val="24"/>
+          <w:szCs w:val="24"/>
+        </w:rPr>
+      </w:pPr>
+      <w:r>
+        <w:rPr>
+          <w:sz w:val="24"/>
+          <w:szCs w:val="24"/>
+        </w:rPr>
+        <w:t>“Check the graveyard.”</w:t>
+      </w:r>
+    </w:p>
+    <w:p>
+      <w:pPr>
+        <w:rPr>
+          <w:sz w:val="24"/>
+          <w:szCs w:val="24"/>
+        </w:rPr>
+      </w:pPr>
+    </w:p>
+    <w:p>
+      <w:pPr>
+        <w:rPr>
+          <w:b/>
+          <w:sz w:val="24"/>
+          <w:szCs w:val="24"/>
+        </w:rPr>
+      </w:pPr>
+      <w:r>
+        <w:rPr>
+          <w:b/>
+          <w:sz w:val="24"/>
+          <w:szCs w:val="24"/>
+        </w:rPr>
+        <w:t>If the timer runs out:</w:t>
+      </w:r>
+    </w:p>
+    <w:p>
+      <w:pPr>
+        <w:rPr>
+          <w:sz w:val="24"/>
+          <w:szCs w:val="24"/>
+        </w:rPr>
+      </w:pPr>
+      <w:r>
+        <w:rPr>
+          <w:sz w:val="24"/>
+          <w:szCs w:val="24"/>
+        </w:rPr>
+        <w:t>“You’ve wasted the day. Night falls. You hear a wolf howl in the distance.”</w:t>
+      </w:r>
+    </w:p>
+    <w:p>
+      <w:pPr>
+        <w:rPr>
+          <w:sz w:val="24"/>
+          <w:szCs w:val="24"/>
+        </w:rPr>
+      </w:pPr>
+      <w:r>
+        <w:rPr>
+          <w:sz w:val="24"/>
+          <w:szCs w:val="24"/>
+        </w:rPr>
+        <w:t>“The day has ended.”</w:t>
+      </w:r>
+    </w:p>
+    <w:p>
+      <w:pPr>
+        <w:rPr>
+          <w:sz w:val="24"/>
+          <w:szCs w:val="24"/>
+        </w:rPr>
+      </w:pPr>
+    </w:p>
+    <w:p>
+      <w:pPr>
+        <w:rPr>
+          <w:b/>
+          <w:sz w:val="24"/>
+          <w:szCs w:val="24"/>
+        </w:rPr>
+      </w:pPr>
+      <w:r>
+        <w:rPr>
+          <w:b/>
+          <w:sz w:val="24"/>
+          <w:szCs w:val="24"/>
+        </w:rPr>
+        <w:t>When you get an item</w:t>
+      </w:r>
+    </w:p>
+    <w:p>
+      <w:pPr>
+        <w:rPr>
+          <w:sz w:val="24"/>
+          <w:szCs w:val="24"/>
+        </w:rPr>
+      </w:pPr>
+      <w:r>
+        <w:rPr>
+          <w:sz w:val="24"/>
+          <w:szCs w:val="24"/>
+        </w:rPr>
+        <w:t>“You have received: [item name here]”</w:t>
+      </w:r>
+    </w:p>
+    <w:p>
+      <w:pPr>
+        <w:pStyle w:val="ListParagraph"/>
+        <w:numPr>
+          <w:ilvl w:val="0"/>
+          <w:numId w:val="7"/>
+        </w:numPr>
+        <w:rPr>
+          <w:sz w:val="24"/>
+          <w:szCs w:val="24"/>
+        </w:rPr>
+      </w:pPr>
+      <w:r>
+        <w:rPr>
+          <w:sz w:val="24"/>
+          <w:szCs w:val="24"/>
+        </w:rPr>
+        <w:t>A sword</w:t>
+      </w:r>
+      <w:r>
+        <w:rPr>
+          <w:sz w:val="24"/>
+          <w:szCs w:val="24"/>
+        </w:rPr>
+        <w:t xml:space="preserve"> (black smith)</w:t>
+      </w:r>
+    </w:p>
+    <w:p>
+      <w:pPr>
+        <w:pStyle w:val="ListParagraph"/>
+        <w:numPr>
+          <w:ilvl w:val="0"/>
+          <w:numId w:val="7"/>
+        </w:numPr>
+        <w:rPr>
+          <w:sz w:val="24"/>
+          <w:szCs w:val="24"/>
+        </w:rPr>
+      </w:pPr>
+      <w:r>
+        <w:rPr>
+          <w:sz w:val="24"/>
+          <w:szCs w:val="24"/>
+        </w:rPr>
+        <w:t>A loaf of bread</w:t>
+      </w:r>
+      <w:r>
+        <w:rPr>
+          <w:sz w:val="24"/>
+          <w:szCs w:val="24"/>
+        </w:rPr>
+        <w:t xml:space="preserve"> (baker)</w:t>
+      </w:r>
+    </w:p>
+    <w:p>
+      <w:pPr>
+        <w:pStyle w:val="ListParagraph"/>
+        <w:numPr>
+          <w:ilvl w:val="0"/>
+          <w:numId w:val="7"/>
+        </w:numPr>
+        <w:rPr>
+          <w:sz w:val="24"/>
+          <w:szCs w:val="24"/>
+        </w:rPr>
+      </w:pPr>
+      <w:r>
+        <w:rPr>
+          <w:sz w:val="24"/>
+          <w:szCs w:val="24"/>
+        </w:rPr>
+        <w:t>Leather armor</w:t>
+      </w:r>
+      <w:r>
+        <w:rPr>
+          <w:sz w:val="24"/>
+          <w:szCs w:val="24"/>
+        </w:rPr>
+        <w:t xml:space="preserve"> (tanner)</w:t>
+      </w:r>
+    </w:p>
+    <w:p>
+      <w:pPr>
+        <w:pStyle w:val="ListParagraph"/>
+        <w:numPr>
+          <w:ilvl w:val="0"/>
+          <w:numId w:val="7"/>
+        </w:numPr>
+        <w:rPr>
+          <w:sz w:val="24"/>
+          <w:szCs w:val="24"/>
+        </w:rPr>
+      </w:pPr>
+      <w:r>
+        <w:rPr>
+          <w:sz w:val="24"/>
+          <w:szCs w:val="24"/>
+        </w:rPr>
+        <w:lastRenderedPageBreak/>
+        <w:t>Faith</w:t>
+      </w:r>
+      <w:r>
+        <w:rPr>
+          <w:sz w:val="24"/>
+          <w:szCs w:val="24"/>
+        </w:rPr>
+        <w:t xml:space="preserve"> (priest)</w:t>
+      </w:r>
+    </w:p>
+    <w:p>
+      <w:pPr>
+        <w:pStyle w:val="ListParagraph"/>
+        <w:numPr>
+          <w:ilvl w:val="0"/>
+          <w:numId w:val="7"/>
+        </w:numPr>
+        <w:rPr>
+          <w:sz w:val="24"/>
+          <w:szCs w:val="24"/>
+        </w:rPr>
+      </w:pPr>
+      <w:r>
+        <w:rPr>
+          <w:sz w:val="24"/>
+          <w:szCs w:val="24"/>
+        </w:rPr>
+        <w:t>Silver bar</w:t>
+      </w:r>
+      <w:r>
+        <w:rPr>
+          <w:sz w:val="24"/>
+          <w:szCs w:val="24"/>
+        </w:rPr>
+        <w:t xml:space="preserve"> (miner)</w:t>
+      </w:r>
+    </w:p>
+    <w:p>
+      <w:pPr>
+        <w:pStyle w:val="ListParagraph"/>
+        <w:numPr>
+          <w:ilvl w:val="0"/>
+          <w:numId w:val="7"/>
+        </w:numPr>
+        <w:rPr>
+          <w:sz w:val="24"/>
+          <w:szCs w:val="24"/>
+        </w:rPr>
+      </w:pPr>
+      <w:r>
+        <w:rPr>
+          <w:sz w:val="24"/>
+          <w:szCs w:val="24"/>
+        </w:rPr>
+        <w:t>Shoes</w:t>
+      </w:r>
+      <w:r>
+        <w:rPr>
+          <w:sz w:val="24"/>
+          <w:szCs w:val="24"/>
+        </w:rPr>
+        <w:t xml:space="preserve"> (cobbler)</w:t>
+      </w:r>
+    </w:p>
+    <w:p>
+      <w:pPr>
+        <w:pStyle w:val="ListParagraph"/>
+        <w:numPr>
+          <w:ilvl w:val="0"/>
+          <w:numId w:val="7"/>
+        </w:numPr>
+        <w:rPr>
+          <w:sz w:val="24"/>
+          <w:szCs w:val="24"/>
+        </w:rPr>
+      </w:pPr>
+      <w:r>
+        <w:rPr>
+          <w:sz w:val="24"/>
+          <w:szCs w:val="24"/>
+        </w:rPr>
+        <w:t>Health potion</w:t>
+      </w:r>
+      <w:r>
+        <w:rPr>
+          <w:sz w:val="24"/>
+          <w:szCs w:val="24"/>
+        </w:rPr>
+        <w:t xml:space="preserve"> (alchemist)</w:t>
+      </w:r>
+    </w:p>
+    <w:p>
+      <w:pPr>
+        <w:pStyle w:val="ListParagraph"/>
+        <w:numPr>
+          <w:ilvl w:val="0"/>
+          <w:numId w:val="7"/>
+        </w:numPr>
+        <w:rPr>
+          <w:sz w:val="24"/>
+          <w:szCs w:val="24"/>
+        </w:rPr>
+      </w:pPr>
+      <w:r>
+        <w:rPr>
+          <w:sz w:val="24"/>
+          <w:szCs w:val="24"/>
+        </w:rPr>
+        <w:t>Mega health potion</w:t>
+      </w:r>
+      <w:r>
+        <w:rPr>
+          <w:sz w:val="24"/>
+          <w:szCs w:val="24"/>
+        </w:rPr>
+        <w:t xml:space="preserve"> (doctor)</w:t>
+      </w:r>
+    </w:p>
+    <w:p>
+      <w:pPr>
+        <w:pStyle w:val="ListParagraph"/>
+        <w:numPr>
+          <w:ilvl w:val="0"/>
+          <w:numId w:val="7"/>
+        </w:numPr>
+        <w:rPr>
+          <w:sz w:val="24"/>
+          <w:szCs w:val="24"/>
+        </w:rPr>
+      </w:pPr>
+      <w:r>
+        <w:rPr>
+          <w:sz w:val="24"/>
+          <w:szCs w:val="24"/>
+        </w:rPr>
+        <w:t xml:space="preserve">*item from someone is has already died </w:t>
+      </w:r>
+      <w:r>
+        <w:rPr>
+          <w:b/>
+          <w:sz w:val="24"/>
+          <w:szCs w:val="24"/>
+        </w:rPr>
+        <w:t>(if someone has not died yet, the player receives a shovel which does nothing)</w:t>
+      </w:r>
+      <w:r>
+        <w:rPr>
+          <w:sz w:val="24"/>
+          <w:szCs w:val="24"/>
+        </w:rPr>
+        <w:t xml:space="preserve"> (grave robber)</w:t>
+      </w:r>
+    </w:p>
+    <w:p>
+      <w:pPr>
+        <w:pStyle w:val="ListParagraph"/>
+        <w:numPr>
+          <w:ilvl w:val="0"/>
+          <w:numId w:val="7"/>
+        </w:numPr>
+        <w:rPr>
+          <w:sz w:val="24"/>
+          <w:szCs w:val="24"/>
+        </w:rPr>
+      </w:pPr>
+      <w:r>
+        <w:rPr>
+          <w:sz w:val="24"/>
+          <w:szCs w:val="24"/>
+        </w:rPr>
+        <w:t>Smelly pelts</w:t>
+      </w:r>
+      <w:r>
+        <w:rPr>
+          <w:sz w:val="24"/>
+          <w:szCs w:val="24"/>
+        </w:rPr>
+        <w:t xml:space="preserve"> (hunter)</w:t>
+      </w:r>
+    </w:p>
+    <w:p>
+      <w:pPr>
+        <w:rPr>
+          <w:b/>
+          <w:sz w:val="24"/>
+          <w:szCs w:val="24"/>
+        </w:rPr>
+      </w:pPr>
+      <w:r>
+        <w:rPr>
+          <w:b/>
+          <w:sz w:val="24"/>
+          <w:szCs w:val="24"/>
+        </w:rPr>
+        <w:t>Intro:</w:t>
+      </w:r>
+    </w:p>
+    <w:p>
+      <w:pPr>
+        <w:rPr>
+          <w:sz w:val="24"/>
+          <w:szCs w:val="24"/>
+        </w:rPr>
+      </w:pPr>
+      <w:r>
+        <w:rPr>
+          <w:sz w:val="24"/>
+          <w:szCs w:val="24"/>
+        </w:rPr>
+        <w:t xml:space="preserve">As a young hero, you find yourself in a quiet town plagued by a powerful werewolf. Every night the werewolf tears through the town and kills one villager. Stop the wolf before it’s too </w:t>
+      </w:r>
+      <w:proofErr w:type="gramStart"/>
+      <w:r>
+        <w:rPr>
+          <w:sz w:val="24"/>
+          <w:szCs w:val="24"/>
+        </w:rPr>
+        <w:t>late, and</w:t>
+      </w:r>
+      <w:proofErr w:type="gramEnd"/>
+      <w:r>
+        <w:rPr>
+          <w:sz w:val="24"/>
+          <w:szCs w:val="24"/>
+        </w:rPr>
+        <w:t xml:space="preserve"> take what items you can from each villager. But you can only take one item per night, choose wisely, and honor each sacrifice.</w:t>
+      </w:r>
+    </w:p>
+    <w:p>
+      <w:pPr>
+        <w:rPr>
+          <w:sz w:val="24"/>
+          <w:szCs w:val="24"/>
+        </w:rPr>
+      </w:pPr>
+      <w:r>
+        <w:rPr>
+          <w:sz w:val="24"/>
+          <w:szCs w:val="24"/>
+        </w:rPr>
+        <w:t>Of course, you can fight the werewolf at any time… but the odds are not on your side.</w:t>
+      </w:r>
+    </w:p>
+    <w:p>
+      <w:pPr>
+        <w:rPr>
+          <w:sz w:val="24"/>
+          <w:szCs w:val="24"/>
+        </w:rPr>
+      </w:pPr>
+    </w:p>
+    <w:p>
+      <w:pPr>
+        <w:rPr>
+          <w:b/>
+          <w:sz w:val="24"/>
+          <w:szCs w:val="24"/>
+        </w:rPr>
+      </w:pPr>
+      <w:r>
+        <w:rPr>
+          <w:b/>
+          <w:sz w:val="24"/>
+          <w:szCs w:val="24"/>
+        </w:rPr>
+        <w:t>Endings:</w:t>
+      </w:r>
+    </w:p>
+    <w:p>
+      <w:pPr>
+        <w:pStyle w:val="ListParagraph"/>
+        <w:numPr>
+          <w:ilvl w:val="0"/>
+          <w:numId w:val="8"/>
+        </w:numPr>
+        <w:rPr>
+          <w:sz w:val="24"/>
+          <w:szCs w:val="24"/>
+        </w:rPr>
+      </w:pPr>
+      <w:r>
+        <w:rPr>
+          <w:sz w:val="24"/>
+          <w:szCs w:val="24"/>
+        </w:rPr>
+        <w:t xml:space="preserve">“Congrats you saved the village! Zero casualties! </w:t>
+      </w:r>
+      <w:r>
+        <w:rPr>
+          <w:sz w:val="24"/>
+          <w:szCs w:val="24"/>
+        </w:rPr>
+        <w:t>Hold your head high, call yourself a hero, and hope the towns people don’t burn you at the stake for witchcraft.”</w:t>
+      </w:r>
+    </w:p>
+    <w:p>
+      <w:pPr>
+        <w:pStyle w:val="ListParagraph"/>
+        <w:numPr>
+          <w:ilvl w:val="0"/>
+          <w:numId w:val="8"/>
+        </w:numPr>
+        <w:rPr>
+          <w:sz w:val="24"/>
+          <w:szCs w:val="24"/>
+        </w:rPr>
+      </w:pPr>
+      <w:r>
+        <w:rPr>
+          <w:sz w:val="24"/>
+          <w:szCs w:val="24"/>
+        </w:rPr>
+        <w:t>“Only one person died! Give yourself a pat on the back and a prayer to the church, they were getting old anyway.”</w:t>
+      </w:r>
+    </w:p>
+    <w:p>
+      <w:pPr>
+        <w:pStyle w:val="ListParagraph"/>
+        <w:numPr>
+          <w:ilvl w:val="0"/>
+          <w:numId w:val="8"/>
+        </w:numPr>
+        <w:rPr>
+          <w:sz w:val="24"/>
+          <w:szCs w:val="24"/>
+        </w:rPr>
+      </w:pPr>
+      <w:r>
+        <w:rPr>
+          <w:sz w:val="24"/>
+          <w:szCs w:val="24"/>
+        </w:rPr>
+        <w:t>“Two people died – that’s 80% a passing grade! Run and tell your friends that you’re not mediocre – a true almost perfect victory.”</w:t>
+      </w:r>
+    </w:p>
+    <w:p>
+      <w:pPr>
+        <w:pStyle w:val="ListParagraph"/>
+        <w:numPr>
+          <w:ilvl w:val="0"/>
+          <w:numId w:val="8"/>
+        </w:numPr>
+        <w:rPr>
+          <w:sz w:val="24"/>
+          <w:szCs w:val="24"/>
+        </w:rPr>
+      </w:pPr>
+      <w:r>
+        <w:rPr>
+          <w:sz w:val="24"/>
+          <w:szCs w:val="24"/>
+        </w:rPr>
+        <w:t>“Three people are dead… maybe not your best work but better than some. Just think about it, if you hadn’t shown up</w:t>
+      </w:r>
+      <w:r>
+        <w:rPr>
+          <w:sz w:val="24"/>
+          <w:szCs w:val="24"/>
+        </w:rPr>
+        <w:t xml:space="preserve"> the werewolf</w:t>
+      </w:r>
+      <w:r>
+        <w:rPr>
+          <w:sz w:val="24"/>
+          <w:szCs w:val="24"/>
+        </w:rPr>
+        <w:t xml:space="preserve"> </w:t>
+      </w:r>
+      <w:r>
+        <w:rPr>
+          <w:sz w:val="24"/>
+          <w:szCs w:val="24"/>
+        </w:rPr>
+        <w:t>might have been killed by a competent hero.”</w:t>
+      </w:r>
+    </w:p>
+    <w:p>
+      <w:pPr>
+        <w:pStyle w:val="ListParagraph"/>
+        <w:numPr>
+          <w:ilvl w:val="0"/>
+          <w:numId w:val="8"/>
+        </w:numPr>
+        <w:rPr>
+          <w:sz w:val="24"/>
+          <w:szCs w:val="24"/>
+        </w:rPr>
+      </w:pPr>
+      <w:r>
+        <w:rPr>
+          <w:sz w:val="24"/>
+          <w:szCs w:val="24"/>
+        </w:rPr>
+        <w:t>“Congrats! You defeated the werewolf at the cost of four human lives@ Hope you’re proud of yourself.”</w:t>
+      </w:r>
+    </w:p>
+    <w:p>
+      <w:pPr>
+        <w:pStyle w:val="ListParagraph"/>
+        <w:numPr>
+          <w:ilvl w:val="0"/>
+          <w:numId w:val="8"/>
+        </w:numPr>
+        <w:rPr>
+          <w:sz w:val="24"/>
+          <w:szCs w:val="24"/>
+        </w:rPr>
+      </w:pPr>
+      <w:r>
+        <w:rPr>
+          <w:sz w:val="24"/>
+          <w:szCs w:val="24"/>
+        </w:rPr>
+        <w:t>“50%, no one should be happy about 50%.”</w:t>
+      </w:r>
+      <w:r>
+        <w:rPr>
+          <w:sz w:val="24"/>
+          <w:szCs w:val="24"/>
+        </w:rPr>
+        <w:t xml:space="preserve"> </w:t>
+      </w:r>
+    </w:p>
+    <w:p>
+      <w:pPr>
+        <w:pStyle w:val="ListParagraph"/>
+        <w:numPr>
+          <w:ilvl w:val="0"/>
+          <w:numId w:val="8"/>
+        </w:numPr>
+        <w:rPr>
+          <w:sz w:val="24"/>
+          <w:szCs w:val="24"/>
+        </w:rPr>
+      </w:pPr>
+      <w:r>
+        <w:rPr>
+          <w:sz w:val="24"/>
+          <w:szCs w:val="24"/>
+        </w:rPr>
+        <w:t>Well… at least you’re alive? Guess that means something.</w:t>
+      </w:r>
+    </w:p>
+    <w:p>
+      <w:pPr>
+        <w:pStyle w:val="ListParagraph"/>
+        <w:numPr>
+          <w:ilvl w:val="0"/>
+          <w:numId w:val="8"/>
+        </w:numPr>
+        <w:rPr>
+          <w:sz w:val="24"/>
+          <w:szCs w:val="24"/>
+        </w:rPr>
+      </w:pPr>
+      <w:r>
+        <w:rPr>
+          <w:sz w:val="24"/>
+          <w:szCs w:val="24"/>
+        </w:rPr>
+        <w:t xml:space="preserve">You defeated the </w:t>
+      </w:r>
+      <w:proofErr w:type="gramStart"/>
+      <w:r>
+        <w:rPr>
+          <w:sz w:val="24"/>
+          <w:szCs w:val="24"/>
+        </w:rPr>
+        <w:t>werewolf</w:t>
+      </w:r>
+      <w:proofErr w:type="gramEnd"/>
+      <w:r>
+        <w:rPr>
+          <w:sz w:val="24"/>
+          <w:szCs w:val="24"/>
+        </w:rPr>
+        <w:t xml:space="preserve"> but your grief weighs on you shoulders as you pass the empty houses in shame.”</w:t>
+      </w:r>
+    </w:p>
+    <w:p>
+      <w:pPr>
+        <w:pStyle w:val="ListParagraph"/>
+        <w:numPr>
+          <w:ilvl w:val="0"/>
+          <w:numId w:val="8"/>
+        </w:numPr>
+        <w:rPr>
+          <w:sz w:val="24"/>
+          <w:szCs w:val="24"/>
+        </w:rPr>
+      </w:pPr>
+      <w:r>
+        <w:rPr>
+          <w:sz w:val="24"/>
+          <w:szCs w:val="24"/>
+        </w:rPr>
+        <w:t xml:space="preserve">After defeating the </w:t>
+      </w:r>
+      <w:proofErr w:type="gramStart"/>
+      <w:r>
+        <w:rPr>
+          <w:sz w:val="24"/>
+          <w:szCs w:val="24"/>
+        </w:rPr>
+        <w:t>werewolf</w:t>
+      </w:r>
+      <w:proofErr w:type="gramEnd"/>
+      <w:r>
+        <w:rPr>
+          <w:sz w:val="24"/>
+          <w:szCs w:val="24"/>
+        </w:rPr>
+        <w:t xml:space="preserve"> you cannot bring yourself to celebrate with the remaining towns people. You can hear their wails already.</w:t>
+      </w:r>
+    </w:p>
+    <w:p>
+      <w:pPr>
+        <w:pStyle w:val="ListParagraph"/>
+        <w:numPr>
+          <w:ilvl w:val="0"/>
+          <w:numId w:val="8"/>
+        </w:numPr>
+        <w:rPr>
+          <w:sz w:val="24"/>
+          <w:szCs w:val="24"/>
+        </w:rPr>
+      </w:pPr>
+      <w:r>
+        <w:rPr>
+          <w:sz w:val="24"/>
+          <w:szCs w:val="24"/>
+        </w:rPr>
+        <w:t>“At least there’s one left to bury what’s left of the villagers</w:t>
+      </w:r>
+      <w:proofErr w:type="gramStart"/>
+      <w:r>
+        <w:rPr>
+          <w:sz w:val="24"/>
+          <w:szCs w:val="24"/>
+        </w:rPr>
+        <w:t xml:space="preserve">. </w:t>
+      </w:r>
+      <w:proofErr w:type="gramEnd"/>
+      <w:r>
+        <w:rPr>
+          <w:sz w:val="24"/>
+          <w:szCs w:val="24"/>
+        </w:rPr>
+        <w:t>Their bones and flesh collected fit only in one coffin</w:t>
+      </w:r>
+      <w:proofErr w:type="gramStart"/>
+      <w:r>
+        <w:rPr>
+          <w:sz w:val="24"/>
+          <w:szCs w:val="24"/>
+        </w:rPr>
+        <w:t xml:space="preserve">. </w:t>
+      </w:r>
+      <w:proofErr w:type="gramEnd"/>
+      <w:r>
+        <w:rPr>
+          <w:sz w:val="24"/>
+          <w:szCs w:val="24"/>
+        </w:rPr>
+        <w:t>You don’t help</w:t>
+      </w:r>
+      <w:proofErr w:type="gramStart"/>
+      <w:r>
+        <w:rPr>
+          <w:sz w:val="24"/>
+          <w:szCs w:val="24"/>
+        </w:rPr>
+        <w:t xml:space="preserve">. </w:t>
+      </w:r>
+      <w:proofErr w:type="gramEnd"/>
+      <w:r>
+        <w:rPr>
+          <w:sz w:val="24"/>
+          <w:szCs w:val="24"/>
+        </w:rPr>
+        <w:t>The village has nothing more to give you.”</w:t>
+      </w:r>
+    </w:p>
+    <w:p>
+      <w:pPr>
+        <w:rPr>
+          <w:b/>
+          <w:sz w:val="24"/>
+          <w:szCs w:val="24"/>
+        </w:rPr>
+      </w:pPr>
+      <w:r>
+        <w:rPr>
+          <w:b/>
+          <w:sz w:val="24"/>
+          <w:szCs w:val="24"/>
+        </w:rPr>
+        <w:t>Dying in a fight:</w:t>
+      </w:r>
+    </w:p>
+    <w:p>
+      <w:pPr>
+        <w:pStyle w:val="ListParagraph"/>
+        <w:numPr>
+          <w:ilvl w:val="0"/>
+          <w:numId w:val="9"/>
+        </w:numPr>
+        <w:rPr>
+          <w:sz w:val="24"/>
+          <w:szCs w:val="24"/>
+        </w:rPr>
+      </w:pPr>
+      <w:r>
+        <w:rPr>
+          <w:sz w:val="24"/>
+          <w:szCs w:val="24"/>
+        </w:rPr>
+        <w:lastRenderedPageBreak/>
+        <w:t>“You died! Throw yourself a party!”</w:t>
+      </w:r>
+    </w:p>
+    <w:p>
+      <w:pPr>
+        <w:pStyle w:val="ListParagraph"/>
+        <w:numPr>
+          <w:ilvl w:val="0"/>
+          <w:numId w:val="9"/>
+        </w:numPr>
+        <w:rPr>
+          <w:sz w:val="24"/>
+          <w:szCs w:val="24"/>
+        </w:rPr>
+      </w:pPr>
+      <w:r>
+        <w:rPr>
+          <w:sz w:val="24"/>
+          <w:szCs w:val="24"/>
+        </w:rPr>
+        <w:t>“Dying is the only way you learn.”</w:t>
+      </w:r>
+    </w:p>
+    <w:p>
+      <w:pPr>
+        <w:pStyle w:val="ListParagraph"/>
+        <w:numPr>
+          <w:ilvl w:val="0"/>
+          <w:numId w:val="9"/>
+        </w:numPr>
+        <w:rPr>
+          <w:sz w:val="24"/>
+          <w:szCs w:val="24"/>
+        </w:rPr>
+      </w:pPr>
+      <w:r>
+        <w:rPr>
+          <w:sz w:val="24"/>
+          <w:szCs w:val="24"/>
+        </w:rPr>
+        <w:t>“Did you hear a fly when you died, or was that just me?”</w:t>
+      </w:r>
+    </w:p>
+    <w:p>
+      <w:pPr>
+        <w:pStyle w:val="ListParagraph"/>
+        <w:numPr>
+          <w:ilvl w:val="0"/>
+          <w:numId w:val="9"/>
+        </w:numPr>
+        <w:rPr>
+          <w:sz w:val="24"/>
+          <w:szCs w:val="24"/>
+        </w:rPr>
+      </w:pPr>
+      <w:r>
+        <w:rPr>
+          <w:sz w:val="24"/>
+          <w:szCs w:val="24"/>
+        </w:rPr>
+        <w:t>“The village grave yard is not for you. The ground you fall upon is where you stay.”</w:t>
+      </w:r>
+    </w:p>
+    <w:p>
+      <w:pPr>
+        <w:rPr>
+          <w:b/>
+          <w:sz w:val="24"/>
+          <w:szCs w:val="24"/>
+        </w:rPr>
+      </w:pPr>
+      <w:r>
+        <w:rPr>
+          <w:b/>
+          <w:sz w:val="24"/>
+          <w:szCs w:val="24"/>
+        </w:rPr>
+        <w:t>Passing of the day:</w:t>
+      </w:r>
+    </w:p>
+    <w:p>
+      <w:pPr>
+        <w:pStyle w:val="ListParagraph"/>
+        <w:numPr>
+          <w:ilvl w:val="0"/>
+          <w:numId w:val="12"/>
+        </w:numPr>
+        <w:rPr>
+          <w:sz w:val="24"/>
+          <w:szCs w:val="24"/>
+        </w:rPr>
+      </w:pPr>
+      <w:r>
+        <w:rPr>
+          <w:sz w:val="24"/>
+          <w:szCs w:val="24"/>
+        </w:rPr>
+        <w:t>All good things must come to and end and so day passes into night.</w:t>
+      </w:r>
+    </w:p>
+    <w:p>
+      <w:pPr>
+        <w:pStyle w:val="ListParagraph"/>
+        <w:numPr>
+          <w:ilvl w:val="0"/>
+          <w:numId w:val="12"/>
+        </w:numPr>
+        <w:rPr>
+          <w:sz w:val="24"/>
+          <w:szCs w:val="24"/>
+        </w:rPr>
+      </w:pPr>
+      <w:r>
+        <w:rPr>
+          <w:sz w:val="24"/>
+          <w:szCs w:val="24"/>
+        </w:rPr>
+        <w:t>The sun is struck from the sky and the moon mourns her brother’s departure.</w:t>
+      </w:r>
+    </w:p>
+    <w:p>
+      <w:pPr>
+        <w:pStyle w:val="ListParagraph"/>
+        <w:numPr>
+          <w:ilvl w:val="0"/>
+          <w:numId w:val="12"/>
+        </w:numPr>
+        <w:rPr>
+          <w:sz w:val="24"/>
+          <w:szCs w:val="24"/>
+        </w:rPr>
+      </w:pPr>
+      <w:r>
+        <w:rPr>
+          <w:sz w:val="24"/>
+          <w:szCs w:val="24"/>
+        </w:rPr>
+        <w:t>MOON!!!</w:t>
+      </w:r>
+    </w:p>
+    <w:p>
+      <w:pPr>
+        <w:pStyle w:val="ListParagraph"/>
+        <w:numPr>
+          <w:ilvl w:val="0"/>
+          <w:numId w:val="12"/>
+        </w:numPr>
+        <w:rPr>
+          <w:sz w:val="24"/>
+          <w:szCs w:val="24"/>
+        </w:rPr>
+      </w:pPr>
+      <w:r>
+        <w:rPr>
+          <w:sz w:val="24"/>
+          <w:szCs w:val="24"/>
+        </w:rPr>
+        <w:t xml:space="preserve">This is when the inverse of a rooster crows </w:t>
+      </w:r>
+      <w:r>
+        <w:rPr>
+          <w:sz w:val="24"/>
+          <w:szCs w:val="24"/>
+        </w:rPr>
+        <w:t>to alert that</w:t>
       </w:r>
       <w:bookmarkStart w:id="0" w:name="_GoBack"/>
       <w:bookmarkEnd w:id="0"/>
@@ -1462,1790 +3668,7 @@
           <w:sz w:val="24"/>
           <w:szCs w:val="24"/>
         </w:rPr>
-        <w:t>a friend about your age before the werewolf got ‘</w:t>
-      </w:r>
-      <w:proofErr w:type="spellStart"/>
-      <w:r>
-        <w:rPr>
-          <w:sz w:val="24"/>
-          <w:szCs w:val="24"/>
-        </w:rPr>
-        <w:t>em</w:t>
-      </w:r>
-      <w:proofErr w:type="spellEnd"/>
-      <w:r>
-        <w:rPr>
-          <w:sz w:val="24"/>
-          <w:szCs w:val="24"/>
-        </w:rPr>
-        <w:t xml:space="preserve">. Here, </w:t>
-      </w:r>
-      <w:proofErr w:type="gramStart"/>
-      <w:r>
-        <w:rPr>
-          <w:sz w:val="24"/>
-          <w:szCs w:val="24"/>
-        </w:rPr>
-        <w:t>take</w:t>
-      </w:r>
-      <w:proofErr w:type="gramEnd"/>
-      <w:r>
-        <w:rPr>
-          <w:sz w:val="24"/>
-          <w:szCs w:val="24"/>
-        </w:rPr>
-        <w:t xml:space="preserve"> this armor. It’ll do you good.</w:t>
-      </w:r>
-    </w:p>
-    <w:p>
-      <w:pPr>
-        <w:pStyle w:val="ListParagraph"/>
-        <w:numPr>
-          <w:ilvl w:val="2"/>
-          <w:numId w:val="5"/>
-        </w:numPr>
-        <w:rPr>
-          <w:sz w:val="24"/>
-          <w:szCs w:val="24"/>
-        </w:rPr>
-      </w:pPr>
-      <w:r>
-        <w:rPr>
-          <w:sz w:val="24"/>
-          <w:szCs w:val="24"/>
-        </w:rPr>
-        <w:t>C.R) Only the lord can promise such things and you look nothing like the lord. Get off my porch and pray you don’t die a sinner!</w:t>
-      </w:r>
-    </w:p>
-    <w:p>
-      <w:pPr>
-        <w:pStyle w:val="ListParagraph"/>
-        <w:numPr>
-          <w:ilvl w:val="0"/>
-          <w:numId w:val="5"/>
-        </w:numPr>
-        <w:rPr>
-          <w:sz w:val="24"/>
-          <w:szCs w:val="24"/>
-        </w:rPr>
-      </w:pPr>
-      <w:r>
-        <w:rPr>
-          <w:sz w:val="24"/>
-          <w:szCs w:val="24"/>
-        </w:rPr>
-        <w:t>Child, you come to this place of worship in your hour of need. How might I help you?</w:t>
-      </w:r>
-    </w:p>
-    <w:p>
-      <w:pPr>
-        <w:pStyle w:val="ListParagraph"/>
-        <w:numPr>
-          <w:ilvl w:val="1"/>
-          <w:numId w:val="5"/>
-        </w:numPr>
-        <w:rPr>
-          <w:sz w:val="24"/>
-          <w:szCs w:val="24"/>
-        </w:rPr>
-      </w:pPr>
-      <w:r>
-        <w:rPr>
-          <w:sz w:val="24"/>
-          <w:szCs w:val="24"/>
-        </w:rPr>
-        <w:t>I’ve come to pray, father.</w:t>
-      </w:r>
-    </w:p>
-    <w:p>
-      <w:pPr>
-        <w:pStyle w:val="ListParagraph"/>
-        <w:numPr>
-          <w:ilvl w:val="1"/>
-          <w:numId w:val="5"/>
-        </w:numPr>
-        <w:rPr>
-          <w:sz w:val="24"/>
-          <w:szCs w:val="24"/>
-        </w:rPr>
-      </w:pPr>
-      <w:r>
-        <w:rPr>
-          <w:sz w:val="24"/>
-          <w:szCs w:val="24"/>
-        </w:rPr>
-        <w:t>Would you be able to bless me? I might die tonight.</w:t>
-      </w:r>
-    </w:p>
-    <w:p>
-      <w:pPr>
-        <w:pStyle w:val="ListParagraph"/>
-        <w:numPr>
-          <w:ilvl w:val="1"/>
-          <w:numId w:val="5"/>
-        </w:numPr>
-        <w:rPr>
-          <w:sz w:val="24"/>
-          <w:szCs w:val="24"/>
-        </w:rPr>
-      </w:pPr>
-      <w:r>
-        <w:rPr>
-          <w:sz w:val="24"/>
-          <w:szCs w:val="24"/>
-        </w:rPr>
-        <w:t>How much did this church cost the town?</w:t>
-      </w:r>
-    </w:p>
-    <w:p>
-      <w:pPr>
-        <w:pStyle w:val="ListParagraph"/>
-        <w:numPr>
-          <w:ilvl w:val="2"/>
-          <w:numId w:val="5"/>
-        </w:numPr>
-        <w:rPr>
-          <w:sz w:val="24"/>
-          <w:szCs w:val="24"/>
-        </w:rPr>
-      </w:pPr>
-      <w:r>
-        <w:rPr>
-          <w:sz w:val="24"/>
-          <w:szCs w:val="24"/>
-        </w:rPr>
-        <w:t>A.R) I welcome a child of faith. Bend your knee and I shall bless you.</w:t>
-      </w:r>
-    </w:p>
-    <w:p>
-      <w:pPr>
-        <w:pStyle w:val="ListParagraph"/>
-        <w:numPr>
-          <w:ilvl w:val="2"/>
-          <w:numId w:val="5"/>
-        </w:numPr>
-        <w:rPr>
-          <w:sz w:val="24"/>
-          <w:szCs w:val="24"/>
-        </w:rPr>
-      </w:pPr>
-      <w:r>
-        <w:rPr>
-          <w:sz w:val="24"/>
-          <w:szCs w:val="24"/>
-        </w:rPr>
-        <w:t>B.R) To bless the wanting is sin enough. Now leave this place and find your own blessing elsewhere.</w:t>
-      </w:r>
-    </w:p>
-    <w:p>
-      <w:pPr>
-        <w:pStyle w:val="ListParagraph"/>
-        <w:numPr>
-          <w:ilvl w:val="2"/>
-          <w:numId w:val="5"/>
-        </w:numPr>
-        <w:rPr>
-          <w:sz w:val="24"/>
-          <w:szCs w:val="24"/>
-        </w:rPr>
-      </w:pPr>
-      <w:r>
-        <w:rPr>
-          <w:sz w:val="24"/>
-          <w:szCs w:val="24"/>
-        </w:rPr>
-        <w:t>C.R) It cost the lives of saints and the tears of widows. Be gone from this holy ground for you soil it with your venomous questions.</w:t>
-      </w:r>
-    </w:p>
-    <w:p>
-      <w:pPr>
-        <w:pStyle w:val="ListParagraph"/>
-        <w:numPr>
-          <w:ilvl w:val="0"/>
-          <w:numId w:val="5"/>
-        </w:numPr>
-        <w:rPr>
-          <w:sz w:val="24"/>
-          <w:szCs w:val="24"/>
-        </w:rPr>
-      </w:pPr>
-      <w:r>
-        <w:rPr>
-          <w:sz w:val="24"/>
-          <w:szCs w:val="24"/>
-        </w:rPr>
-        <w:t>Sorry for the dirt. Just got back from the mines. How can I help you?</w:t>
-      </w:r>
-    </w:p>
-    <w:p>
-      <w:pPr>
-        <w:pStyle w:val="ListParagraph"/>
-        <w:numPr>
-          <w:ilvl w:val="1"/>
-          <w:numId w:val="5"/>
-        </w:numPr>
-        <w:rPr>
-          <w:sz w:val="24"/>
-          <w:szCs w:val="24"/>
-        </w:rPr>
-      </w:pPr>
-      <w:r>
-        <w:rPr>
-          <w:sz w:val="24"/>
-          <w:szCs w:val="24"/>
-        </w:rPr>
-        <w:t>I’ve brought soap and clean clothes, the priest told me to bring these gifts to you.</w:t>
-      </w:r>
-    </w:p>
-    <w:p>
-      <w:pPr>
-        <w:pStyle w:val="ListParagraph"/>
-        <w:numPr>
-          <w:ilvl w:val="1"/>
-          <w:numId w:val="5"/>
-        </w:numPr>
-        <w:rPr>
-          <w:sz w:val="24"/>
-          <w:szCs w:val="24"/>
-        </w:rPr>
-      </w:pPr>
-      <w:r>
-        <w:rPr>
-          <w:sz w:val="24"/>
-          <w:szCs w:val="24"/>
-        </w:rPr>
-        <w:t>You seem wise and well learned. What treasures have you found in the earth?</w:t>
-      </w:r>
-    </w:p>
-    <w:p>
-      <w:pPr>
-        <w:pStyle w:val="ListParagraph"/>
-        <w:numPr>
-          <w:ilvl w:val="1"/>
-          <w:numId w:val="5"/>
-        </w:numPr>
-        <w:rPr>
-          <w:sz w:val="24"/>
-          <w:szCs w:val="24"/>
-        </w:rPr>
-      </w:pPr>
-      <w:r>
-        <w:rPr>
-          <w:sz w:val="24"/>
-          <w:szCs w:val="24"/>
-        </w:rPr>
-        <w:lastRenderedPageBreak/>
-        <w:t>I bet you’re rich.</w:t>
-      </w:r>
-    </w:p>
-    <w:p>
-      <w:pPr>
-        <w:pStyle w:val="ListParagraph"/>
-        <w:numPr>
-          <w:ilvl w:val="2"/>
-          <w:numId w:val="5"/>
-        </w:numPr>
-        <w:rPr>
-          <w:sz w:val="24"/>
-          <w:szCs w:val="24"/>
-        </w:rPr>
-      </w:pPr>
-      <w:r>
-        <w:rPr>
-          <w:sz w:val="24"/>
-          <w:szCs w:val="24"/>
-        </w:rPr>
-        <w:t>A.R) The priest is filthier than me and so are you!</w:t>
-      </w:r>
-    </w:p>
-    <w:p>
-      <w:pPr>
-        <w:pStyle w:val="ListParagraph"/>
-        <w:numPr>
-          <w:ilvl w:val="2"/>
-          <w:numId w:val="5"/>
-        </w:numPr>
-        <w:rPr>
-          <w:sz w:val="24"/>
-          <w:szCs w:val="24"/>
-        </w:rPr>
-      </w:pPr>
-      <w:r>
-        <w:rPr>
-          <w:sz w:val="24"/>
-          <w:szCs w:val="24"/>
-        </w:rPr>
-        <w:t>B.R) You read that line out of a book? Come back when you’ve emptied your head of all that paper shit.</w:t>
-      </w:r>
-    </w:p>
-    <w:p>
-      <w:pPr>
-        <w:pStyle w:val="ListParagraph"/>
-        <w:numPr>
-          <w:ilvl w:val="2"/>
-          <w:numId w:val="5"/>
-        </w:numPr>
-        <w:rPr>
-          <w:sz w:val="24"/>
-          <w:szCs w:val="24"/>
-        </w:rPr>
-      </w:pPr>
-      <w:r>
-        <w:rPr>
-          <w:sz w:val="24"/>
-          <w:szCs w:val="24"/>
-        </w:rPr>
-        <w:t>C.R) Course! Just got a bunch of silver today. Too much actually, can’t store it all. Here, have some.</w:t>
-      </w:r>
-    </w:p>
-    <w:p>
-      <w:pPr>
-        <w:pStyle w:val="ListParagraph"/>
-        <w:numPr>
-          <w:ilvl w:val="0"/>
-          <w:numId w:val="5"/>
-        </w:numPr>
-        <w:rPr>
-          <w:sz w:val="24"/>
-          <w:szCs w:val="24"/>
-        </w:rPr>
-      </w:pPr>
-      <w:r>
-        <w:rPr>
-          <w:sz w:val="24"/>
-          <w:szCs w:val="24"/>
-        </w:rPr>
-        <w:t>Shoes got a hole in them? I’ll patch them right up! Mender of soles, holes, and knotter of laces.</w:t>
-      </w:r>
-    </w:p>
-    <w:p>
-      <w:pPr>
-        <w:pStyle w:val="ListParagraph"/>
-        <w:numPr>
-          <w:ilvl w:val="1"/>
-          <w:numId w:val="5"/>
-        </w:numPr>
-        <w:rPr>
-          <w:sz w:val="24"/>
-          <w:szCs w:val="24"/>
-        </w:rPr>
-      </w:pPr>
-      <w:r>
-        <w:rPr>
-          <w:sz w:val="24"/>
-          <w:szCs w:val="24"/>
-        </w:rPr>
-        <w:t>Mender of souls, I pray to you ever night. Am I saved?</w:t>
-      </w:r>
-    </w:p>
-    <w:p>
-      <w:pPr>
-        <w:pStyle w:val="ListParagraph"/>
-        <w:numPr>
-          <w:ilvl w:val="1"/>
-          <w:numId w:val="5"/>
-        </w:numPr>
-        <w:rPr>
-          <w:sz w:val="24"/>
-          <w:szCs w:val="24"/>
-        </w:rPr>
-      </w:pPr>
-      <w:r>
-        <w:rPr>
-          <w:sz w:val="24"/>
-          <w:szCs w:val="24"/>
-        </w:rPr>
-        <w:t>My shoes need some mending for sure. I’ve been walking for ages.</w:t>
-      </w:r>
-    </w:p>
-    <w:p>
-      <w:pPr>
-        <w:pStyle w:val="ListParagraph"/>
-        <w:numPr>
-          <w:ilvl w:val="1"/>
-          <w:numId w:val="5"/>
-        </w:numPr>
-        <w:rPr>
-          <w:sz w:val="24"/>
-          <w:szCs w:val="24"/>
-        </w:rPr>
-      </w:pPr>
-      <w:r>
-        <w:rPr>
-          <w:sz w:val="24"/>
-          <w:szCs w:val="24"/>
-        </w:rPr>
-        <w:t>My shoes could use a shining but not much else. How much will it cost?</w:t>
-      </w:r>
-    </w:p>
-    <w:p>
-      <w:pPr>
-        <w:pStyle w:val="ListParagraph"/>
-        <w:numPr>
-          <w:ilvl w:val="2"/>
-          <w:numId w:val="5"/>
-        </w:numPr>
-        <w:rPr>
-          <w:sz w:val="24"/>
-          <w:szCs w:val="24"/>
-        </w:rPr>
-      </w:pPr>
-      <w:r>
-        <w:rPr>
-          <w:sz w:val="24"/>
-          <w:szCs w:val="24"/>
-        </w:rPr>
-        <w:t>A.R) You’re funny, I like it. Here, your shoes look a bit worn. Take these, can’t have a hero such as yourself without a strong soul.</w:t>
-      </w:r>
-    </w:p>
-    <w:p>
-      <w:pPr>
-        <w:pStyle w:val="ListParagraph"/>
-        <w:numPr>
-          <w:ilvl w:val="2"/>
-          <w:numId w:val="5"/>
-        </w:numPr>
-        <w:rPr>
-          <w:sz w:val="24"/>
-          <w:szCs w:val="24"/>
-        </w:rPr>
-      </w:pPr>
-      <w:r>
-        <w:rPr>
-          <w:sz w:val="24"/>
-          <w:szCs w:val="24"/>
-        </w:rPr>
-        <w:t xml:space="preserve">B.R) I can tell from your shoes that you’ve been walking only ten miles or so. A cobbler might beat </w:t>
-      </w:r>
-      <w:proofErr w:type="gramStart"/>
-      <w:r>
-        <w:rPr>
-          <w:sz w:val="24"/>
-          <w:szCs w:val="24"/>
-        </w:rPr>
-        <w:t>shoes</w:t>
-      </w:r>
-      <w:proofErr w:type="gramEnd"/>
-      <w:r>
-        <w:rPr>
-          <w:sz w:val="24"/>
-          <w:szCs w:val="24"/>
-        </w:rPr>
-        <w:t xml:space="preserve"> but he’s not beat in the head!</w:t>
-      </w:r>
-    </w:p>
-    <w:p>
-      <w:pPr>
-        <w:pStyle w:val="ListParagraph"/>
-        <w:numPr>
-          <w:ilvl w:val="2"/>
-          <w:numId w:val="5"/>
-        </w:numPr>
-        <w:rPr>
-          <w:sz w:val="24"/>
-          <w:szCs w:val="24"/>
-        </w:rPr>
-      </w:pPr>
-      <w:r>
-        <w:rPr>
-          <w:sz w:val="24"/>
-          <w:szCs w:val="24"/>
-        </w:rPr>
-        <w:t>C.R) A pretty penny for a pretty shining, but you’re in luck. I’ve lowered my prices to just 100 coins a shoe. Maybe next time you’ll have something more in your purse than lint.</w:t>
-      </w:r>
-    </w:p>
-    <w:p>
-      <w:pPr>
-        <w:pStyle w:val="ListParagraph"/>
-        <w:numPr>
-          <w:ilvl w:val="0"/>
-          <w:numId w:val="5"/>
-        </w:numPr>
-        <w:rPr>
-          <w:sz w:val="24"/>
-          <w:szCs w:val="24"/>
-        </w:rPr>
-      </w:pPr>
-      <w:r>
-        <w:rPr>
-          <w:sz w:val="24"/>
-          <w:szCs w:val="24"/>
-        </w:rPr>
-        <w:t xml:space="preserve">The boundaries of elements are an illusion. Wake up and brace yourself. I’ll show you how to spin common cotton into rich </w:t>
-      </w:r>
-      <w:proofErr w:type="spellStart"/>
-      <w:r>
-        <w:rPr>
-          <w:sz w:val="24"/>
-          <w:szCs w:val="24"/>
-        </w:rPr>
-        <w:t>rich</w:t>
-      </w:r>
-      <w:proofErr w:type="spellEnd"/>
-      <w:r>
-        <w:rPr>
-          <w:sz w:val="24"/>
-          <w:szCs w:val="24"/>
-        </w:rPr>
-        <w:t xml:space="preserve"> gold.</w:t>
-      </w:r>
-    </w:p>
-    <w:p>
-      <w:pPr>
-        <w:pStyle w:val="ListParagraph"/>
-        <w:numPr>
-          <w:ilvl w:val="1"/>
-          <w:numId w:val="5"/>
-        </w:numPr>
-        <w:rPr>
-          <w:sz w:val="24"/>
-          <w:szCs w:val="24"/>
-        </w:rPr>
-      </w:pPr>
-      <w:r>
-        <w:rPr>
-          <w:sz w:val="24"/>
-          <w:szCs w:val="24"/>
-        </w:rPr>
-        <w:t>You’re crazy lady.</w:t>
-      </w:r>
-    </w:p>
-    <w:p>
-      <w:pPr>
-        <w:pStyle w:val="ListParagraph"/>
-        <w:numPr>
-          <w:ilvl w:val="1"/>
-          <w:numId w:val="5"/>
-        </w:numPr>
-        <w:rPr>
-          <w:sz w:val="24"/>
-          <w:szCs w:val="24"/>
-        </w:rPr>
-      </w:pPr>
-      <w:r>
-        <w:rPr>
-          <w:sz w:val="24"/>
-          <w:szCs w:val="24"/>
-        </w:rPr>
-        <w:t>Aren’t you supposed to turn lead into gold?</w:t>
-      </w:r>
-    </w:p>
-    <w:p>
-      <w:pPr>
-        <w:pStyle w:val="ListParagraph"/>
-        <w:numPr>
-          <w:ilvl w:val="1"/>
-          <w:numId w:val="5"/>
-        </w:numPr>
-        <w:rPr>
-          <w:sz w:val="24"/>
-          <w:szCs w:val="24"/>
-        </w:rPr>
-      </w:pPr>
-      <w:r>
-        <w:rPr>
-          <w:sz w:val="24"/>
-          <w:szCs w:val="24"/>
-        </w:rPr>
-        <w:t>I’m wide awake miss, had my coffee and everything.</w:t>
-      </w:r>
-    </w:p>
-    <w:p>
-      <w:pPr>
-        <w:pStyle w:val="ListParagraph"/>
-        <w:numPr>
-          <w:ilvl w:val="2"/>
-          <w:numId w:val="5"/>
-        </w:numPr>
-        <w:rPr>
-          <w:sz w:val="24"/>
-          <w:szCs w:val="24"/>
-        </w:rPr>
-      </w:pPr>
-      <w:r>
-        <w:rPr>
-          <w:sz w:val="24"/>
-          <w:szCs w:val="24"/>
-        </w:rPr>
-        <w:t>A.R) They called me mad, my husband. But he doesn’t call me mad any longer.</w:t>
-      </w:r>
-    </w:p>
-    <w:p>
-      <w:pPr>
-        <w:pStyle w:val="ListParagraph"/>
-        <w:numPr>
-          <w:ilvl w:val="2"/>
-          <w:numId w:val="5"/>
-        </w:numPr>
-        <w:rPr>
-          <w:sz w:val="24"/>
-          <w:szCs w:val="24"/>
-        </w:rPr>
-      </w:pPr>
-      <w:r>
-        <w:rPr>
-          <w:sz w:val="24"/>
-          <w:szCs w:val="24"/>
-        </w:rPr>
-        <w:t>B.R) THE BOUNDERIES OF ELEMENTS ARE AN ILLUSION. LEAVE NON-BELIEVER!</w:t>
-      </w:r>
-    </w:p>
-    <w:p>
-      <w:pPr>
-        <w:pStyle w:val="ListParagraph"/>
-        <w:numPr>
-          <w:ilvl w:val="2"/>
-          <w:numId w:val="5"/>
-        </w:numPr>
-        <w:rPr>
-          <w:sz w:val="24"/>
-          <w:szCs w:val="24"/>
-        </w:rPr>
-      </w:pPr>
-      <w:r>
-        <w:rPr>
-          <w:sz w:val="24"/>
-          <w:szCs w:val="24"/>
-        </w:rPr>
-        <w:t>Good, good. Here. To begin your journey into the art of alchemy, this potion will help you when times are hard, when the elements may lend you their strength.</w:t>
-      </w:r>
-    </w:p>
-    <w:p>
-      <w:pPr>
-        <w:pStyle w:val="ListParagraph"/>
-        <w:numPr>
-          <w:ilvl w:val="0"/>
-          <w:numId w:val="5"/>
-        </w:numPr>
-        <w:rPr>
-          <w:sz w:val="24"/>
-          <w:szCs w:val="24"/>
-        </w:rPr>
-      </w:pPr>
-      <w:r>
-        <w:rPr>
-          <w:sz w:val="24"/>
-          <w:szCs w:val="24"/>
-        </w:rPr>
-        <w:t xml:space="preserve">I might be </w:t>
-      </w:r>
-      <w:proofErr w:type="gramStart"/>
-      <w:r>
-        <w:rPr>
-          <w:sz w:val="24"/>
-          <w:szCs w:val="24"/>
-        </w:rPr>
-        <w:t>old</w:t>
-      </w:r>
-      <w:proofErr w:type="gramEnd"/>
-      <w:r>
-        <w:rPr>
-          <w:sz w:val="24"/>
-          <w:szCs w:val="24"/>
-        </w:rPr>
-        <w:t xml:space="preserve"> but I can here you knocking so loudly at my door! Quiet – oh you’re right here. Nice to meet you. I’m the doctor, what ails you?</w:t>
-      </w:r>
-    </w:p>
-    <w:p>
-      <w:pPr>
-        <w:pStyle w:val="ListParagraph"/>
-        <w:numPr>
-          <w:ilvl w:val="1"/>
-          <w:numId w:val="5"/>
-        </w:numPr>
-        <w:rPr>
-          <w:sz w:val="24"/>
-          <w:szCs w:val="24"/>
-        </w:rPr>
-      </w:pPr>
-      <w:r>
-        <w:rPr>
-          <w:sz w:val="24"/>
-          <w:szCs w:val="24"/>
-        </w:rPr>
-        <w:t>I wanted to see how you were doing.</w:t>
-      </w:r>
-    </w:p>
-    <w:p>
-      <w:pPr>
-        <w:pStyle w:val="ListParagraph"/>
-        <w:numPr>
-          <w:ilvl w:val="1"/>
-          <w:numId w:val="5"/>
-        </w:numPr>
-        <w:rPr>
-          <w:sz w:val="24"/>
-          <w:szCs w:val="24"/>
-        </w:rPr>
-      </w:pPr>
-      <w:r>
-        <w:rPr>
-          <w:sz w:val="24"/>
-          <w:szCs w:val="24"/>
-        </w:rPr>
-        <w:t>You have a lot of wrinkles.</w:t>
-      </w:r>
-    </w:p>
-    <w:p>
-      <w:pPr>
-        <w:pStyle w:val="ListParagraph"/>
-        <w:numPr>
-          <w:ilvl w:val="1"/>
-          <w:numId w:val="5"/>
-        </w:numPr>
-        <w:rPr>
-          <w:sz w:val="24"/>
-          <w:szCs w:val="24"/>
-        </w:rPr>
-      </w:pPr>
-      <w:r>
-        <w:rPr>
-          <w:sz w:val="24"/>
-          <w:szCs w:val="24"/>
-        </w:rPr>
-        <w:t>I’m so ill – please – medicine or I’ll surely die.</w:t>
-      </w:r>
-    </w:p>
-    <w:p>
-      <w:pPr>
-        <w:pStyle w:val="ListParagraph"/>
-        <w:numPr>
-          <w:ilvl w:val="2"/>
-          <w:numId w:val="5"/>
-        </w:numPr>
-        <w:rPr>
-          <w:sz w:val="24"/>
-          <w:szCs w:val="24"/>
-        </w:rPr>
-      </w:pPr>
-      <w:r>
-        <w:rPr>
-          <w:sz w:val="24"/>
-          <w:szCs w:val="24"/>
-        </w:rPr>
-        <w:t>A.R) So sweet. No one ever wonders how the doctor is doing. I’m doing just fine dear. Here, have this. It only works once but it packs a wallop.</w:t>
-      </w:r>
-    </w:p>
-    <w:p>
-      <w:pPr>
-        <w:pStyle w:val="ListParagraph"/>
-        <w:numPr>
-          <w:ilvl w:val="2"/>
-          <w:numId w:val="5"/>
-        </w:numPr>
-        <w:rPr>
-          <w:sz w:val="24"/>
-          <w:szCs w:val="24"/>
-        </w:rPr>
-      </w:pPr>
-      <w:r>
-        <w:rPr>
-          <w:sz w:val="24"/>
-          <w:szCs w:val="24"/>
-        </w:rPr>
-        <w:t xml:space="preserve">B.R) Of course I do! I’m old! You think I don’t know? You’re denser than I thought. Get out or you’ll spread </w:t>
-      </w:r>
-      <w:r>
-        <w:rPr>
-          <w:sz w:val="24"/>
-          <w:szCs w:val="24"/>
-        </w:rPr>
-        <w:t>your</w:t>
-      </w:r>
-      <w:r>
-        <w:rPr>
-          <w:sz w:val="24"/>
-          <w:szCs w:val="24"/>
-        </w:rPr>
-        <w:t xml:space="preserve"> idiocy to the rest of us.</w:t>
-      </w:r>
-    </w:p>
-    <w:p>
-      <w:pPr>
-        <w:pStyle w:val="ListParagraph"/>
-        <w:numPr>
-          <w:ilvl w:val="2"/>
-          <w:numId w:val="5"/>
-        </w:numPr>
-        <w:rPr>
-          <w:sz w:val="24"/>
-          <w:szCs w:val="24"/>
-        </w:rPr>
-      </w:pPr>
-      <w:r>
-        <w:rPr>
-          <w:sz w:val="24"/>
-          <w:szCs w:val="24"/>
-        </w:rPr>
-        <w:t xml:space="preserve">C.R) Your skin is </w:t>
-      </w:r>
-      <w:proofErr w:type="gramStart"/>
-      <w:r>
-        <w:rPr>
-          <w:sz w:val="24"/>
-          <w:szCs w:val="24"/>
-        </w:rPr>
-        <w:t>oily</w:t>
-      </w:r>
-      <w:proofErr w:type="gramEnd"/>
-      <w:r>
-        <w:rPr>
-          <w:sz w:val="24"/>
-          <w:szCs w:val="24"/>
-        </w:rPr>
-        <w:t xml:space="preserve"> and your breath smells terrible. You’re fine. Now leave, I’m busy.</w:t>
-      </w:r>
-    </w:p>
-    <w:p>
-      <w:pPr>
-        <w:pStyle w:val="ListParagraph"/>
-        <w:numPr>
-          <w:ilvl w:val="0"/>
-          <w:numId w:val="5"/>
-        </w:numPr>
-        <w:rPr>
-          <w:sz w:val="24"/>
-          <w:szCs w:val="24"/>
-        </w:rPr>
-      </w:pPr>
-      <w:r>
-        <w:rPr>
-          <w:sz w:val="24"/>
-          <w:szCs w:val="24"/>
-        </w:rPr>
-        <w:lastRenderedPageBreak/>
-        <w:t>Hey, get away. Don’t need the whole town to know I’m grave robbing.</w:t>
-      </w:r>
-    </w:p>
-    <w:p>
-      <w:pPr>
-        <w:pStyle w:val="ListParagraph"/>
-        <w:numPr>
-          <w:ilvl w:val="1"/>
-          <w:numId w:val="5"/>
-        </w:numPr>
-        <w:rPr>
-          <w:sz w:val="24"/>
-          <w:szCs w:val="24"/>
-        </w:rPr>
-      </w:pPr>
-      <w:r>
-        <w:rPr>
-          <w:sz w:val="24"/>
-          <w:szCs w:val="24"/>
-        </w:rPr>
-        <w:t>You just told me you were grave robbing.</w:t>
-      </w:r>
-    </w:p>
-    <w:p>
-      <w:pPr>
-        <w:pStyle w:val="ListParagraph"/>
-        <w:numPr>
-          <w:ilvl w:val="1"/>
-          <w:numId w:val="5"/>
-        </w:numPr>
-        <w:rPr>
-          <w:sz w:val="24"/>
-          <w:szCs w:val="24"/>
-        </w:rPr>
-      </w:pPr>
-      <w:r>
-        <w:rPr>
-          <w:sz w:val="24"/>
-          <w:szCs w:val="24"/>
-        </w:rPr>
-        <w:t>How has no one found you out yet?</w:t>
-      </w:r>
-    </w:p>
-    <w:p>
-      <w:pPr>
-        <w:pStyle w:val="ListParagraph"/>
-        <w:numPr>
-          <w:ilvl w:val="1"/>
-          <w:numId w:val="5"/>
-        </w:numPr>
-        <w:rPr>
-          <w:sz w:val="24"/>
-          <w:szCs w:val="24"/>
-        </w:rPr>
-      </w:pPr>
-      <w:r>
-        <w:rPr>
-          <w:sz w:val="24"/>
-          <w:szCs w:val="24"/>
-        </w:rPr>
-        <w:t>Teach me your skills and I’ll keep my mouth shut.</w:t>
-      </w:r>
-    </w:p>
-    <w:p>
-      <w:pPr>
-        <w:pStyle w:val="ListParagraph"/>
-        <w:numPr>
-          <w:ilvl w:val="2"/>
-          <w:numId w:val="5"/>
-        </w:numPr>
-        <w:rPr>
-          <w:sz w:val="24"/>
-          <w:szCs w:val="24"/>
-        </w:rPr>
-      </w:pPr>
-      <w:r>
-        <w:rPr>
-          <w:sz w:val="24"/>
-          <w:szCs w:val="24"/>
-        </w:rPr>
-        <w:t xml:space="preserve">A.R) I did. Now </w:t>
-      </w:r>
-      <w:proofErr w:type="gramStart"/>
-      <w:r>
-        <w:rPr>
-          <w:sz w:val="24"/>
-          <w:szCs w:val="24"/>
-        </w:rPr>
-        <w:t>you</w:t>
-      </w:r>
-      <w:proofErr w:type="gramEnd"/>
-      <w:r>
-        <w:rPr>
-          <w:sz w:val="24"/>
-          <w:szCs w:val="24"/>
-        </w:rPr>
-        <w:t xml:space="preserve"> getter get gone before I decide to slice your tongue out.</w:t>
-      </w:r>
-    </w:p>
-    <w:p>
-      <w:pPr>
-        <w:pStyle w:val="ListParagraph"/>
-        <w:numPr>
-          <w:ilvl w:val="2"/>
-          <w:numId w:val="5"/>
-        </w:numPr>
-        <w:rPr>
-          <w:sz w:val="24"/>
-          <w:szCs w:val="24"/>
-        </w:rPr>
-      </w:pPr>
-      <w:r>
-        <w:rPr>
-          <w:sz w:val="24"/>
-          <w:szCs w:val="24"/>
-        </w:rPr>
-        <w:t>B.R) Because I’m good at what I do kid.</w:t>
-      </w:r>
-    </w:p>
-    <w:p>
-      <w:pPr>
-        <w:pStyle w:val="ListParagraph"/>
-        <w:numPr>
-          <w:ilvl w:val="2"/>
-          <w:numId w:val="5"/>
-        </w:numPr>
-        <w:rPr>
-          <w:sz w:val="24"/>
-          <w:szCs w:val="24"/>
-        </w:rPr>
-      </w:pPr>
-      <w:r>
-        <w:rPr>
-          <w:sz w:val="24"/>
-          <w:szCs w:val="24"/>
-        </w:rPr>
-        <w:t>C.R) …I’ve been looking for a</w:t>
-      </w:r>
-      <w:r>
-        <w:rPr>
-          <w:sz w:val="24"/>
-          <w:szCs w:val="24"/>
-        </w:rPr>
-        <w:t xml:space="preserve"> new</w:t>
-      </w:r>
-      <w:r>
-        <w:rPr>
-          <w:sz w:val="24"/>
-          <w:szCs w:val="24"/>
-        </w:rPr>
-        <w:t xml:space="preserve"> apprentice. </w:t>
-      </w:r>
-      <w:r>
-        <w:rPr>
-          <w:sz w:val="24"/>
-          <w:szCs w:val="24"/>
-        </w:rPr>
-        <w:t>Sure, why not, you won’t die anytime soon right? The last one turned out to be full of worms.</w:t>
-      </w:r>
-    </w:p>
-    <w:p>
-      <w:pPr>
-        <w:pStyle w:val="ListParagraph"/>
-        <w:numPr>
-          <w:ilvl w:val="0"/>
-          <w:numId w:val="5"/>
-        </w:numPr>
-        <w:rPr>
-          <w:sz w:val="24"/>
-          <w:szCs w:val="24"/>
-        </w:rPr>
-      </w:pPr>
-      <w:r>
-        <w:rPr>
-          <w:sz w:val="24"/>
-          <w:szCs w:val="24"/>
-        </w:rPr>
-        <w:t xml:space="preserve"> Name’s hunter, figure it out. You woke me up from my rest. What’d you want?</w:t>
-      </w:r>
-    </w:p>
-    <w:p>
-      <w:pPr>
-        <w:pStyle w:val="ListParagraph"/>
-        <w:numPr>
-          <w:ilvl w:val="1"/>
-          <w:numId w:val="5"/>
-        </w:numPr>
-        <w:rPr>
-          <w:sz w:val="24"/>
-          <w:szCs w:val="24"/>
-        </w:rPr>
-      </w:pPr>
-      <w:r>
-        <w:rPr>
-          <w:sz w:val="24"/>
-          <w:szCs w:val="24"/>
-        </w:rPr>
-        <w:t>I need a gun.</w:t>
-      </w:r>
-    </w:p>
-    <w:p>
-      <w:pPr>
-        <w:pStyle w:val="ListParagraph"/>
-        <w:numPr>
-          <w:ilvl w:val="1"/>
-          <w:numId w:val="5"/>
-        </w:numPr>
-        <w:rPr>
-          <w:sz w:val="24"/>
-          <w:szCs w:val="24"/>
-        </w:rPr>
-      </w:pPr>
-      <w:r>
-        <w:rPr>
-          <w:sz w:val="24"/>
-          <w:szCs w:val="24"/>
-        </w:rPr>
-        <w:t>Your house is covered in…pelts. Doesn’t it smell?</w:t>
-      </w:r>
-    </w:p>
-    <w:p>
-      <w:pPr>
-        <w:pStyle w:val="ListParagraph"/>
-        <w:numPr>
-          <w:ilvl w:val="1"/>
-          <w:numId w:val="5"/>
-        </w:numPr>
-        <w:rPr>
-          <w:sz w:val="24"/>
-          <w:szCs w:val="24"/>
-        </w:rPr>
-      </w:pPr>
-      <w:r>
-        <w:rPr>
-          <w:sz w:val="24"/>
-          <w:szCs w:val="24"/>
-        </w:rPr>
-        <w:t>Sorry, please, get some rest.</w:t>
-      </w:r>
-    </w:p>
-    <w:p>
-      <w:pPr>
-        <w:pStyle w:val="ListParagraph"/>
-        <w:numPr>
-          <w:ilvl w:val="2"/>
-          <w:numId w:val="5"/>
-        </w:numPr>
-        <w:rPr>
-          <w:sz w:val="24"/>
-          <w:szCs w:val="24"/>
-        </w:rPr>
-      </w:pPr>
-      <w:r>
-        <w:rPr>
-          <w:sz w:val="24"/>
-          <w:szCs w:val="24"/>
-        </w:rPr>
-        <w:t xml:space="preserve">A.R) I don’t hunt with guns! What do I look like, </w:t>
-      </w:r>
-      <w:proofErr w:type="gramStart"/>
-      <w:r>
-        <w:rPr>
-          <w:sz w:val="24"/>
-          <w:szCs w:val="24"/>
-        </w:rPr>
-        <w:t>an</w:t>
-      </w:r>
-      <w:proofErr w:type="gramEnd"/>
-      <w:r>
-        <w:rPr>
-          <w:sz w:val="24"/>
-          <w:szCs w:val="24"/>
-        </w:rPr>
-        <w:t xml:space="preserve"> coward? I use a bow like any honorable hunter.</w:t>
-      </w:r>
-    </w:p>
-    <w:p>
-      <w:pPr>
-        <w:pStyle w:val="ListParagraph"/>
-        <w:numPr>
-          <w:ilvl w:val="2"/>
-          <w:numId w:val="5"/>
-        </w:numPr>
-        <w:rPr>
-          <w:sz w:val="24"/>
-          <w:szCs w:val="24"/>
-        </w:rPr>
-      </w:pPr>
-      <w:r>
-        <w:rPr>
-          <w:sz w:val="24"/>
-          <w:szCs w:val="24"/>
-        </w:rPr>
-        <w:t>B.R) Sure is! Smells like a dream. Nothing like the smell of hide and fur to wake you up in the night. Here, take some, it’ll keep you alert and awake.</w:t>
-      </w:r>
-    </w:p>
-    <w:p>
-      <w:pPr>
-        <w:pStyle w:val="ListParagraph"/>
-        <w:numPr>
-          <w:ilvl w:val="2"/>
-          <w:numId w:val="5"/>
-        </w:numPr>
-        <w:rPr>
-          <w:sz w:val="24"/>
-          <w:szCs w:val="24"/>
-        </w:rPr>
-      </w:pPr>
-      <w:r>
-        <w:rPr>
-          <w:sz w:val="24"/>
-          <w:szCs w:val="24"/>
-        </w:rPr>
-        <w:t>C.R) No sorry about it – I’m already up – now get out! You’re scaring away the game!</w:t>
-      </w:r>
-    </w:p>
-    <w:p>
-      <w:pPr>
-        <w:rPr>
-          <w:b/>
-          <w:sz w:val="24"/>
-          <w:szCs w:val="24"/>
-        </w:rPr>
-      </w:pPr>
-      <w:r>
-        <w:rPr>
-          <w:b/>
-          <w:sz w:val="24"/>
-          <w:szCs w:val="24"/>
-        </w:rPr>
-        <w:t>Death Dialogue:</w:t>
-      </w:r>
-    </w:p>
-    <w:p>
-      <w:pPr>
-        <w:rPr>
-          <w:sz w:val="24"/>
-          <w:szCs w:val="24"/>
-        </w:rPr>
-      </w:pPr>
-      <w:r>
-        <w:rPr>
-          <w:sz w:val="24"/>
-          <w:szCs w:val="24"/>
-        </w:rPr>
-        <w:t>“Nobody answers.”</w:t>
-      </w:r>
-    </w:p>
-    <w:p>
-      <w:pPr>
-        <w:rPr>
-          <w:sz w:val="24"/>
-          <w:szCs w:val="24"/>
-        </w:rPr>
-      </w:pPr>
-      <w:r>
-        <w:rPr>
-          <w:sz w:val="24"/>
-          <w:szCs w:val="24"/>
-        </w:rPr>
-        <w:t>“The house is dark, the door is open, everything is destroyed inside. You can’t bring yourself to enter.”</w:t>
-      </w:r>
-    </w:p>
-    <w:p>
-      <w:pPr>
-        <w:rPr>
-          <w:sz w:val="24"/>
-          <w:szCs w:val="24"/>
-        </w:rPr>
-      </w:pPr>
-      <w:r>
-        <w:rPr>
-          <w:sz w:val="24"/>
-          <w:szCs w:val="24"/>
-        </w:rPr>
-        <w:t>“Check the graveyard.”</w:t>
-      </w:r>
-    </w:p>
-    <w:p>
-      <w:pPr>
-        <w:rPr>
-          <w:sz w:val="24"/>
-          <w:szCs w:val="24"/>
-        </w:rPr>
-      </w:pPr>
-    </w:p>
-    <w:p>
-      <w:pPr>
-        <w:rPr>
-          <w:b/>
-          <w:sz w:val="24"/>
-          <w:szCs w:val="24"/>
-        </w:rPr>
-      </w:pPr>
-      <w:r>
-        <w:rPr>
-          <w:b/>
-          <w:sz w:val="24"/>
-          <w:szCs w:val="24"/>
-        </w:rPr>
-        <w:t>If the timer runs out:</w:t>
-      </w:r>
-    </w:p>
-    <w:p>
-      <w:pPr>
-        <w:rPr>
-          <w:sz w:val="24"/>
-          <w:szCs w:val="24"/>
-        </w:rPr>
-      </w:pPr>
-      <w:r>
-        <w:rPr>
-          <w:sz w:val="24"/>
-          <w:szCs w:val="24"/>
-        </w:rPr>
-        <w:t>“You’ve wasted the day. Night falls. You hear a wolf howl in the distance.”</w:t>
-      </w:r>
-    </w:p>
-    <w:p>
-      <w:pPr>
-        <w:rPr>
-          <w:sz w:val="24"/>
-          <w:szCs w:val="24"/>
-        </w:rPr>
-      </w:pPr>
-      <w:r>
-        <w:rPr>
-          <w:sz w:val="24"/>
-          <w:szCs w:val="24"/>
-        </w:rPr>
-        <w:t>“The day has ended.”</w:t>
-      </w:r>
-    </w:p>
-    <w:p>
-      <w:pPr>
-        <w:rPr>
-          <w:sz w:val="24"/>
-          <w:szCs w:val="24"/>
-        </w:rPr>
-      </w:pPr>
-    </w:p>
-    <w:p>
-      <w:pPr>
-        <w:rPr>
-          <w:b/>
-          <w:sz w:val="24"/>
-          <w:szCs w:val="24"/>
-        </w:rPr>
-      </w:pPr>
-      <w:r>
-        <w:rPr>
-          <w:b/>
-          <w:sz w:val="24"/>
-          <w:szCs w:val="24"/>
-        </w:rPr>
-        <w:t>When you get an item</w:t>
-      </w:r>
-    </w:p>
-    <w:p>
-      <w:pPr>
-        <w:rPr>
-          <w:sz w:val="24"/>
-          <w:szCs w:val="24"/>
-        </w:rPr>
-      </w:pPr>
-      <w:r>
-        <w:rPr>
-          <w:sz w:val="24"/>
-          <w:szCs w:val="24"/>
-        </w:rPr>
-        <w:t>“You have received: [item name here]”</w:t>
-      </w:r>
-    </w:p>
-    <w:p>
-      <w:pPr>
-        <w:pStyle w:val="ListParagraph"/>
-        <w:numPr>
-          <w:ilvl w:val="0"/>
-          <w:numId w:val="7"/>
-        </w:numPr>
-        <w:rPr>
-          <w:sz w:val="24"/>
-          <w:szCs w:val="24"/>
-        </w:rPr>
-      </w:pPr>
-      <w:r>
-        <w:rPr>
-          <w:sz w:val="24"/>
-          <w:szCs w:val="24"/>
-        </w:rPr>
-        <w:t>A sword</w:t>
-      </w:r>
-      <w:r>
-        <w:rPr>
-          <w:sz w:val="24"/>
-          <w:szCs w:val="24"/>
-        </w:rPr>
-        <w:t xml:space="preserve"> (black smith)</w:t>
-      </w:r>
-    </w:p>
-    <w:p>
-      <w:pPr>
-        <w:pStyle w:val="ListParagraph"/>
-        <w:numPr>
-          <w:ilvl w:val="0"/>
-          <w:numId w:val="7"/>
-        </w:numPr>
-        <w:rPr>
-          <w:sz w:val="24"/>
-          <w:szCs w:val="24"/>
-        </w:rPr>
-      </w:pPr>
-      <w:r>
-        <w:rPr>
-          <w:sz w:val="24"/>
-          <w:szCs w:val="24"/>
-        </w:rPr>
-        <w:t>A loaf of bread</w:t>
-      </w:r>
-      <w:r>
-        <w:rPr>
-          <w:sz w:val="24"/>
-          <w:szCs w:val="24"/>
-        </w:rPr>
-        <w:t xml:space="preserve"> (baker)</w:t>
-      </w:r>
-    </w:p>
-    <w:p>
-      <w:pPr>
-        <w:pStyle w:val="ListParagraph"/>
-        <w:numPr>
-          <w:ilvl w:val="0"/>
-          <w:numId w:val="7"/>
-        </w:numPr>
-        <w:rPr>
-          <w:sz w:val="24"/>
-          <w:szCs w:val="24"/>
-        </w:rPr>
-      </w:pPr>
-      <w:r>
-        <w:rPr>
-          <w:sz w:val="24"/>
-          <w:szCs w:val="24"/>
-        </w:rPr>
-        <w:t>Leather armor</w:t>
-      </w:r>
-      <w:r>
-        <w:rPr>
-          <w:sz w:val="24"/>
-          <w:szCs w:val="24"/>
-        </w:rPr>
-        <w:t xml:space="preserve"> (tanner)</w:t>
-      </w:r>
-    </w:p>
-    <w:p>
-      <w:pPr>
-        <w:pStyle w:val="ListParagraph"/>
-        <w:numPr>
-          <w:ilvl w:val="0"/>
-          <w:numId w:val="7"/>
-        </w:numPr>
-        <w:rPr>
-          <w:sz w:val="24"/>
-          <w:szCs w:val="24"/>
-        </w:rPr>
-      </w:pPr>
-      <w:r>
-        <w:rPr>
-          <w:sz w:val="24"/>
-          <w:szCs w:val="24"/>
-        </w:rPr>
-        <w:lastRenderedPageBreak/>
-        <w:t>Faith</w:t>
-      </w:r>
-      <w:r>
-        <w:rPr>
-          <w:sz w:val="24"/>
-          <w:szCs w:val="24"/>
-        </w:rPr>
-        <w:t xml:space="preserve"> (priest)</w:t>
-      </w:r>
-    </w:p>
-    <w:p>
-      <w:pPr>
-        <w:pStyle w:val="ListParagraph"/>
-        <w:numPr>
-          <w:ilvl w:val="0"/>
-          <w:numId w:val="7"/>
-        </w:numPr>
-        <w:rPr>
-          <w:sz w:val="24"/>
-          <w:szCs w:val="24"/>
-        </w:rPr>
-      </w:pPr>
-      <w:r>
-        <w:rPr>
-          <w:sz w:val="24"/>
-          <w:szCs w:val="24"/>
-        </w:rPr>
-        <w:t>Silver bar</w:t>
-      </w:r>
-      <w:r>
-        <w:rPr>
-          <w:sz w:val="24"/>
-          <w:szCs w:val="24"/>
-        </w:rPr>
-        <w:t xml:space="preserve"> (miner)</w:t>
-      </w:r>
-    </w:p>
-    <w:p>
-      <w:pPr>
-        <w:pStyle w:val="ListParagraph"/>
-        <w:numPr>
-          <w:ilvl w:val="0"/>
-          <w:numId w:val="7"/>
-        </w:numPr>
-        <w:rPr>
-          <w:sz w:val="24"/>
-          <w:szCs w:val="24"/>
-        </w:rPr>
-      </w:pPr>
-      <w:r>
-        <w:rPr>
-          <w:sz w:val="24"/>
-          <w:szCs w:val="24"/>
-        </w:rPr>
-        <w:t>Shoes</w:t>
-      </w:r>
-      <w:r>
-        <w:rPr>
-          <w:sz w:val="24"/>
-          <w:szCs w:val="24"/>
-        </w:rPr>
-        <w:t xml:space="preserve"> (cobbler)</w:t>
-      </w:r>
-    </w:p>
-    <w:p>
-      <w:pPr>
-        <w:pStyle w:val="ListParagraph"/>
-        <w:numPr>
-          <w:ilvl w:val="0"/>
-          <w:numId w:val="7"/>
-        </w:numPr>
-        <w:rPr>
-          <w:sz w:val="24"/>
-          <w:szCs w:val="24"/>
-        </w:rPr>
-      </w:pPr>
-      <w:r>
-        <w:rPr>
-          <w:sz w:val="24"/>
-          <w:szCs w:val="24"/>
-        </w:rPr>
-        <w:t>Health potion</w:t>
-      </w:r>
-      <w:r>
-        <w:rPr>
-          <w:sz w:val="24"/>
-          <w:szCs w:val="24"/>
-        </w:rPr>
-        <w:t xml:space="preserve"> (alchemist)</w:t>
-      </w:r>
-    </w:p>
-    <w:p>
-      <w:pPr>
-        <w:pStyle w:val="ListParagraph"/>
-        <w:numPr>
-          <w:ilvl w:val="0"/>
-          <w:numId w:val="7"/>
-        </w:numPr>
-        <w:rPr>
-          <w:sz w:val="24"/>
-          <w:szCs w:val="24"/>
-        </w:rPr>
-      </w:pPr>
-      <w:r>
-        <w:rPr>
-          <w:sz w:val="24"/>
-          <w:szCs w:val="24"/>
-        </w:rPr>
-        <w:t>Mega health potion</w:t>
-      </w:r>
-      <w:r>
-        <w:rPr>
-          <w:sz w:val="24"/>
-          <w:szCs w:val="24"/>
-        </w:rPr>
-        <w:t xml:space="preserve"> (doctor)</w:t>
-      </w:r>
-    </w:p>
-    <w:p>
-      <w:pPr>
-        <w:pStyle w:val="ListParagraph"/>
-        <w:numPr>
-          <w:ilvl w:val="0"/>
-          <w:numId w:val="7"/>
-        </w:numPr>
-        <w:rPr>
-          <w:sz w:val="24"/>
-          <w:szCs w:val="24"/>
-        </w:rPr>
-      </w:pPr>
-      <w:r>
-        <w:rPr>
-          <w:sz w:val="24"/>
-          <w:szCs w:val="24"/>
-        </w:rPr>
-        <w:t xml:space="preserve">*item from someone is has already died </w:t>
-      </w:r>
-      <w:r>
-        <w:rPr>
-          <w:b/>
-          <w:sz w:val="24"/>
-          <w:szCs w:val="24"/>
-        </w:rPr>
-        <w:t>(if someone has not died yet, the player receives a shovel which does nothing)</w:t>
-      </w:r>
-      <w:r>
-        <w:rPr>
-          <w:sz w:val="24"/>
-          <w:szCs w:val="24"/>
-        </w:rPr>
-        <w:t xml:space="preserve"> (grave robber)</w:t>
-      </w:r>
-    </w:p>
-    <w:p>
-      <w:pPr>
-        <w:pStyle w:val="ListParagraph"/>
-        <w:numPr>
-          <w:ilvl w:val="0"/>
-          <w:numId w:val="7"/>
-        </w:numPr>
-        <w:rPr>
-          <w:sz w:val="24"/>
-          <w:szCs w:val="24"/>
-        </w:rPr>
-      </w:pPr>
-      <w:r>
-        <w:rPr>
-          <w:sz w:val="24"/>
-          <w:szCs w:val="24"/>
-        </w:rPr>
-        <w:t>Smelly pelts</w:t>
-      </w:r>
-      <w:r>
-        <w:rPr>
-          <w:sz w:val="24"/>
-          <w:szCs w:val="24"/>
-        </w:rPr>
-        <w:t xml:space="preserve"> (hunter)</w:t>
-      </w:r>
-    </w:p>
-    <w:p>
-      <w:pPr>
-        <w:rPr>
-          <w:b/>
-          <w:sz w:val="24"/>
-          <w:szCs w:val="24"/>
-        </w:rPr>
-      </w:pPr>
-      <w:r>
-        <w:rPr>
-          <w:b/>
-          <w:sz w:val="24"/>
-          <w:szCs w:val="24"/>
-        </w:rPr>
-        <w:t>Intro:</w:t>
-      </w:r>
-    </w:p>
-    <w:p>
-      <w:pPr>
-        <w:rPr>
-          <w:sz w:val="24"/>
-          <w:szCs w:val="24"/>
-        </w:rPr>
-      </w:pPr>
-      <w:r>
-        <w:rPr>
-          <w:sz w:val="24"/>
-          <w:szCs w:val="24"/>
-        </w:rPr>
-        <w:t xml:space="preserve">As a young hero, you find yourself in a quiet town plagued by a powerful werewolf. Every night the werewolf tears through the town and kills one villager. Stop the wolf before it’s too </w:t>
-      </w:r>
-      <w:proofErr w:type="gramStart"/>
-      <w:r>
-        <w:rPr>
-          <w:sz w:val="24"/>
-          <w:szCs w:val="24"/>
-        </w:rPr>
-        <w:t>late, and</w:t>
-      </w:r>
-      <w:proofErr w:type="gramEnd"/>
-      <w:r>
-        <w:rPr>
-          <w:sz w:val="24"/>
-          <w:szCs w:val="24"/>
-        </w:rPr>
-        <w:t xml:space="preserve"> take what items you can from each villager. But you can only take one item per night, choose wisely, and honor each sacrifice.</w:t>
-      </w:r>
-    </w:p>
-    <w:p>
-      <w:pPr>
-        <w:rPr>
-          <w:sz w:val="24"/>
-          <w:szCs w:val="24"/>
-        </w:rPr>
-      </w:pPr>
-      <w:r>
-        <w:rPr>
-          <w:sz w:val="24"/>
-          <w:szCs w:val="24"/>
-        </w:rPr>
-        <w:t>Of course, you can fight the werewolf at any time… but the odds are not on your side.</w:t>
-      </w:r>
-    </w:p>
-    <w:p>
-      <w:pPr>
-        <w:rPr>
-          <w:sz w:val="24"/>
-          <w:szCs w:val="24"/>
-        </w:rPr>
-      </w:pPr>
-    </w:p>
-    <w:p>
-      <w:pPr>
-        <w:rPr>
-          <w:b/>
-          <w:sz w:val="24"/>
-          <w:szCs w:val="24"/>
-        </w:rPr>
-      </w:pPr>
-      <w:r>
-        <w:rPr>
-          <w:b/>
-          <w:sz w:val="24"/>
-          <w:szCs w:val="24"/>
-        </w:rPr>
-        <w:t>Endings:</w:t>
-      </w:r>
-    </w:p>
-    <w:p>
-      <w:pPr>
-        <w:pStyle w:val="ListParagraph"/>
-        <w:numPr>
-          <w:ilvl w:val="0"/>
-          <w:numId w:val="8"/>
-        </w:numPr>
-        <w:rPr>
-          <w:sz w:val="24"/>
-          <w:szCs w:val="24"/>
-        </w:rPr>
-      </w:pPr>
-      <w:r>
-        <w:rPr>
-          <w:sz w:val="24"/>
-          <w:szCs w:val="24"/>
-        </w:rPr>
-        <w:t xml:space="preserve">“Congrats you saved the village! Zero casualties! </w:t>
-      </w:r>
-      <w:r>
-        <w:rPr>
-          <w:sz w:val="24"/>
-          <w:szCs w:val="24"/>
-        </w:rPr>
-        <w:t>Hold your head high, call yourself a hero, and hope the towns people don’t burn you at the stake for witchcraft.”</w:t>
-      </w:r>
-    </w:p>
-    <w:p>
-      <w:pPr>
-        <w:pStyle w:val="ListParagraph"/>
-        <w:numPr>
-          <w:ilvl w:val="0"/>
-          <w:numId w:val="8"/>
-        </w:numPr>
-        <w:rPr>
-          <w:sz w:val="24"/>
-          <w:szCs w:val="24"/>
-        </w:rPr>
-      </w:pPr>
-      <w:r>
-        <w:rPr>
-          <w:sz w:val="24"/>
-          <w:szCs w:val="24"/>
-        </w:rPr>
-        <w:t>“Only one person died! Give yourself a pat on the back and a prayer to the church, they were getting old anyway.”</w:t>
-      </w:r>
-    </w:p>
-    <w:p>
-      <w:pPr>
-        <w:pStyle w:val="ListParagraph"/>
-        <w:numPr>
-          <w:ilvl w:val="0"/>
-          <w:numId w:val="8"/>
-        </w:numPr>
-        <w:rPr>
-          <w:sz w:val="24"/>
-          <w:szCs w:val="24"/>
-        </w:rPr>
-      </w:pPr>
-      <w:r>
-        <w:rPr>
-          <w:sz w:val="24"/>
-          <w:szCs w:val="24"/>
-        </w:rPr>
-        <w:t>“Two people died – that’s 80% a passing grade! Run and tell your friends that you’re not mediocre – a true almost perfect victory.”</w:t>
-      </w:r>
-    </w:p>
-    <w:p>
-      <w:pPr>
-        <w:pStyle w:val="ListParagraph"/>
-        <w:numPr>
-          <w:ilvl w:val="0"/>
-          <w:numId w:val="8"/>
-        </w:numPr>
-        <w:rPr>
-          <w:sz w:val="24"/>
-          <w:szCs w:val="24"/>
-        </w:rPr>
-      </w:pPr>
-      <w:r>
-        <w:rPr>
-          <w:sz w:val="24"/>
-          <w:szCs w:val="24"/>
-        </w:rPr>
-        <w:t>“Three people are dead… maybe not your best work but better than some. Just think about it, if you hadn’t shown up</w:t>
-      </w:r>
-      <w:r>
-        <w:rPr>
-          <w:sz w:val="24"/>
-          <w:szCs w:val="24"/>
-        </w:rPr>
-        <w:t xml:space="preserve"> the werewolf </w:t>
+        <w:t xml:space="preserve"> night has fallen.</w:t>
       </w:r>
     </w:p>
     <w:sectPr>
@@ -3617,6 +4040,184 @@
     </w:lvl>
   </w:abstractNum>
   <w:abstractNum w:abstractNumId="4" w15:restartNumberingAfterBreak="0">
+    <w:nsid w:val="21DF1AF7"/>
+    <w:multiLevelType w:val="hybridMultilevel"/>
+    <w:tmpl w:val="18001EDA"/>
+    <w:lvl w:ilvl="0" w:tplc="0409000F">
+      <w:start w:val="1"/>
+      <w:numFmt w:val="decimal"/>
+      <w:lvlText w:val="%1."/>
+      <w:lvlJc w:val="left"/>
+      <w:pPr>
+        <w:ind w:left="720" w:hanging="360"/>
+      </w:pPr>
+      <w:rPr>
+        <w:rFonts w:hint="default"/>
+      </w:rPr>
+    </w:lvl>
+    <w:lvl w:ilvl="1" w:tplc="04090019" w:tentative="1">
+      <w:start w:val="1"/>
+      <w:numFmt w:val="lowerLetter"/>
+      <w:lvlText w:val="%2."/>
+      <w:lvlJc w:val="left"/>
+      <w:pPr>
+        <w:ind w:left="1440" w:hanging="360"/>
+      </w:pPr>
+    </w:lvl>
+    <w:lvl w:ilvl="2" w:tplc="0409001B" w:tentative="1">
+      <w:start w:val="1"/>
+      <w:numFmt w:val="lowerRoman"/>
+      <w:lvlText w:val="%3."/>
+      <w:lvlJc w:val="right"/>
+      <w:pPr>
+        <w:ind w:left="2160" w:hanging="180"/>
+      </w:pPr>
+    </w:lvl>
+    <w:lvl w:ilvl="3" w:tplc="0409000F" w:tentative="1">
+      <w:start w:val="1"/>
+      <w:numFmt w:val="decimal"/>
+      <w:lvlText w:val="%4."/>
+      <w:lvlJc w:val="left"/>
+      <w:pPr>
+        <w:ind w:left="2880" w:hanging="360"/>
+      </w:pPr>
+    </w:lvl>
+    <w:lvl w:ilvl="4" w:tplc="04090019" w:tentative="1">
+      <w:start w:val="1"/>
+      <w:numFmt w:val="lowerLetter"/>
+      <w:lvlText w:val="%5."/>
+      <w:lvlJc w:val="left"/>
+      <w:pPr>
+        <w:ind w:left="3600" w:hanging="360"/>
+      </w:pPr>
+    </w:lvl>
+    <w:lvl w:ilvl="5" w:tplc="0409001B" w:tentative="1">
+      <w:start w:val="1"/>
+      <w:numFmt w:val="lowerRoman"/>
+      <w:lvlText w:val="%6."/>
+      <w:lvlJc w:val="right"/>
+      <w:pPr>
+        <w:ind w:left="4320" w:hanging="180"/>
+      </w:pPr>
+    </w:lvl>
+    <w:lvl w:ilvl="6" w:tplc="0409000F" w:tentative="1">
+      <w:start w:val="1"/>
+      <w:numFmt w:val="decimal"/>
+      <w:lvlText w:val="%7."/>
+      <w:lvlJc w:val="left"/>
+      <w:pPr>
+        <w:ind w:left="5040" w:hanging="360"/>
+      </w:pPr>
+    </w:lvl>
+    <w:lvl w:ilvl="7" w:tplc="04090019" w:tentative="1">
+      <w:start w:val="1"/>
+      <w:numFmt w:val="lowerLetter"/>
+      <w:lvlText w:val="%8."/>
+      <w:lvlJc w:val="left"/>
+      <w:pPr>
+        <w:ind w:left="5760" w:hanging="360"/>
+      </w:pPr>
+    </w:lvl>
+    <w:lvl w:ilvl="8" w:tplc="0409001B" w:tentative="1">
+      <w:start w:val="1"/>
+      <w:numFmt w:val="lowerRoman"/>
+      <w:lvlText w:val="%9."/>
+      <w:lvlJc w:val="right"/>
+      <w:pPr>
+        <w:ind w:left="6480" w:hanging="180"/>
+      </w:pPr>
+    </w:lvl>
+  </w:abstractNum>
+  <w:abstractNum w:abstractNumId="5" w15:restartNumberingAfterBreak="0">
+    <w:nsid w:val="28296F9E"/>
+    <w:multiLevelType w:val="hybridMultilevel"/>
+    <w:tmpl w:val="0F8017B8"/>
+    <w:lvl w:ilvl="0" w:tplc="ADCE5908">
+      <w:start w:val="1"/>
+      <w:numFmt w:val="lowerRoman"/>
+      <w:lvlText w:val="%1."/>
+      <w:lvlJc w:val="left"/>
+      <w:pPr>
+        <w:ind w:left="1080" w:hanging="720"/>
+      </w:pPr>
+      <w:rPr>
+        <w:rFonts w:hint="default"/>
+      </w:rPr>
+    </w:lvl>
+    <w:lvl w:ilvl="1" w:tplc="04090019" w:tentative="1">
+      <w:start w:val="1"/>
+      <w:numFmt w:val="lowerLetter"/>
+      <w:lvlText w:val="%2."/>
+      <w:lvlJc w:val="left"/>
+      <w:pPr>
+        <w:ind w:left="1440" w:hanging="360"/>
+      </w:pPr>
+    </w:lvl>
+    <w:lvl w:ilvl="2" w:tplc="0409001B" w:tentative="1">
+      <w:start w:val="1"/>
+      <w:numFmt w:val="lowerRoman"/>
+      <w:lvlText w:val="%3."/>
+      <w:lvlJc w:val="right"/>
+      <w:pPr>
+        <w:ind w:left="2160" w:hanging="180"/>
+      </w:pPr>
+    </w:lvl>
+    <w:lvl w:ilvl="3" w:tplc="0409000F" w:tentative="1">
+      <w:start w:val="1"/>
+      <w:numFmt w:val="decimal"/>
+      <w:lvlText w:val="%4."/>
+      <w:lvlJc w:val="left"/>
+      <w:pPr>
+        <w:ind w:left="2880" w:hanging="360"/>
+      </w:pPr>
+    </w:lvl>
+    <w:lvl w:ilvl="4" w:tplc="04090019" w:tentative="1">
+      <w:start w:val="1"/>
+      <w:numFmt w:val="lowerLetter"/>
+      <w:lvlText w:val="%5."/>
+      <w:lvlJc w:val="left"/>
+      <w:pPr>
+        <w:ind w:left="3600" w:hanging="360"/>
+      </w:pPr>
+    </w:lvl>
+    <w:lvl w:ilvl="5" w:tplc="0409001B" w:tentative="1">
+      <w:start w:val="1"/>
+      <w:numFmt w:val="lowerRoman"/>
+      <w:lvlText w:val="%6."/>
+      <w:lvlJc w:val="right"/>
+      <w:pPr>
+        <w:ind w:left="4320" w:hanging="180"/>
+      </w:pPr>
+    </w:lvl>
+    <w:lvl w:ilvl="6" w:tplc="0409000F" w:tentative="1">
+      <w:start w:val="1"/>
+      <w:numFmt w:val="decimal"/>
+      <w:lvlText w:val="%7."/>
+      <w:lvlJc w:val="left"/>
+      <w:pPr>
+        <w:ind w:left="5040" w:hanging="360"/>
+      </w:pPr>
+    </w:lvl>
+    <w:lvl w:ilvl="7" w:tplc="04090019" w:tentative="1">
+      <w:start w:val="1"/>
+      <w:numFmt w:val="lowerLetter"/>
+      <w:lvlText w:val="%8."/>
+      <w:lvlJc w:val="left"/>
+      <w:pPr>
+        <w:ind w:left="5760" w:hanging="360"/>
+      </w:pPr>
+    </w:lvl>
+    <w:lvl w:ilvl="8" w:tplc="0409001B" w:tentative="1">
+      <w:start w:val="1"/>
+      <w:numFmt w:val="lowerRoman"/>
+      <w:lvlText w:val="%9."/>
+      <w:lvlJc w:val="right"/>
+      <w:pPr>
+        <w:ind w:left="6480" w:hanging="180"/>
+      </w:pPr>
+    </w:lvl>
+  </w:abstractNum>
+  <w:abstractNum w:abstractNumId="6" w15:restartNumberingAfterBreak="0">
     <w:nsid w:val="2E105A93"/>
     <w:multiLevelType w:val="hybridMultilevel"/>
     <w:tmpl w:val="ED0A1DD2"/>
@@ -3702,7 +4303,7 @@
       </w:pPr>
     </w:lvl>
   </w:abstractNum>
-  <w:abstractNum w:abstractNumId="5" w15:restartNumberingAfterBreak="0">
+  <w:abstractNum w:abstractNumId="7" w15:restartNumberingAfterBreak="0">
     <w:nsid w:val="56D863DE"/>
     <w:multiLevelType w:val="hybridMultilevel"/>
     <w:tmpl w:val="B8505F86"/>
@@ -3791,7 +4392,7 @@
       </w:pPr>
     </w:lvl>
   </w:abstractNum>
-  <w:abstractNum w:abstractNumId="6" w15:restartNumberingAfterBreak="0">
+  <w:abstractNum w:abstractNumId="8" w15:restartNumberingAfterBreak="0">
     <w:nsid w:val="63476F78"/>
     <w:multiLevelType w:val="hybridMultilevel"/>
     <w:tmpl w:val="5650C444"/>
@@ -3904,7 +4505,185 @@
       </w:rPr>
     </w:lvl>
   </w:abstractNum>
-  <w:abstractNum w:abstractNumId="7" w15:restartNumberingAfterBreak="0">
+  <w:abstractNum w:abstractNumId="9" w15:restartNumberingAfterBreak="0">
+    <w:nsid w:val="6CE974C8"/>
+    <w:multiLevelType w:val="hybridMultilevel"/>
+    <w:tmpl w:val="B018FEDE"/>
+    <w:lvl w:ilvl="0" w:tplc="0409000F">
+      <w:start w:val="1"/>
+      <w:numFmt w:val="decimal"/>
+      <w:lvlText w:val="%1."/>
+      <w:lvlJc w:val="left"/>
+      <w:pPr>
+        <w:ind w:left="720" w:hanging="360"/>
+      </w:pPr>
+      <w:rPr>
+        <w:rFonts w:hint="default"/>
+      </w:rPr>
+    </w:lvl>
+    <w:lvl w:ilvl="1" w:tplc="04090019" w:tentative="1">
+      <w:start w:val="1"/>
+      <w:numFmt w:val="lowerLetter"/>
+      <w:lvlText w:val="%2."/>
+      <w:lvlJc w:val="left"/>
+      <w:pPr>
+        <w:ind w:left="1440" w:hanging="360"/>
+      </w:pPr>
+    </w:lvl>
+    <w:lvl w:ilvl="2" w:tplc="0409001B" w:tentative="1">
+      <w:start w:val="1"/>
+      <w:numFmt w:val="lowerRoman"/>
+      <w:lvlText w:val="%3."/>
+      <w:lvlJc w:val="right"/>
+      <w:pPr>
+        <w:ind w:left="2160" w:hanging="180"/>
+      </w:pPr>
+    </w:lvl>
+    <w:lvl w:ilvl="3" w:tplc="0409000F" w:tentative="1">
+      <w:start w:val="1"/>
+      <w:numFmt w:val="decimal"/>
+      <w:lvlText w:val="%4."/>
+      <w:lvlJc w:val="left"/>
+      <w:pPr>
+        <w:ind w:left="2880" w:hanging="360"/>
+      </w:pPr>
+    </w:lvl>
+    <w:lvl w:ilvl="4" w:tplc="04090019" w:tentative="1">
+      <w:start w:val="1"/>
+      <w:numFmt w:val="lowerLetter"/>
+      <w:lvlText w:val="%5."/>
+      <w:lvlJc w:val="left"/>
+      <w:pPr>
+        <w:ind w:left="3600" w:hanging="360"/>
+      </w:pPr>
+    </w:lvl>
+    <w:lvl w:ilvl="5" w:tplc="0409001B" w:tentative="1">
+      <w:start w:val="1"/>
+      <w:numFmt w:val="lowerRoman"/>
+      <w:lvlText w:val="%6."/>
+      <w:lvlJc w:val="right"/>
+      <w:pPr>
+        <w:ind w:left="4320" w:hanging="180"/>
+      </w:pPr>
+    </w:lvl>
+    <w:lvl w:ilvl="6" w:tplc="0409000F" w:tentative="1">
+      <w:start w:val="1"/>
+      <w:numFmt w:val="decimal"/>
+      <w:lvlText w:val="%7."/>
+      <w:lvlJc w:val="left"/>
+      <w:pPr>
+        <w:ind w:left="5040" w:hanging="360"/>
+      </w:pPr>
+    </w:lvl>
+    <w:lvl w:ilvl="7" w:tplc="04090019" w:tentative="1">
+      <w:start w:val="1"/>
+      <w:numFmt w:val="lowerLetter"/>
+      <w:lvlText w:val="%8."/>
+      <w:lvlJc w:val="left"/>
+      <w:pPr>
+        <w:ind w:left="5760" w:hanging="360"/>
+      </w:pPr>
+    </w:lvl>
+    <w:lvl w:ilvl="8" w:tplc="0409001B" w:tentative="1">
+      <w:start w:val="1"/>
+      <w:numFmt w:val="lowerRoman"/>
+      <w:lvlText w:val="%9."/>
+      <w:lvlJc w:val="right"/>
+      <w:pPr>
+        <w:ind w:left="6480" w:hanging="180"/>
+      </w:pPr>
+    </w:lvl>
+  </w:abstractNum>
+  <w:abstractNum w:abstractNumId="10" w15:restartNumberingAfterBreak="0">
+    <w:nsid w:val="76D21FBB"/>
+    <w:multiLevelType w:val="hybridMultilevel"/>
+    <w:tmpl w:val="C22ED68C"/>
+    <w:lvl w:ilvl="0" w:tplc="0409000F">
+      <w:start w:val="1"/>
+      <w:numFmt w:val="decimal"/>
+      <w:lvlText w:val="%1."/>
+      <w:lvlJc w:val="left"/>
+      <w:pPr>
+        <w:ind w:left="720" w:hanging="360"/>
+      </w:pPr>
+      <w:rPr>
+        <w:rFonts w:hint="default"/>
+      </w:rPr>
+    </w:lvl>
+    <w:lvl w:ilvl="1" w:tplc="04090019" w:tentative="1">
+      <w:start w:val="1"/>
+      <w:numFmt w:val="lowerLetter"/>
+      <w:lvlText w:val="%2."/>
+      <w:lvlJc w:val="left"/>
+      <w:pPr>
+        <w:ind w:left="1440" w:hanging="360"/>
+      </w:pPr>
+    </w:lvl>
+    <w:lvl w:ilvl="2" w:tplc="0409001B" w:tentative="1">
+      <w:start w:val="1"/>
+      <w:numFmt w:val="lowerRoman"/>
+      <w:lvlText w:val="%3."/>
+      <w:lvlJc w:val="right"/>
+      <w:pPr>
+        <w:ind w:left="2160" w:hanging="180"/>
+      </w:pPr>
+    </w:lvl>
+    <w:lvl w:ilvl="3" w:tplc="0409000F" w:tentative="1">
+      <w:start w:val="1"/>
+      <w:numFmt w:val="decimal"/>
+      <w:lvlText w:val="%4."/>
+      <w:lvlJc w:val="left"/>
+      <w:pPr>
+        <w:ind w:left="2880" w:hanging="360"/>
+      </w:pPr>
+    </w:lvl>
+    <w:lvl w:ilvl="4" w:tplc="04090019" w:tentative="1">
+      <w:start w:val="1"/>
+      <w:numFmt w:val="lowerLetter"/>
+      <w:lvlText w:val="%5."/>
+      <w:lvlJc w:val="left"/>
+      <w:pPr>
+        <w:ind w:left="3600" w:hanging="360"/>
+      </w:pPr>
+    </w:lvl>
+    <w:lvl w:ilvl="5" w:tplc="0409001B" w:tentative="1">
+      <w:start w:val="1"/>
+      <w:numFmt w:val="lowerRoman"/>
+      <w:lvlText w:val="%6."/>
+      <w:lvlJc w:val="right"/>
+      <w:pPr>
+        <w:ind w:left="4320" w:hanging="180"/>
+      </w:pPr>
+    </w:lvl>
+    <w:lvl w:ilvl="6" w:tplc="0409000F" w:tentative="1">
+      <w:start w:val="1"/>
+      <w:numFmt w:val="decimal"/>
+      <w:lvlText w:val="%7."/>
+      <w:lvlJc w:val="left"/>
+      <w:pPr>
+        <w:ind w:left="5040" w:hanging="360"/>
+      </w:pPr>
+    </w:lvl>
+    <w:lvl w:ilvl="7" w:tplc="04090019" w:tentative="1">
+      <w:start w:val="1"/>
+      <w:numFmt w:val="lowerLetter"/>
+      <w:lvlText w:val="%8."/>
+      <w:lvlJc w:val="left"/>
+      <w:pPr>
+        <w:ind w:left="5760" w:hanging="360"/>
+      </w:pPr>
+    </w:lvl>
+    <w:lvl w:ilvl="8" w:tplc="0409001B" w:tentative="1">
+      <w:start w:val="1"/>
+      <w:numFmt w:val="lowerRoman"/>
+      <w:lvlText w:val="%9."/>
+      <w:lvlJc w:val="right"/>
+      <w:pPr>
+        <w:ind w:left="6480" w:hanging="180"/>
+      </w:pPr>
+    </w:lvl>
+  </w:abstractNum>
+  <w:abstractNum w:abstractNumId="11" w15:restartNumberingAfterBreak="0">
     <w:nsid w:val="7CA1798C"/>
     <w:multiLevelType w:val="hybridMultilevel"/>
     <w:tmpl w:val="7A48AB1C"/>
@@ -3993,7 +4772,7 @@
     </w:lvl>
   </w:abstractNum>
   <w:num w:numId="1">
-    <w:abstractNumId w:val="6"/>
+    <w:abstractNumId w:val="8"/>
   </w:num>
   <w:num w:numId="2">
     <w:abstractNumId w:val="1"/>
@@ -4002,7 +4781,7 @@
     <w:abstractNumId w:val="0"/>
   </w:num>
   <w:num w:numId="4">
-    <w:abstractNumId w:val="5"/>
+    <w:abstractNumId w:val="7"/>
   </w:num>
   <w:num w:numId="5">
     <w:abstractNumId w:val="3"/>
@@ -4011,10 +4790,22 @@
     <w:abstractNumId w:val="2"/>
   </w:num>
   <w:num w:numId="7">
+    <w:abstractNumId w:val="6"/>
+  </w:num>
+  <w:num w:numId="8">
+    <w:abstractNumId w:val="11"/>
+  </w:num>
+  <w:num w:numId="9">
+    <w:abstractNumId w:val="10"/>
+  </w:num>
+  <w:num w:numId="10">
+    <w:abstractNumId w:val="5"/>
+  </w:num>
+  <w:num w:numId="11">
     <w:abstractNumId w:val="4"/>
   </w:num>
-  <w:num w:numId="8">
-    <w:abstractNumId w:val="7"/>
+  <w:num w:numId="12">
+    <w:abstractNumId w:val="9"/>
   </w:num>
 </w:numbering>
 </file>

</xml_diff>

<commit_message>
Added jump temp sprites Added graveyard Added tombstone Added epitaph to Townsperson
</commit_message>
<xml_diff>
--- a/Assets/Docs/Game Design Doc.docx
+++ b/Assets/Docs/Game Design Doc.docx
@@ -3462,6 +3462,33 @@
     </w:p>
     <w:p>
       <w:pPr>
+        <w:pStyle w:val="ListParagraph"/>
+        <w:numPr>
+          <w:ilvl w:val="0"/>
+          <w:numId w:val="8"/>
+        </w:numPr>
+        <w:rPr>
+          <w:sz w:val="24"/>
+          <w:szCs w:val="24"/>
+        </w:rPr>
+      </w:pPr>
+      <w:r>
+        <w:rPr>
+          <w:sz w:val="24"/>
+          <w:szCs w:val="24"/>
+        </w:rPr>
+        <w:t xml:space="preserve">Everybody died. Way to go. You have failed both physically and morally. </w:t>
+      </w:r>
+      <w:r>
+        <w:rPr>
+          <w:sz w:val="24"/>
+          <w:szCs w:val="24"/>
+        </w:rPr>
+        <w:t>&gt;:(</w:t>
+      </w:r>
+    </w:p>
+    <w:p>
+      <w:pPr>
         <w:rPr>
           <w:b/>
           <w:sz w:val="24"/>
@@ -3474,6 +3501,7 @@
           <w:sz w:val="24"/>
           <w:szCs w:val="24"/>
         </w:rPr>
+        <w:lastRenderedPageBreak/>
         <w:t>Dying in a fight:</w:t>
       </w:r>
     </w:p>
@@ -3494,7 +3522,6 @@
           <w:sz w:val="24"/>
           <w:szCs w:val="24"/>
         </w:rPr>
-        <w:lastRenderedPageBreak/>
         <w:t>“You died! Throw yourself a party!”</w:t>
       </w:r>
     </w:p>
@@ -3660,16 +3687,223 @@
           <w:szCs w:val="24"/>
         </w:rPr>
         <w:t>to alert that</w:t>
+      </w:r>
+      <w:r>
+        <w:rPr>
+          <w:sz w:val="24"/>
+          <w:szCs w:val="24"/>
+        </w:rPr>
+        <w:t xml:space="preserve"> night has fallen.</w:t>
+      </w:r>
+    </w:p>
+    <w:p>
+      <w:pPr>
+        <w:rPr>
+          <w:b/>
+          <w:sz w:val="24"/>
+          <w:szCs w:val="24"/>
+        </w:rPr>
+      </w:pPr>
+      <w:r>
+        <w:rPr>
+          <w:b/>
+          <w:sz w:val="24"/>
+          <w:szCs w:val="24"/>
+        </w:rPr>
+        <w:t>Epitaphs:</w:t>
+      </w:r>
+    </w:p>
+    <w:p>
+      <w:pPr>
+        <w:rPr>
+          <w:sz w:val="24"/>
+          <w:szCs w:val="24"/>
+        </w:rPr>
+      </w:pPr>
+      <w:r>
+        <w:rPr>
+          <w:sz w:val="24"/>
+          <w:szCs w:val="24"/>
+        </w:rPr>
+        <w:t>“The bits we could find are buried here.”</w:t>
+      </w:r>
+    </w:p>
+    <w:p>
+      <w:pPr>
+        <w:rPr>
+          <w:sz w:val="24"/>
+          <w:szCs w:val="24"/>
+        </w:rPr>
+      </w:pPr>
+      <w:r>
+        <w:rPr>
+          <w:sz w:val="24"/>
+          <w:szCs w:val="24"/>
+        </w:rPr>
+        <w:t>“Died of old age – JK, they were killed by a werewolf.”</w:t>
+      </w:r>
+    </w:p>
+    <w:p>
+      <w:pPr>
+        <w:rPr>
+          <w:sz w:val="24"/>
+          <w:szCs w:val="24"/>
+        </w:rPr>
+      </w:pPr>
+      <w:r>
+        <w:rPr>
+          <w:sz w:val="24"/>
+          <w:szCs w:val="24"/>
+        </w:rPr>
+        <w:t xml:space="preserve">“RIP: Ripped </w:t>
+      </w:r>
+      <w:proofErr w:type="gramStart"/>
+      <w:r>
+        <w:rPr>
+          <w:sz w:val="24"/>
+          <w:szCs w:val="24"/>
+        </w:rPr>
+        <w:t>In</w:t>
+      </w:r>
+      <w:proofErr w:type="gramEnd"/>
+      <w:r>
+        <w:rPr>
+          <w:sz w:val="24"/>
+          <w:szCs w:val="24"/>
+        </w:rPr>
+        <w:t xml:space="preserve"> Pieces”</w:t>
+      </w:r>
+    </w:p>
+    <w:p>
+      <w:pPr>
+        <w:rPr>
+          <w:sz w:val="24"/>
+          <w:szCs w:val="24"/>
+        </w:rPr>
+      </w:pPr>
+      <w:r>
+        <w:rPr>
+          <w:sz w:val="24"/>
+          <w:szCs w:val="24"/>
+        </w:rPr>
+        <w:t>“Casually dead”</w:t>
+      </w:r>
+    </w:p>
+    <w:p>
+      <w:pPr>
+        <w:rPr>
+          <w:sz w:val="24"/>
+          <w:szCs w:val="24"/>
+        </w:rPr>
+      </w:pPr>
+      <w:r>
+        <w:rPr>
+          <w:sz w:val="24"/>
+          <w:szCs w:val="24"/>
+        </w:rPr>
+        <w:t>“Look behind you”</w:t>
+      </w:r>
+    </w:p>
+    <w:p>
+      <w:pPr>
+        <w:rPr>
+          <w:sz w:val="24"/>
+          <w:szCs w:val="24"/>
+        </w:rPr>
+      </w:pPr>
+      <w:r>
+        <w:rPr>
+          <w:sz w:val="24"/>
+          <w:szCs w:val="24"/>
+        </w:rPr>
+        <w:t>“What even is death really?”</w:t>
+      </w:r>
+    </w:p>
+    <w:p>
+      <w:pPr>
+        <w:rPr>
+          <w:sz w:val="24"/>
+          <w:szCs w:val="24"/>
+        </w:rPr>
+      </w:pPr>
+      <w:r>
+        <w:rPr>
+          <w:sz w:val="24"/>
+          <w:szCs w:val="24"/>
+        </w:rPr>
+        <w:t>“Click to win”</w:t>
+      </w:r>
+    </w:p>
+    <w:p>
+      <w:pPr>
+        <w:rPr>
+          <w:sz w:val="24"/>
+          <w:szCs w:val="24"/>
+        </w:rPr>
+      </w:pPr>
+      <w:r>
+        <w:rPr>
+          <w:sz w:val="24"/>
+          <w:szCs w:val="24"/>
+        </w:rPr>
+        <w:t>“The werewolf was real nice about killing me.”</w:t>
+      </w:r>
+    </w:p>
+    <w:p>
+      <w:pPr>
+        <w:rPr>
+          <w:sz w:val="24"/>
+          <w:szCs w:val="24"/>
+        </w:rPr>
+      </w:pPr>
+      <w:r>
+        <w:rPr>
+          <w:sz w:val="24"/>
+          <w:szCs w:val="24"/>
+        </w:rPr>
+        <w:t>“My last words: AAAAAAAAHHHHHHH!!!”</w:t>
       </w:r>
       <w:bookmarkStart w:id="0" w:name="_GoBack"/>
       <w:bookmarkEnd w:id="0"/>
-      <w:r>
-        <w:rPr>
-          <w:sz w:val="24"/>
-          <w:szCs w:val="24"/>
-        </w:rPr>
-        <w:t xml:space="preserve"> night has fallen.</w:t>
-      </w:r>
+    </w:p>
+    <w:p>
+      <w:pPr>
+        <w:rPr>
+          <w:sz w:val="24"/>
+          <w:szCs w:val="24"/>
+        </w:rPr>
+      </w:pPr>
+      <w:r>
+        <w:rPr>
+          <w:sz w:val="24"/>
+          <w:szCs w:val="24"/>
+        </w:rPr>
+        <w:t>“Mother, daughter, sister, grandmother, godmother, fairy-godmother”</w:t>
+      </w:r>
+    </w:p>
+    <w:p>
+      <w:pPr>
+        <w:rPr>
+          <w:sz w:val="24"/>
+          <w:szCs w:val="24"/>
+        </w:rPr>
+      </w:pPr>
+    </w:p>
+    <w:p>
+      <w:pPr>
+        <w:rPr>
+          <w:sz w:val="24"/>
+          <w:szCs w:val="24"/>
+        </w:rPr>
+      </w:pPr>
+    </w:p>
+    <w:p>
+      <w:pPr>
+        <w:rPr>
+          <w:sz w:val="24"/>
+          <w:szCs w:val="24"/>
+        </w:rPr>
+      </w:pPr>
     </w:p>
     <w:sectPr>
       <w:pgSz w:w="12240" w:h="15840"/>

</xml_diff>